<commit_message>
calling/passing data from controller to view
</commit_message>
<xml_diff>
--- a/Laravel IMP.docx
+++ b/Laravel IMP.docx
@@ -5465,61 +5465,7 @@
           <w:sz w:val="24"/>
           <w:szCs w:val="24"/>
         </w:rPr>
-        <w:t>/</w:t>
-      </w:r>
-      <w:r>
-        <w:rPr>
-          <w:b/>
-          <w:bCs/>
-          <w:sz w:val="24"/>
-          <w:szCs w:val="24"/>
-        </w:rPr>
-        <w:t>app</w:t>
-      </w:r>
-      <w:r>
-        <w:rPr>
-          <w:b/>
-          <w:bCs/>
-          <w:sz w:val="24"/>
-          <w:szCs w:val="24"/>
-        </w:rPr>
-        <w:t>/</w:t>
-      </w:r>
-      <w:r>
-        <w:rPr>
-          <w:b/>
-          <w:bCs/>
-          <w:sz w:val="24"/>
-          <w:szCs w:val="24"/>
-        </w:rPr>
-        <w:t>Http</w:t>
-      </w:r>
-      <w:r>
-        <w:rPr>
-          <w:b/>
-          <w:bCs/>
-          <w:sz w:val="24"/>
-          <w:szCs w:val="24"/>
-        </w:rPr>
-        <w:t>/</w:t>
-      </w:r>
-      <w:r>
-        <w:rPr>
-          <w:b/>
-          <w:bCs/>
-          <w:sz w:val="24"/>
-          <w:szCs w:val="24"/>
-        </w:rPr>
-        <w:t>Controllers</w:t>
-      </w:r>
-      <w:r>
-        <w:rPr>
-          <w:b/>
-          <w:bCs/>
-          <w:sz w:val="24"/>
-          <w:szCs w:val="24"/>
-        </w:rPr>
-        <w:t>/here</w:t>
+        <w:t>/app/Http/Controllers/here</w:t>
       </w:r>
     </w:p>
     <w:p>
@@ -9094,6 +9040,2791 @@
         </w:drawing>
       </w:r>
     </w:p>
+    <w:p/>
+    <w:p>
+      <w:pPr>
+        <w:pStyle w:val="ListParagraph"/>
+        <w:numPr>
+          <w:ilvl w:val="0"/>
+          <w:numId w:val="2"/>
+        </w:numPr>
+      </w:pPr>
+      <w:r>
+        <w:t xml:space="preserve"> How to call a view from controller:</w:t>
+      </w:r>
+    </w:p>
+    <w:p>
+      <w:pPr>
+        <w:pStyle w:val="ListParagraph"/>
+        <w:numPr>
+          <w:ilvl w:val="0"/>
+          <w:numId w:val="10"/>
+        </w:numPr>
+      </w:pPr>
+      <w:r>
+        <w:t>Create it by using cli:</w:t>
+      </w:r>
+    </w:p>
+    <w:p>
+      <w:pPr>
+        <w:pStyle w:val="ListParagraph"/>
+        <w:ind w:left="1440"/>
+        <w:rPr>
+          <w:b/>
+          <w:bCs/>
+        </w:rPr>
+      </w:pPr>
+      <w:r>
+        <w:rPr>
+          <w:b/>
+          <w:bCs/>
+        </w:rPr>
+        <w:t xml:space="preserve">  </w:t>
+      </w:r>
+      <w:r>
+        <w:rPr>
+          <w:b/>
+          <w:bCs/>
+        </w:rPr>
+        <w:t xml:space="preserve">$ </w:t>
+      </w:r>
+      <w:proofErr w:type="spellStart"/>
+      <w:r>
+        <w:rPr>
+          <w:b/>
+          <w:bCs/>
+        </w:rPr>
+        <w:t>php</w:t>
+      </w:r>
+      <w:proofErr w:type="spellEnd"/>
+      <w:r>
+        <w:rPr>
+          <w:b/>
+          <w:bCs/>
+        </w:rPr>
+        <w:t xml:space="preserve"> artisan </w:t>
+      </w:r>
+      <w:proofErr w:type="spellStart"/>
+      <w:proofErr w:type="gramStart"/>
+      <w:r>
+        <w:rPr>
+          <w:b/>
+          <w:bCs/>
+        </w:rPr>
+        <w:t>make:controller</w:t>
+      </w:r>
+      <w:proofErr w:type="spellEnd"/>
+      <w:proofErr w:type="gramEnd"/>
+      <w:r>
+        <w:rPr>
+          <w:b/>
+          <w:bCs/>
+        </w:rPr>
+        <w:t xml:space="preserve"> </w:t>
+      </w:r>
+      <w:proofErr w:type="spellStart"/>
+      <w:r>
+        <w:rPr>
+          <w:b/>
+          <w:bCs/>
+        </w:rPr>
+        <w:t>DemoController</w:t>
+      </w:r>
+      <w:proofErr w:type="spellEnd"/>
+    </w:p>
+    <w:p>
+      <w:pPr>
+        <w:pStyle w:val="ListParagraph"/>
+        <w:ind w:left="1440"/>
+      </w:pPr>
+    </w:p>
+    <w:p>
+      <w:pPr>
+        <w:pStyle w:val="ListParagraph"/>
+        <w:ind w:left="1440"/>
+      </w:pPr>
+      <w:r>
+        <w:t xml:space="preserve">   </w:t>
+      </w:r>
+      <w:proofErr w:type="gramStart"/>
+      <w:r>
+        <w:t>INFO  Controller</w:t>
+      </w:r>
+      <w:proofErr w:type="gramEnd"/>
+      <w:r>
+        <w:t xml:space="preserve"> [D:\IMPMyWorkplace\Laravel\first-project\app\Http\Controllers\DemoController.php] created successfully.</w:t>
+      </w:r>
+    </w:p>
+    <w:p>
+      <w:pPr>
+        <w:pStyle w:val="ListParagraph"/>
+        <w:ind w:left="1440"/>
+      </w:pPr>
+    </w:p>
+    <w:p>
+      <w:pPr>
+        <w:pStyle w:val="ListParagraph"/>
+        <w:numPr>
+          <w:ilvl w:val="0"/>
+          <w:numId w:val="10"/>
+        </w:numPr>
+      </w:pPr>
+      <w:r>
+        <w:t>Made Change in controller file:</w:t>
+      </w:r>
+      <w:r>
+        <w:br/>
+        <w:t xml:space="preserve"> </w:t>
+      </w:r>
+    </w:p>
+    <w:p>
+      <w:pPr>
+        <w:shd w:val="clear" w:color="auto" w:fill="1F1F1F"/>
+        <w:spacing w:line="285" w:lineRule="atLeast"/>
+      </w:pPr>
+      <w:r>
+        <w:t>//</w:t>
+      </w:r>
+      <w:proofErr w:type="spellStart"/>
+      <w:r>
+        <w:rPr>
+          <w:rFonts w:ascii="Cascadia Code" w:eastAsia="Times New Roman" w:hAnsi="Cascadia Code" w:cs="Cascadia Code"/>
+          <w:color w:val="4EC9B0"/>
+          <w:kern w:val="0"/>
+          <w:sz w:val="21"/>
+          <w:szCs w:val="21"/>
+          <w:lang w:eastAsia="en-IN"/>
+          <w14:ligatures w14:val="none"/>
+        </w:rPr>
+        <w:t>DemoController</w:t>
+      </w:r>
+      <w:r>
+        <w:rPr>
+          <w:rFonts w:ascii="Cascadia Code" w:eastAsia="Times New Roman" w:hAnsi="Cascadia Code" w:cs="Cascadia Code"/>
+          <w:color w:val="4EC9B0"/>
+          <w:kern w:val="0"/>
+          <w:sz w:val="21"/>
+          <w:szCs w:val="21"/>
+          <w:lang w:eastAsia="en-IN"/>
+          <w14:ligatures w14:val="none"/>
+        </w:rPr>
+        <w:t>.php</w:t>
+      </w:r>
+      <w:proofErr w:type="spellEnd"/>
+      <w:r>
+        <w:t xml:space="preserve">  </w:t>
+      </w:r>
+    </w:p>
+    <w:p>
+      <w:pPr>
+        <w:shd w:val="clear" w:color="auto" w:fill="1F1F1F"/>
+        <w:spacing w:line="285" w:lineRule="atLeast"/>
+        <w:rPr>
+          <w:rFonts w:ascii="Cascadia Code" w:eastAsia="Times New Roman" w:hAnsi="Cascadia Code" w:cs="Cascadia Code"/>
+          <w:color w:val="CCCCCC"/>
+          <w:kern w:val="0"/>
+          <w:sz w:val="21"/>
+          <w:szCs w:val="21"/>
+          <w:lang w:eastAsia="en-IN"/>
+          <w14:ligatures w14:val="none"/>
+        </w:rPr>
+      </w:pPr>
+      <w:r>
+        <w:rPr>
+          <w:rFonts w:ascii="Cascadia Code" w:eastAsia="Times New Roman" w:hAnsi="Cascadia Code" w:cs="Cascadia Code"/>
+          <w:color w:val="569CD6"/>
+          <w:kern w:val="0"/>
+          <w:sz w:val="21"/>
+          <w:szCs w:val="21"/>
+          <w:lang w:eastAsia="en-IN"/>
+          <w14:ligatures w14:val="none"/>
+        </w:rPr>
+        <w:t>&lt;?</w:t>
+      </w:r>
+      <w:proofErr w:type="spellStart"/>
+      <w:r>
+        <w:rPr>
+          <w:rFonts w:ascii="Cascadia Code" w:eastAsia="Times New Roman" w:hAnsi="Cascadia Code" w:cs="Cascadia Code"/>
+          <w:color w:val="569CD6"/>
+          <w:kern w:val="0"/>
+          <w:sz w:val="21"/>
+          <w:szCs w:val="21"/>
+          <w:lang w:eastAsia="en-IN"/>
+          <w14:ligatures w14:val="none"/>
+        </w:rPr>
+        <w:t>php</w:t>
+      </w:r>
+      <w:proofErr w:type="spellEnd"/>
+    </w:p>
+    <w:p>
+      <w:pPr>
+        <w:shd w:val="clear" w:color="auto" w:fill="1F1F1F"/>
+        <w:spacing w:after="0" w:line="285" w:lineRule="atLeast"/>
+        <w:rPr>
+          <w:rFonts w:ascii="Cascadia Code" w:eastAsia="Times New Roman" w:hAnsi="Cascadia Code" w:cs="Cascadia Code"/>
+          <w:color w:val="CCCCCC"/>
+          <w:kern w:val="0"/>
+          <w:sz w:val="21"/>
+          <w:szCs w:val="21"/>
+          <w:lang w:eastAsia="en-IN"/>
+          <w14:ligatures w14:val="none"/>
+        </w:rPr>
+      </w:pPr>
+      <w:r>
+        <w:rPr>
+          <w:rFonts w:ascii="Cascadia Code" w:eastAsia="Times New Roman" w:hAnsi="Cascadia Code" w:cs="Cascadia Code"/>
+          <w:color w:val="569CD6"/>
+          <w:kern w:val="0"/>
+          <w:sz w:val="21"/>
+          <w:szCs w:val="21"/>
+          <w:lang w:eastAsia="en-IN"/>
+          <w14:ligatures w14:val="none"/>
+        </w:rPr>
+        <w:lastRenderedPageBreak/>
+        <w:t>namespace</w:t>
+      </w:r>
+      <w:r>
+        <w:rPr>
+          <w:rFonts w:ascii="Cascadia Code" w:eastAsia="Times New Roman" w:hAnsi="Cascadia Code" w:cs="Cascadia Code"/>
+          <w:color w:val="D4D4D4"/>
+          <w:kern w:val="0"/>
+          <w:sz w:val="21"/>
+          <w:szCs w:val="21"/>
+          <w:lang w:eastAsia="en-IN"/>
+          <w14:ligatures w14:val="none"/>
+        </w:rPr>
+        <w:t xml:space="preserve"> </w:t>
+      </w:r>
+      <w:r>
+        <w:rPr>
+          <w:rFonts w:ascii="Cascadia Code" w:eastAsia="Times New Roman" w:hAnsi="Cascadia Code" w:cs="Cascadia Code"/>
+          <w:color w:val="4EC9B0"/>
+          <w:kern w:val="0"/>
+          <w:sz w:val="21"/>
+          <w:szCs w:val="21"/>
+          <w:lang w:eastAsia="en-IN"/>
+          <w14:ligatures w14:val="none"/>
+        </w:rPr>
+        <w:t>App\Http\Controllers</w:t>
+      </w:r>
+      <w:r>
+        <w:rPr>
+          <w:rFonts w:ascii="Cascadia Code" w:eastAsia="Times New Roman" w:hAnsi="Cascadia Code" w:cs="Cascadia Code"/>
+          <w:color w:val="D4D4D4"/>
+          <w:kern w:val="0"/>
+          <w:sz w:val="21"/>
+          <w:szCs w:val="21"/>
+          <w:lang w:eastAsia="en-IN"/>
+          <w14:ligatures w14:val="none"/>
+        </w:rPr>
+        <w:t>;</w:t>
+      </w:r>
+    </w:p>
+    <w:p>
+      <w:pPr>
+        <w:shd w:val="clear" w:color="auto" w:fill="1F1F1F"/>
+        <w:spacing w:after="0" w:line="285" w:lineRule="atLeast"/>
+        <w:rPr>
+          <w:rFonts w:ascii="Cascadia Code" w:eastAsia="Times New Roman" w:hAnsi="Cascadia Code" w:cs="Cascadia Code"/>
+          <w:color w:val="CCCCCC"/>
+          <w:kern w:val="0"/>
+          <w:sz w:val="21"/>
+          <w:szCs w:val="21"/>
+          <w:lang w:eastAsia="en-IN"/>
+          <w14:ligatures w14:val="none"/>
+        </w:rPr>
+      </w:pPr>
+    </w:p>
+    <w:p>
+      <w:pPr>
+        <w:shd w:val="clear" w:color="auto" w:fill="1F1F1F"/>
+        <w:spacing w:after="0" w:line="285" w:lineRule="atLeast"/>
+        <w:rPr>
+          <w:rFonts w:ascii="Cascadia Code" w:eastAsia="Times New Roman" w:hAnsi="Cascadia Code" w:cs="Cascadia Code"/>
+          <w:color w:val="CCCCCC"/>
+          <w:kern w:val="0"/>
+          <w:sz w:val="21"/>
+          <w:szCs w:val="21"/>
+          <w:lang w:eastAsia="en-IN"/>
+          <w14:ligatures w14:val="none"/>
+        </w:rPr>
+      </w:pPr>
+      <w:r>
+        <w:rPr>
+          <w:rFonts w:ascii="Cascadia Code" w:eastAsia="Times New Roman" w:hAnsi="Cascadia Code" w:cs="Cascadia Code"/>
+          <w:color w:val="569CD6"/>
+          <w:kern w:val="0"/>
+          <w:sz w:val="21"/>
+          <w:szCs w:val="21"/>
+          <w:lang w:eastAsia="en-IN"/>
+          <w14:ligatures w14:val="none"/>
+        </w:rPr>
+        <w:t>use</w:t>
+      </w:r>
+      <w:r>
+        <w:rPr>
+          <w:rFonts w:ascii="Cascadia Code" w:eastAsia="Times New Roman" w:hAnsi="Cascadia Code" w:cs="Cascadia Code"/>
+          <w:color w:val="D4D4D4"/>
+          <w:kern w:val="0"/>
+          <w:sz w:val="21"/>
+          <w:szCs w:val="21"/>
+          <w:lang w:eastAsia="en-IN"/>
+          <w14:ligatures w14:val="none"/>
+        </w:rPr>
+        <w:t xml:space="preserve"> Illuminate\Http\</w:t>
+      </w:r>
+      <w:r>
+        <w:rPr>
+          <w:rFonts w:ascii="Cascadia Code" w:eastAsia="Times New Roman" w:hAnsi="Cascadia Code" w:cs="Cascadia Code"/>
+          <w:color w:val="4EC9B0"/>
+          <w:kern w:val="0"/>
+          <w:sz w:val="21"/>
+          <w:szCs w:val="21"/>
+          <w:lang w:eastAsia="en-IN"/>
+          <w14:ligatures w14:val="none"/>
+        </w:rPr>
+        <w:t>Request</w:t>
+      </w:r>
+      <w:r>
+        <w:rPr>
+          <w:rFonts w:ascii="Cascadia Code" w:eastAsia="Times New Roman" w:hAnsi="Cascadia Code" w:cs="Cascadia Code"/>
+          <w:color w:val="D4D4D4"/>
+          <w:kern w:val="0"/>
+          <w:sz w:val="21"/>
+          <w:szCs w:val="21"/>
+          <w:lang w:eastAsia="en-IN"/>
+          <w14:ligatures w14:val="none"/>
+        </w:rPr>
+        <w:t>;</w:t>
+      </w:r>
+    </w:p>
+    <w:p>
+      <w:pPr>
+        <w:shd w:val="clear" w:color="auto" w:fill="1F1F1F"/>
+        <w:spacing w:after="0" w:line="285" w:lineRule="atLeast"/>
+        <w:rPr>
+          <w:rFonts w:ascii="Cascadia Code" w:eastAsia="Times New Roman" w:hAnsi="Cascadia Code" w:cs="Cascadia Code"/>
+          <w:color w:val="CCCCCC"/>
+          <w:kern w:val="0"/>
+          <w:sz w:val="21"/>
+          <w:szCs w:val="21"/>
+          <w:lang w:eastAsia="en-IN"/>
+          <w14:ligatures w14:val="none"/>
+        </w:rPr>
+      </w:pPr>
+    </w:p>
+    <w:p>
+      <w:pPr>
+        <w:shd w:val="clear" w:color="auto" w:fill="1F1F1F"/>
+        <w:spacing w:after="0" w:line="285" w:lineRule="atLeast"/>
+        <w:rPr>
+          <w:rFonts w:ascii="Cascadia Code" w:eastAsia="Times New Roman" w:hAnsi="Cascadia Code" w:cs="Cascadia Code"/>
+          <w:color w:val="CCCCCC"/>
+          <w:kern w:val="0"/>
+          <w:sz w:val="21"/>
+          <w:szCs w:val="21"/>
+          <w:lang w:eastAsia="en-IN"/>
+          <w14:ligatures w14:val="none"/>
+        </w:rPr>
+      </w:pPr>
+      <w:r>
+        <w:rPr>
+          <w:rFonts w:ascii="Cascadia Code" w:eastAsia="Times New Roman" w:hAnsi="Cascadia Code" w:cs="Cascadia Code"/>
+          <w:color w:val="569CD6"/>
+          <w:kern w:val="0"/>
+          <w:sz w:val="21"/>
+          <w:szCs w:val="21"/>
+          <w:lang w:eastAsia="en-IN"/>
+          <w14:ligatures w14:val="none"/>
+        </w:rPr>
+        <w:t>class</w:t>
+      </w:r>
+      <w:r>
+        <w:rPr>
+          <w:rFonts w:ascii="Cascadia Code" w:eastAsia="Times New Roman" w:hAnsi="Cascadia Code" w:cs="Cascadia Code"/>
+          <w:color w:val="D4D4D4"/>
+          <w:kern w:val="0"/>
+          <w:sz w:val="21"/>
+          <w:szCs w:val="21"/>
+          <w:lang w:eastAsia="en-IN"/>
+          <w14:ligatures w14:val="none"/>
+        </w:rPr>
+        <w:t xml:space="preserve"> </w:t>
+      </w:r>
+      <w:proofErr w:type="spellStart"/>
+      <w:r>
+        <w:rPr>
+          <w:rFonts w:ascii="Cascadia Code" w:eastAsia="Times New Roman" w:hAnsi="Cascadia Code" w:cs="Cascadia Code"/>
+          <w:color w:val="4EC9B0"/>
+          <w:kern w:val="0"/>
+          <w:sz w:val="21"/>
+          <w:szCs w:val="21"/>
+          <w:lang w:eastAsia="en-IN"/>
+          <w14:ligatures w14:val="none"/>
+        </w:rPr>
+        <w:t>DemoController</w:t>
+      </w:r>
+      <w:proofErr w:type="spellEnd"/>
+      <w:r>
+        <w:rPr>
+          <w:rFonts w:ascii="Cascadia Code" w:eastAsia="Times New Roman" w:hAnsi="Cascadia Code" w:cs="Cascadia Code"/>
+          <w:color w:val="D4D4D4"/>
+          <w:kern w:val="0"/>
+          <w:sz w:val="21"/>
+          <w:szCs w:val="21"/>
+          <w:lang w:eastAsia="en-IN"/>
+          <w14:ligatures w14:val="none"/>
+        </w:rPr>
+        <w:t xml:space="preserve"> </w:t>
+      </w:r>
+      <w:r>
+        <w:rPr>
+          <w:rFonts w:ascii="Cascadia Code" w:eastAsia="Times New Roman" w:hAnsi="Cascadia Code" w:cs="Cascadia Code"/>
+          <w:color w:val="569CD6"/>
+          <w:kern w:val="0"/>
+          <w:sz w:val="21"/>
+          <w:szCs w:val="21"/>
+          <w:lang w:eastAsia="en-IN"/>
+          <w14:ligatures w14:val="none"/>
+        </w:rPr>
+        <w:t>extends</w:t>
+      </w:r>
+      <w:r>
+        <w:rPr>
+          <w:rFonts w:ascii="Cascadia Code" w:eastAsia="Times New Roman" w:hAnsi="Cascadia Code" w:cs="Cascadia Code"/>
+          <w:color w:val="D4D4D4"/>
+          <w:kern w:val="0"/>
+          <w:sz w:val="21"/>
+          <w:szCs w:val="21"/>
+          <w:lang w:eastAsia="en-IN"/>
+          <w14:ligatures w14:val="none"/>
+        </w:rPr>
+        <w:t xml:space="preserve"> </w:t>
+      </w:r>
+      <w:r>
+        <w:rPr>
+          <w:rFonts w:ascii="Cascadia Code" w:eastAsia="Times New Roman" w:hAnsi="Cascadia Code" w:cs="Cascadia Code"/>
+          <w:color w:val="4EC9B0"/>
+          <w:kern w:val="0"/>
+          <w:sz w:val="21"/>
+          <w:szCs w:val="21"/>
+          <w:lang w:eastAsia="en-IN"/>
+          <w14:ligatures w14:val="none"/>
+        </w:rPr>
+        <w:t>Controller</w:t>
+      </w:r>
+    </w:p>
+    <w:p>
+      <w:pPr>
+        <w:shd w:val="clear" w:color="auto" w:fill="1F1F1F"/>
+        <w:spacing w:after="0" w:line="285" w:lineRule="atLeast"/>
+        <w:rPr>
+          <w:rFonts w:ascii="Cascadia Code" w:eastAsia="Times New Roman" w:hAnsi="Cascadia Code" w:cs="Cascadia Code"/>
+          <w:color w:val="CCCCCC"/>
+          <w:kern w:val="0"/>
+          <w:sz w:val="21"/>
+          <w:szCs w:val="21"/>
+          <w:lang w:eastAsia="en-IN"/>
+          <w14:ligatures w14:val="none"/>
+        </w:rPr>
+      </w:pPr>
+      <w:r>
+        <w:rPr>
+          <w:rFonts w:ascii="Cascadia Code" w:eastAsia="Times New Roman" w:hAnsi="Cascadia Code" w:cs="Cascadia Code"/>
+          <w:color w:val="D4D4D4"/>
+          <w:kern w:val="0"/>
+          <w:sz w:val="21"/>
+          <w:szCs w:val="21"/>
+          <w:lang w:eastAsia="en-IN"/>
+          <w14:ligatures w14:val="none"/>
+        </w:rPr>
+        <w:t>{</w:t>
+      </w:r>
+    </w:p>
+    <w:p>
+      <w:pPr>
+        <w:shd w:val="clear" w:color="auto" w:fill="1F1F1F"/>
+        <w:spacing w:after="0" w:line="285" w:lineRule="atLeast"/>
+        <w:rPr>
+          <w:rFonts w:ascii="Cascadia Code" w:eastAsia="Times New Roman" w:hAnsi="Cascadia Code" w:cs="Cascadia Code"/>
+          <w:color w:val="CCCCCC"/>
+          <w:kern w:val="0"/>
+          <w:sz w:val="21"/>
+          <w:szCs w:val="21"/>
+          <w:lang w:eastAsia="en-IN"/>
+          <w14:ligatures w14:val="none"/>
+        </w:rPr>
+      </w:pPr>
+      <w:r>
+        <w:rPr>
+          <w:rFonts w:ascii="Cascadia Code" w:eastAsia="Times New Roman" w:hAnsi="Cascadia Code" w:cs="Cascadia Code"/>
+          <w:color w:val="D4D4D4"/>
+          <w:kern w:val="0"/>
+          <w:sz w:val="21"/>
+          <w:szCs w:val="21"/>
+          <w:lang w:eastAsia="en-IN"/>
+          <w14:ligatures w14:val="none"/>
+        </w:rPr>
+        <w:t xml:space="preserve">    </w:t>
+      </w:r>
+      <w:r>
+        <w:rPr>
+          <w:rFonts w:ascii="Cascadia Code" w:eastAsia="Times New Roman" w:hAnsi="Cascadia Code" w:cs="Cascadia Code"/>
+          <w:color w:val="6A9955"/>
+          <w:kern w:val="0"/>
+          <w:sz w:val="21"/>
+          <w:szCs w:val="21"/>
+          <w:lang w:eastAsia="en-IN"/>
+          <w14:ligatures w14:val="none"/>
+        </w:rPr>
+        <w:t>//calling view from controller</w:t>
+      </w:r>
+    </w:p>
+    <w:p>
+      <w:pPr>
+        <w:shd w:val="clear" w:color="auto" w:fill="1F1F1F"/>
+        <w:spacing w:after="0" w:line="285" w:lineRule="atLeast"/>
+        <w:rPr>
+          <w:rFonts w:ascii="Cascadia Code" w:eastAsia="Times New Roman" w:hAnsi="Cascadia Code" w:cs="Cascadia Code"/>
+          <w:color w:val="CCCCCC"/>
+          <w:kern w:val="0"/>
+          <w:sz w:val="21"/>
+          <w:szCs w:val="21"/>
+          <w:lang w:eastAsia="en-IN"/>
+          <w14:ligatures w14:val="none"/>
+        </w:rPr>
+      </w:pPr>
+      <w:r>
+        <w:rPr>
+          <w:rFonts w:ascii="Cascadia Code" w:eastAsia="Times New Roman" w:hAnsi="Cascadia Code" w:cs="Cascadia Code"/>
+          <w:color w:val="D4D4D4"/>
+          <w:kern w:val="0"/>
+          <w:sz w:val="21"/>
+          <w:szCs w:val="21"/>
+          <w:lang w:eastAsia="en-IN"/>
+          <w14:ligatures w14:val="none"/>
+        </w:rPr>
+        <w:t xml:space="preserve">    </w:t>
+      </w:r>
+      <w:r>
+        <w:rPr>
+          <w:rFonts w:ascii="Cascadia Code" w:eastAsia="Times New Roman" w:hAnsi="Cascadia Code" w:cs="Cascadia Code"/>
+          <w:color w:val="569CD6"/>
+          <w:kern w:val="0"/>
+          <w:sz w:val="21"/>
+          <w:szCs w:val="21"/>
+          <w:lang w:eastAsia="en-IN"/>
+          <w14:ligatures w14:val="none"/>
+        </w:rPr>
+        <w:t>function</w:t>
+      </w:r>
+      <w:r>
+        <w:rPr>
+          <w:rFonts w:ascii="Cascadia Code" w:eastAsia="Times New Roman" w:hAnsi="Cascadia Code" w:cs="Cascadia Code"/>
+          <w:color w:val="D4D4D4"/>
+          <w:kern w:val="0"/>
+          <w:sz w:val="21"/>
+          <w:szCs w:val="21"/>
+          <w:lang w:eastAsia="en-IN"/>
+          <w14:ligatures w14:val="none"/>
+        </w:rPr>
+        <w:t xml:space="preserve"> </w:t>
+      </w:r>
+      <w:proofErr w:type="spellStart"/>
+      <w:proofErr w:type="gramStart"/>
+      <w:r>
+        <w:rPr>
+          <w:rFonts w:ascii="Cascadia Code" w:eastAsia="Times New Roman" w:hAnsi="Cascadia Code" w:cs="Cascadia Code"/>
+          <w:color w:val="DCDCAA"/>
+          <w:kern w:val="0"/>
+          <w:sz w:val="21"/>
+          <w:szCs w:val="21"/>
+          <w:lang w:eastAsia="en-IN"/>
+          <w14:ligatures w14:val="none"/>
+        </w:rPr>
+        <w:t>loadView</w:t>
+      </w:r>
+      <w:proofErr w:type="spellEnd"/>
+      <w:r>
+        <w:rPr>
+          <w:rFonts w:ascii="Cascadia Code" w:eastAsia="Times New Roman" w:hAnsi="Cascadia Code" w:cs="Cascadia Code"/>
+          <w:color w:val="D4D4D4"/>
+          <w:kern w:val="0"/>
+          <w:sz w:val="21"/>
+          <w:szCs w:val="21"/>
+          <w:lang w:eastAsia="en-IN"/>
+          <w14:ligatures w14:val="none"/>
+        </w:rPr>
+        <w:t>(</w:t>
+      </w:r>
+      <w:proofErr w:type="gramEnd"/>
+      <w:r>
+        <w:rPr>
+          <w:rFonts w:ascii="Cascadia Code" w:eastAsia="Times New Roman" w:hAnsi="Cascadia Code" w:cs="Cascadia Code"/>
+          <w:color w:val="D4D4D4"/>
+          <w:kern w:val="0"/>
+          <w:sz w:val="21"/>
+          <w:szCs w:val="21"/>
+          <w:lang w:eastAsia="en-IN"/>
+          <w14:ligatures w14:val="none"/>
+        </w:rPr>
+        <w:t>){</w:t>
+      </w:r>
+    </w:p>
+    <w:p>
+      <w:pPr>
+        <w:shd w:val="clear" w:color="auto" w:fill="1F1F1F"/>
+        <w:spacing w:after="0" w:line="285" w:lineRule="atLeast"/>
+        <w:rPr>
+          <w:rFonts w:ascii="Cascadia Code" w:eastAsia="Times New Roman" w:hAnsi="Cascadia Code" w:cs="Cascadia Code"/>
+          <w:color w:val="CCCCCC"/>
+          <w:kern w:val="0"/>
+          <w:sz w:val="21"/>
+          <w:szCs w:val="21"/>
+          <w:lang w:eastAsia="en-IN"/>
+          <w14:ligatures w14:val="none"/>
+        </w:rPr>
+      </w:pPr>
+      <w:r>
+        <w:rPr>
+          <w:rFonts w:ascii="Cascadia Code" w:eastAsia="Times New Roman" w:hAnsi="Cascadia Code" w:cs="Cascadia Code"/>
+          <w:color w:val="D4D4D4"/>
+          <w:kern w:val="0"/>
+          <w:sz w:val="21"/>
+          <w:szCs w:val="21"/>
+          <w:lang w:eastAsia="en-IN"/>
+          <w14:ligatures w14:val="none"/>
+        </w:rPr>
+        <w:t xml:space="preserve">        </w:t>
+      </w:r>
+      <w:r>
+        <w:rPr>
+          <w:rFonts w:ascii="Cascadia Code" w:eastAsia="Times New Roman" w:hAnsi="Cascadia Code" w:cs="Cascadia Code"/>
+          <w:color w:val="6A9955"/>
+          <w:kern w:val="0"/>
+          <w:sz w:val="21"/>
+          <w:szCs w:val="21"/>
+          <w:lang w:eastAsia="en-IN"/>
+          <w14:ligatures w14:val="none"/>
+        </w:rPr>
+        <w:t>//simply retur</w:t>
+      </w:r>
+      <w:r>
+        <w:rPr>
+          <w:rFonts w:ascii="Cascadia Code" w:eastAsia="Times New Roman" w:hAnsi="Cascadia Code" w:cs="Cascadia Code"/>
+          <w:color w:val="6A9955"/>
+          <w:kern w:val="0"/>
+          <w:sz w:val="21"/>
+          <w:szCs w:val="21"/>
+          <w:lang w:eastAsia="en-IN"/>
+          <w14:ligatures w14:val="none"/>
+        </w:rPr>
+        <w:t>n</w:t>
+      </w:r>
+      <w:r>
+        <w:rPr>
+          <w:rFonts w:ascii="Cascadia Code" w:eastAsia="Times New Roman" w:hAnsi="Cascadia Code" w:cs="Cascadia Code"/>
+          <w:color w:val="6A9955"/>
+          <w:kern w:val="0"/>
+          <w:sz w:val="21"/>
+          <w:szCs w:val="21"/>
+          <w:lang w:eastAsia="en-IN"/>
+          <w14:ligatures w14:val="none"/>
+        </w:rPr>
+        <w:t>ing about view</w:t>
+      </w:r>
+    </w:p>
+    <w:p>
+      <w:pPr>
+        <w:shd w:val="clear" w:color="auto" w:fill="1F1F1F"/>
+        <w:spacing w:after="0" w:line="285" w:lineRule="atLeast"/>
+        <w:rPr>
+          <w:rFonts w:ascii="Cascadia Code" w:eastAsia="Times New Roman" w:hAnsi="Cascadia Code" w:cs="Cascadia Code"/>
+          <w:color w:val="CCCCCC"/>
+          <w:kern w:val="0"/>
+          <w:sz w:val="21"/>
+          <w:szCs w:val="21"/>
+          <w:lang w:eastAsia="en-IN"/>
+          <w14:ligatures w14:val="none"/>
+        </w:rPr>
+      </w:pPr>
+      <w:r>
+        <w:rPr>
+          <w:rFonts w:ascii="Cascadia Code" w:eastAsia="Times New Roman" w:hAnsi="Cascadia Code" w:cs="Cascadia Code"/>
+          <w:color w:val="D4D4D4"/>
+          <w:kern w:val="0"/>
+          <w:sz w:val="21"/>
+          <w:szCs w:val="21"/>
+          <w:lang w:eastAsia="en-IN"/>
+          <w14:ligatures w14:val="none"/>
+        </w:rPr>
+        <w:t xml:space="preserve">        </w:t>
+      </w:r>
+      <w:r>
+        <w:rPr>
+          <w:rFonts w:ascii="Cascadia Code" w:eastAsia="Times New Roman" w:hAnsi="Cascadia Code" w:cs="Cascadia Code"/>
+          <w:color w:val="C586C0"/>
+          <w:kern w:val="0"/>
+          <w:sz w:val="21"/>
+          <w:szCs w:val="21"/>
+          <w:lang w:eastAsia="en-IN"/>
+          <w14:ligatures w14:val="none"/>
+        </w:rPr>
+        <w:t>return</w:t>
+      </w:r>
+      <w:r>
+        <w:rPr>
+          <w:rFonts w:ascii="Cascadia Code" w:eastAsia="Times New Roman" w:hAnsi="Cascadia Code" w:cs="Cascadia Code"/>
+          <w:color w:val="D4D4D4"/>
+          <w:kern w:val="0"/>
+          <w:sz w:val="21"/>
+          <w:szCs w:val="21"/>
+          <w:lang w:eastAsia="en-IN"/>
+          <w14:ligatures w14:val="none"/>
+        </w:rPr>
+        <w:t xml:space="preserve"> </w:t>
+      </w:r>
+      <w:r>
+        <w:rPr>
+          <w:rFonts w:ascii="Cascadia Code" w:eastAsia="Times New Roman" w:hAnsi="Cascadia Code" w:cs="Cascadia Code"/>
+          <w:color w:val="DCDCAA"/>
+          <w:kern w:val="0"/>
+          <w:sz w:val="21"/>
+          <w:szCs w:val="21"/>
+          <w:lang w:eastAsia="en-IN"/>
+          <w14:ligatures w14:val="none"/>
+        </w:rPr>
+        <w:t>view</w:t>
+      </w:r>
+      <w:r>
+        <w:rPr>
+          <w:rFonts w:ascii="Cascadia Code" w:eastAsia="Times New Roman" w:hAnsi="Cascadia Code" w:cs="Cascadia Code"/>
+          <w:color w:val="D4D4D4"/>
+          <w:kern w:val="0"/>
+          <w:sz w:val="21"/>
+          <w:szCs w:val="21"/>
+          <w:lang w:eastAsia="en-IN"/>
+          <w14:ligatures w14:val="none"/>
+        </w:rPr>
+        <w:t>(</w:t>
+      </w:r>
+      <w:r>
+        <w:rPr>
+          <w:rFonts w:ascii="Cascadia Code" w:eastAsia="Times New Roman" w:hAnsi="Cascadia Code" w:cs="Cascadia Code"/>
+          <w:color w:val="CE9178"/>
+          <w:kern w:val="0"/>
+          <w:sz w:val="21"/>
+          <w:szCs w:val="21"/>
+          <w:lang w:eastAsia="en-IN"/>
+          <w14:ligatures w14:val="none"/>
+        </w:rPr>
+        <w:t>'about'</w:t>
+      </w:r>
+      <w:r>
+        <w:rPr>
+          <w:rFonts w:ascii="Cascadia Code" w:eastAsia="Times New Roman" w:hAnsi="Cascadia Code" w:cs="Cascadia Code"/>
+          <w:color w:val="D4D4D4"/>
+          <w:kern w:val="0"/>
+          <w:sz w:val="21"/>
+          <w:szCs w:val="21"/>
+          <w:lang w:eastAsia="en-IN"/>
+          <w14:ligatures w14:val="none"/>
+        </w:rPr>
+        <w:t>);</w:t>
+      </w:r>
+    </w:p>
+    <w:p>
+      <w:pPr>
+        <w:shd w:val="clear" w:color="auto" w:fill="1F1F1F"/>
+        <w:spacing w:after="0" w:line="285" w:lineRule="atLeast"/>
+        <w:rPr>
+          <w:rFonts w:ascii="Cascadia Code" w:eastAsia="Times New Roman" w:hAnsi="Cascadia Code" w:cs="Cascadia Code"/>
+          <w:color w:val="CCCCCC"/>
+          <w:kern w:val="0"/>
+          <w:sz w:val="21"/>
+          <w:szCs w:val="21"/>
+          <w:lang w:eastAsia="en-IN"/>
+          <w14:ligatures w14:val="none"/>
+        </w:rPr>
+      </w:pPr>
+      <w:r>
+        <w:rPr>
+          <w:rFonts w:ascii="Cascadia Code" w:eastAsia="Times New Roman" w:hAnsi="Cascadia Code" w:cs="Cascadia Code"/>
+          <w:color w:val="D4D4D4"/>
+          <w:kern w:val="0"/>
+          <w:sz w:val="21"/>
+          <w:szCs w:val="21"/>
+          <w:lang w:eastAsia="en-IN"/>
+          <w14:ligatures w14:val="none"/>
+        </w:rPr>
+        <w:t>    }</w:t>
+      </w:r>
+    </w:p>
+    <w:p>
+      <w:pPr>
+        <w:shd w:val="clear" w:color="auto" w:fill="1F1F1F"/>
+        <w:spacing w:after="0" w:line="285" w:lineRule="atLeast"/>
+        <w:rPr>
+          <w:rFonts w:ascii="Cascadia Code" w:eastAsia="Times New Roman" w:hAnsi="Cascadia Code" w:cs="Cascadia Code"/>
+          <w:color w:val="CCCCCC"/>
+          <w:kern w:val="0"/>
+          <w:sz w:val="21"/>
+          <w:szCs w:val="21"/>
+          <w:lang w:eastAsia="en-IN"/>
+          <w14:ligatures w14:val="none"/>
+        </w:rPr>
+      </w:pPr>
+      <w:r>
+        <w:rPr>
+          <w:rFonts w:ascii="Cascadia Code" w:eastAsia="Times New Roman" w:hAnsi="Cascadia Code" w:cs="Cascadia Code"/>
+          <w:color w:val="D4D4D4"/>
+          <w:kern w:val="0"/>
+          <w:sz w:val="21"/>
+          <w:szCs w:val="21"/>
+          <w:lang w:eastAsia="en-IN"/>
+          <w14:ligatures w14:val="none"/>
+        </w:rPr>
+        <w:t>}</w:t>
+      </w:r>
+    </w:p>
+    <w:p>
+      <w:pPr>
+        <w:shd w:val="clear" w:color="auto" w:fill="1F1F1F"/>
+        <w:spacing w:after="0" w:line="285" w:lineRule="atLeast"/>
+        <w:rPr>
+          <w:rFonts w:ascii="Cascadia Code" w:eastAsia="Times New Roman" w:hAnsi="Cascadia Code" w:cs="Cascadia Code"/>
+          <w:color w:val="CCCCCC"/>
+          <w:kern w:val="0"/>
+          <w:sz w:val="21"/>
+          <w:szCs w:val="21"/>
+          <w:lang w:eastAsia="en-IN"/>
+          <w14:ligatures w14:val="none"/>
+        </w:rPr>
+      </w:pPr>
+    </w:p>
+    <w:p>
+      <w:pPr>
+        <w:pStyle w:val="ListParagraph"/>
+        <w:ind w:left="1440"/>
+      </w:pPr>
+    </w:p>
+    <w:p>
+      <w:pPr>
+        <w:pStyle w:val="ListParagraph"/>
+        <w:numPr>
+          <w:ilvl w:val="0"/>
+          <w:numId w:val="10"/>
+        </w:numPr>
+      </w:pPr>
+      <w:r>
+        <w:t xml:space="preserve">Make route for it </w:t>
+      </w:r>
+    </w:p>
+    <w:p>
+      <w:pPr>
+        <w:shd w:val="clear" w:color="auto" w:fill="1F1F1F"/>
+        <w:spacing w:line="285" w:lineRule="atLeast"/>
+        <w:rPr>
+          <w:rFonts w:ascii="Cascadia Code" w:eastAsia="Times New Roman" w:hAnsi="Cascadia Code" w:cs="Cascadia Code"/>
+          <w:color w:val="CCCCCC"/>
+          <w:kern w:val="0"/>
+          <w:sz w:val="21"/>
+          <w:szCs w:val="21"/>
+          <w:lang w:eastAsia="en-IN"/>
+          <w14:ligatures w14:val="none"/>
+        </w:rPr>
+      </w:pPr>
+      <w:r>
+        <w:t xml:space="preserve">  //</w:t>
+      </w:r>
+      <w:proofErr w:type="spellStart"/>
+      <w:r>
+        <w:t>Web.php</w:t>
+      </w:r>
+      <w:proofErr w:type="spellEnd"/>
+    </w:p>
+    <w:p>
+      <w:pPr>
+        <w:shd w:val="clear" w:color="auto" w:fill="1F1F1F"/>
+        <w:spacing w:after="0" w:line="285" w:lineRule="atLeast"/>
+        <w:rPr>
+          <w:rFonts w:ascii="Cascadia Code" w:eastAsia="Times New Roman" w:hAnsi="Cascadia Code" w:cs="Cascadia Code"/>
+          <w:color w:val="CCCCCC"/>
+          <w:kern w:val="0"/>
+          <w:sz w:val="21"/>
+          <w:szCs w:val="21"/>
+          <w:lang w:eastAsia="en-IN"/>
+          <w14:ligatures w14:val="none"/>
+        </w:rPr>
+      </w:pPr>
+      <w:r>
+        <w:rPr>
+          <w:rFonts w:ascii="Cascadia Code" w:eastAsia="Times New Roman" w:hAnsi="Cascadia Code" w:cs="Cascadia Code"/>
+          <w:color w:val="6A9955"/>
+          <w:kern w:val="0"/>
+          <w:sz w:val="21"/>
+          <w:szCs w:val="21"/>
+          <w:lang w:eastAsia="en-IN"/>
+          <w14:ligatures w14:val="none"/>
+        </w:rPr>
+        <w:t>//</w:t>
+      </w:r>
+      <w:proofErr w:type="spellStart"/>
+      <w:r>
+        <w:rPr>
+          <w:rFonts w:ascii="Cascadia Code" w:eastAsia="Times New Roman" w:hAnsi="Cascadia Code" w:cs="Cascadia Code"/>
+          <w:color w:val="6A9955"/>
+          <w:kern w:val="0"/>
+          <w:sz w:val="21"/>
+          <w:szCs w:val="21"/>
+          <w:lang w:eastAsia="en-IN"/>
+          <w14:ligatures w14:val="none"/>
+        </w:rPr>
+        <w:t>democontroller</w:t>
+      </w:r>
+      <w:proofErr w:type="spellEnd"/>
+      <w:r>
+        <w:rPr>
+          <w:rFonts w:ascii="Cascadia Code" w:eastAsia="Times New Roman" w:hAnsi="Cascadia Code" w:cs="Cascadia Code"/>
+          <w:color w:val="6A9955"/>
+          <w:kern w:val="0"/>
+          <w:sz w:val="21"/>
+          <w:szCs w:val="21"/>
+          <w:lang w:eastAsia="en-IN"/>
+          <w14:ligatures w14:val="none"/>
+        </w:rPr>
+        <w:t xml:space="preserve"> route</w:t>
+      </w:r>
+    </w:p>
+    <w:p>
+      <w:pPr>
+        <w:shd w:val="clear" w:color="auto" w:fill="1F1F1F"/>
+        <w:spacing w:after="0" w:line="285" w:lineRule="atLeast"/>
+        <w:rPr>
+          <w:rFonts w:ascii="Cascadia Code" w:eastAsia="Times New Roman" w:hAnsi="Cascadia Code" w:cs="Cascadia Code"/>
+          <w:color w:val="D4D4D4"/>
+          <w:kern w:val="0"/>
+          <w:sz w:val="21"/>
+          <w:szCs w:val="21"/>
+          <w:lang w:eastAsia="en-IN"/>
+          <w14:ligatures w14:val="none"/>
+        </w:rPr>
+      </w:pPr>
+      <w:proofErr w:type="gramStart"/>
+      <w:r>
+        <w:rPr>
+          <w:rFonts w:ascii="Cascadia Code" w:eastAsia="Times New Roman" w:hAnsi="Cascadia Code" w:cs="Cascadia Code"/>
+          <w:color w:val="4EC9B0"/>
+          <w:kern w:val="0"/>
+          <w:sz w:val="21"/>
+          <w:szCs w:val="21"/>
+          <w:lang w:eastAsia="en-IN"/>
+          <w14:ligatures w14:val="none"/>
+        </w:rPr>
+        <w:t>Route</w:t>
+      </w:r>
+      <w:r>
+        <w:rPr>
+          <w:rFonts w:ascii="Cascadia Code" w:eastAsia="Times New Roman" w:hAnsi="Cascadia Code" w:cs="Cascadia Code"/>
+          <w:color w:val="D4D4D4"/>
+          <w:kern w:val="0"/>
+          <w:sz w:val="21"/>
+          <w:szCs w:val="21"/>
+          <w:lang w:eastAsia="en-IN"/>
+          <w14:ligatures w14:val="none"/>
+        </w:rPr>
+        <w:t>::</w:t>
+      </w:r>
+      <w:proofErr w:type="gramEnd"/>
+      <w:r>
+        <w:rPr>
+          <w:rFonts w:ascii="Cascadia Code" w:eastAsia="Times New Roman" w:hAnsi="Cascadia Code" w:cs="Cascadia Code"/>
+          <w:color w:val="DCDCAA"/>
+          <w:kern w:val="0"/>
+          <w:sz w:val="21"/>
+          <w:szCs w:val="21"/>
+          <w:lang w:eastAsia="en-IN"/>
+          <w14:ligatures w14:val="none"/>
+        </w:rPr>
+        <w:t>get</w:t>
+      </w:r>
+      <w:r>
+        <w:rPr>
+          <w:rFonts w:ascii="Cascadia Code" w:eastAsia="Times New Roman" w:hAnsi="Cascadia Code" w:cs="Cascadia Code"/>
+          <w:color w:val="D4D4D4"/>
+          <w:kern w:val="0"/>
+          <w:sz w:val="21"/>
+          <w:szCs w:val="21"/>
+          <w:lang w:eastAsia="en-IN"/>
+          <w14:ligatures w14:val="none"/>
+        </w:rPr>
+        <w:t>(</w:t>
+      </w:r>
+      <w:r>
+        <w:rPr>
+          <w:rFonts w:ascii="Cascadia Code" w:eastAsia="Times New Roman" w:hAnsi="Cascadia Code" w:cs="Cascadia Code"/>
+          <w:color w:val="CE9178"/>
+          <w:kern w:val="0"/>
+          <w:sz w:val="21"/>
+          <w:szCs w:val="21"/>
+          <w:lang w:eastAsia="en-IN"/>
+          <w14:ligatures w14:val="none"/>
+        </w:rPr>
+        <w:t>"</w:t>
+      </w:r>
+      <w:proofErr w:type="spellStart"/>
+      <w:r>
+        <w:rPr>
+          <w:rFonts w:ascii="Cascadia Code" w:eastAsia="Times New Roman" w:hAnsi="Cascadia Code" w:cs="Cascadia Code"/>
+          <w:color w:val="CE9178"/>
+          <w:kern w:val="0"/>
+          <w:sz w:val="21"/>
+          <w:szCs w:val="21"/>
+          <w:lang w:eastAsia="en-IN"/>
+          <w14:ligatures w14:val="none"/>
+        </w:rPr>
+        <w:t>democ</w:t>
+      </w:r>
+      <w:proofErr w:type="spellEnd"/>
+      <w:r>
+        <w:rPr>
+          <w:rFonts w:ascii="Cascadia Code" w:eastAsia="Times New Roman" w:hAnsi="Cascadia Code" w:cs="Cascadia Code"/>
+          <w:color w:val="CE9178"/>
+          <w:kern w:val="0"/>
+          <w:sz w:val="21"/>
+          <w:szCs w:val="21"/>
+          <w:lang w:eastAsia="en-IN"/>
+          <w14:ligatures w14:val="none"/>
+        </w:rPr>
+        <w:t>"</w:t>
+      </w:r>
+      <w:r>
+        <w:rPr>
+          <w:rFonts w:ascii="Cascadia Code" w:eastAsia="Times New Roman" w:hAnsi="Cascadia Code" w:cs="Cascadia Code"/>
+          <w:color w:val="D4D4D4"/>
+          <w:kern w:val="0"/>
+          <w:sz w:val="21"/>
+          <w:szCs w:val="21"/>
+          <w:lang w:eastAsia="en-IN"/>
+          <w14:ligatures w14:val="none"/>
+        </w:rPr>
+        <w:t>,[</w:t>
+      </w:r>
+      <w:proofErr w:type="spellStart"/>
+      <w:r>
+        <w:rPr>
+          <w:rFonts w:ascii="Cascadia Code" w:eastAsia="Times New Roman" w:hAnsi="Cascadia Code" w:cs="Cascadia Code"/>
+          <w:color w:val="4EC9B0"/>
+          <w:kern w:val="0"/>
+          <w:sz w:val="21"/>
+          <w:szCs w:val="21"/>
+          <w:lang w:eastAsia="en-IN"/>
+          <w14:ligatures w14:val="none"/>
+        </w:rPr>
+        <w:t>DemoController</w:t>
+      </w:r>
+      <w:proofErr w:type="spellEnd"/>
+      <w:r>
+        <w:rPr>
+          <w:rFonts w:ascii="Cascadia Code" w:eastAsia="Times New Roman" w:hAnsi="Cascadia Code" w:cs="Cascadia Code"/>
+          <w:color w:val="D4D4D4"/>
+          <w:kern w:val="0"/>
+          <w:sz w:val="21"/>
+          <w:szCs w:val="21"/>
+          <w:lang w:eastAsia="en-IN"/>
+          <w14:ligatures w14:val="none"/>
+        </w:rPr>
+        <w:t>::</w:t>
+      </w:r>
+      <w:r>
+        <w:rPr>
+          <w:rFonts w:ascii="Cascadia Code" w:eastAsia="Times New Roman" w:hAnsi="Cascadia Code" w:cs="Cascadia Code"/>
+          <w:color w:val="569CD6"/>
+          <w:kern w:val="0"/>
+          <w:sz w:val="21"/>
+          <w:szCs w:val="21"/>
+          <w:lang w:eastAsia="en-IN"/>
+          <w14:ligatures w14:val="none"/>
+        </w:rPr>
+        <w:t>class</w:t>
+      </w:r>
+      <w:r>
+        <w:rPr>
+          <w:rFonts w:ascii="Cascadia Code" w:eastAsia="Times New Roman" w:hAnsi="Cascadia Code" w:cs="Cascadia Code"/>
+          <w:color w:val="D4D4D4"/>
+          <w:kern w:val="0"/>
+          <w:sz w:val="21"/>
+          <w:szCs w:val="21"/>
+          <w:lang w:eastAsia="en-IN"/>
+          <w14:ligatures w14:val="none"/>
+        </w:rPr>
+        <w:t>,</w:t>
+      </w:r>
+      <w:r>
+        <w:rPr>
+          <w:rFonts w:ascii="Cascadia Code" w:eastAsia="Times New Roman" w:hAnsi="Cascadia Code" w:cs="Cascadia Code"/>
+          <w:color w:val="CE9178"/>
+          <w:kern w:val="0"/>
+          <w:sz w:val="21"/>
+          <w:szCs w:val="21"/>
+          <w:lang w:eastAsia="en-IN"/>
+          <w14:ligatures w14:val="none"/>
+        </w:rPr>
+        <w:t>"</w:t>
+      </w:r>
+      <w:proofErr w:type="spellStart"/>
+      <w:r>
+        <w:rPr>
+          <w:rFonts w:ascii="Cascadia Code" w:eastAsia="Times New Roman" w:hAnsi="Cascadia Code" w:cs="Cascadia Code"/>
+          <w:color w:val="CE9178"/>
+          <w:kern w:val="0"/>
+          <w:sz w:val="21"/>
+          <w:szCs w:val="21"/>
+          <w:lang w:eastAsia="en-IN"/>
+          <w14:ligatures w14:val="none"/>
+        </w:rPr>
+        <w:t>loadView</w:t>
+      </w:r>
+      <w:proofErr w:type="spellEnd"/>
+      <w:r>
+        <w:rPr>
+          <w:rFonts w:ascii="Cascadia Code" w:eastAsia="Times New Roman" w:hAnsi="Cascadia Code" w:cs="Cascadia Code"/>
+          <w:color w:val="CE9178"/>
+          <w:kern w:val="0"/>
+          <w:sz w:val="21"/>
+          <w:szCs w:val="21"/>
+          <w:lang w:eastAsia="en-IN"/>
+          <w14:ligatures w14:val="none"/>
+        </w:rPr>
+        <w:t>"</w:t>
+      </w:r>
+      <w:r>
+        <w:rPr>
+          <w:rFonts w:ascii="Cascadia Code" w:eastAsia="Times New Roman" w:hAnsi="Cascadia Code" w:cs="Cascadia Code"/>
+          <w:color w:val="D4D4D4"/>
+          <w:kern w:val="0"/>
+          <w:sz w:val="21"/>
+          <w:szCs w:val="21"/>
+          <w:lang w:eastAsia="en-IN"/>
+          <w14:ligatures w14:val="none"/>
+        </w:rPr>
+        <w:t>]);</w:t>
+      </w:r>
+    </w:p>
+    <w:p>
+      <w:pPr>
+        <w:shd w:val="clear" w:color="auto" w:fill="1F1F1F"/>
+        <w:spacing w:after="0" w:line="285" w:lineRule="atLeast"/>
+        <w:rPr>
+          <w:rFonts w:ascii="Cascadia Code" w:eastAsia="Times New Roman" w:hAnsi="Cascadia Code" w:cs="Cascadia Code"/>
+          <w:color w:val="CCCCCC"/>
+          <w:kern w:val="0"/>
+          <w:sz w:val="21"/>
+          <w:szCs w:val="21"/>
+          <w:lang w:eastAsia="en-IN"/>
+          <w14:ligatures w14:val="none"/>
+        </w:rPr>
+      </w:pPr>
+    </w:p>
+    <w:p>
+      <w:pPr>
+        <w:pStyle w:val="ListParagraph"/>
+        <w:ind w:left="1440"/>
+      </w:pPr>
+    </w:p>
+    <w:p>
+      <w:pPr>
+        <w:pStyle w:val="ListParagraph"/>
+        <w:ind w:left="1440"/>
+      </w:pPr>
+      <w:r>
+        <w:rPr>
+          <w:noProof/>
+        </w:rPr>
+        <w:drawing>
+          <wp:inline distT="0" distB="0" distL="0" distR="0" wp14:anchorId="1809E781" wp14:editId="4D08CDD7">
+            <wp:extent cx="2868386" cy="1440895"/>
+            <wp:effectExtent l="0" t="0" r="8255" b="6985"/>
+            <wp:docPr id="1282071017" name="Picture 1"/>
+            <wp:cNvGraphicFramePr>
+              <a:graphicFrameLocks xmlns:a="http://schemas.openxmlformats.org/drawingml/2006/main" noChangeAspect="1"/>
+            </wp:cNvGraphicFramePr>
+            <a:graphic xmlns:a="http://schemas.openxmlformats.org/drawingml/2006/main">
+              <a:graphicData uri="http://schemas.openxmlformats.org/drawingml/2006/picture">
+                <pic:pic xmlns:pic="http://schemas.openxmlformats.org/drawingml/2006/picture">
+                  <pic:nvPicPr>
+                    <pic:cNvPr id="1282071017" name="Picture 1282071017"/>
+                    <pic:cNvPicPr/>
+                  </pic:nvPicPr>
+                  <pic:blipFill>
+                    <a:blip r:embed="rId14">
+                      <a:extLst>
+                        <a:ext uri="{28A0092B-C50C-407E-A947-70E740481C1C}">
+                          <a14:useLocalDpi xmlns:a14="http://schemas.microsoft.com/office/drawing/2010/main" val="0"/>
+                        </a:ext>
+                      </a:extLst>
+                    </a:blip>
+                    <a:stretch>
+                      <a:fillRect/>
+                    </a:stretch>
+                  </pic:blipFill>
+                  <pic:spPr>
+                    <a:xfrm>
+                      <a:off x="0" y="0"/>
+                      <a:ext cx="2884034" cy="1448755"/>
+                    </a:xfrm>
+                    <a:prstGeom prst="rect">
+                      <a:avLst/>
+                    </a:prstGeom>
+                  </pic:spPr>
+                </pic:pic>
+              </a:graphicData>
+            </a:graphic>
+          </wp:inline>
+        </w:drawing>
+      </w:r>
+    </w:p>
+    <w:p>
+      <w:pPr>
+        <w:pStyle w:val="ListParagraph"/>
+        <w:numPr>
+          <w:ilvl w:val="0"/>
+          <w:numId w:val="2"/>
+        </w:numPr>
+        <w:tabs>
+          <w:tab w:val="left" w:pos="523"/>
+        </w:tabs>
+      </w:pPr>
+      <w:r>
+        <w:t>How to pass data from controller to view:</w:t>
+      </w:r>
+    </w:p>
+    <w:p>
+      <w:pPr>
+        <w:pStyle w:val="ListParagraph"/>
+        <w:numPr>
+          <w:ilvl w:val="0"/>
+          <w:numId w:val="11"/>
+        </w:numPr>
+        <w:tabs>
+          <w:tab w:val="left" w:pos="523"/>
+        </w:tabs>
+      </w:pPr>
+      <w:proofErr w:type="spellStart"/>
+      <w:r>
+        <w:t>demoController.php</w:t>
+      </w:r>
+      <w:proofErr w:type="spellEnd"/>
+    </w:p>
+    <w:p>
+      <w:pPr>
+        <w:shd w:val="clear" w:color="auto" w:fill="1F1F1F"/>
+        <w:spacing w:line="285" w:lineRule="atLeast"/>
+      </w:pPr>
+      <w:r>
+        <w:t xml:space="preserve"> //</w:t>
+      </w:r>
+      <w:r>
+        <w:rPr>
+          <w:rFonts w:ascii="Cascadia Code" w:eastAsia="Times New Roman" w:hAnsi="Cascadia Code" w:cs="Cascadia Code"/>
+          <w:color w:val="4EC9B0"/>
+          <w:kern w:val="0"/>
+          <w:sz w:val="21"/>
+          <w:szCs w:val="21"/>
+          <w:lang w:eastAsia="en-IN"/>
+          <w14:ligatures w14:val="none"/>
+        </w:rPr>
+        <w:t xml:space="preserve"> </w:t>
+      </w:r>
+      <w:proofErr w:type="spellStart"/>
+      <w:r>
+        <w:rPr>
+          <w:rFonts w:ascii="Cascadia Code" w:eastAsia="Times New Roman" w:hAnsi="Cascadia Code" w:cs="Cascadia Code"/>
+          <w:color w:val="4EC9B0"/>
+          <w:kern w:val="0"/>
+          <w:sz w:val="21"/>
+          <w:szCs w:val="21"/>
+          <w:lang w:eastAsia="en-IN"/>
+          <w14:ligatures w14:val="none"/>
+        </w:rPr>
+        <w:t>DemoController</w:t>
+      </w:r>
+      <w:r>
+        <w:rPr>
+          <w:rFonts w:ascii="Cascadia Code" w:eastAsia="Times New Roman" w:hAnsi="Cascadia Code" w:cs="Cascadia Code"/>
+          <w:color w:val="4EC9B0"/>
+          <w:kern w:val="0"/>
+          <w:sz w:val="21"/>
+          <w:szCs w:val="21"/>
+          <w:lang w:eastAsia="en-IN"/>
+          <w14:ligatures w14:val="none"/>
+        </w:rPr>
+        <w:t>.php</w:t>
+      </w:r>
+      <w:proofErr w:type="spellEnd"/>
+    </w:p>
+    <w:p>
+      <w:pPr>
+        <w:shd w:val="clear" w:color="auto" w:fill="1F1F1F"/>
+        <w:spacing w:line="285" w:lineRule="atLeast"/>
+      </w:pPr>
+      <w:r>
+        <w:rPr>
+          <w:rFonts w:ascii="Cascadia Code" w:eastAsia="Times New Roman" w:hAnsi="Cascadia Code" w:cs="Cascadia Code"/>
+          <w:color w:val="569CD6"/>
+          <w:kern w:val="0"/>
+          <w:sz w:val="21"/>
+          <w:szCs w:val="21"/>
+          <w:lang w:eastAsia="en-IN"/>
+          <w14:ligatures w14:val="none"/>
+        </w:rPr>
+        <w:t>&lt;?</w:t>
+      </w:r>
+      <w:proofErr w:type="spellStart"/>
+      <w:r>
+        <w:rPr>
+          <w:rFonts w:ascii="Cascadia Code" w:eastAsia="Times New Roman" w:hAnsi="Cascadia Code" w:cs="Cascadia Code"/>
+          <w:color w:val="569CD6"/>
+          <w:kern w:val="0"/>
+          <w:sz w:val="21"/>
+          <w:szCs w:val="21"/>
+          <w:lang w:eastAsia="en-IN"/>
+          <w14:ligatures w14:val="none"/>
+        </w:rPr>
+        <w:t>php</w:t>
+      </w:r>
+      <w:proofErr w:type="spellEnd"/>
+    </w:p>
+    <w:p>
+      <w:pPr>
+        <w:shd w:val="clear" w:color="auto" w:fill="1F1F1F"/>
+        <w:spacing w:after="0" w:line="285" w:lineRule="atLeast"/>
+        <w:rPr>
+          <w:rFonts w:ascii="Cascadia Code" w:eastAsia="Times New Roman" w:hAnsi="Cascadia Code" w:cs="Cascadia Code"/>
+          <w:color w:val="CCCCCC"/>
+          <w:kern w:val="0"/>
+          <w:sz w:val="21"/>
+          <w:szCs w:val="21"/>
+          <w:lang w:eastAsia="en-IN"/>
+          <w14:ligatures w14:val="none"/>
+        </w:rPr>
+      </w:pPr>
+      <w:r>
+        <w:rPr>
+          <w:rFonts w:ascii="Cascadia Code" w:eastAsia="Times New Roman" w:hAnsi="Cascadia Code" w:cs="Cascadia Code"/>
+          <w:color w:val="569CD6"/>
+          <w:kern w:val="0"/>
+          <w:sz w:val="21"/>
+          <w:szCs w:val="21"/>
+          <w:lang w:eastAsia="en-IN"/>
+          <w14:ligatures w14:val="none"/>
+        </w:rPr>
+        <w:t>namespace</w:t>
+      </w:r>
+      <w:r>
+        <w:rPr>
+          <w:rFonts w:ascii="Cascadia Code" w:eastAsia="Times New Roman" w:hAnsi="Cascadia Code" w:cs="Cascadia Code"/>
+          <w:color w:val="D4D4D4"/>
+          <w:kern w:val="0"/>
+          <w:sz w:val="21"/>
+          <w:szCs w:val="21"/>
+          <w:lang w:eastAsia="en-IN"/>
+          <w14:ligatures w14:val="none"/>
+        </w:rPr>
+        <w:t xml:space="preserve"> </w:t>
+      </w:r>
+      <w:r>
+        <w:rPr>
+          <w:rFonts w:ascii="Cascadia Code" w:eastAsia="Times New Roman" w:hAnsi="Cascadia Code" w:cs="Cascadia Code"/>
+          <w:color w:val="4EC9B0"/>
+          <w:kern w:val="0"/>
+          <w:sz w:val="21"/>
+          <w:szCs w:val="21"/>
+          <w:lang w:eastAsia="en-IN"/>
+          <w14:ligatures w14:val="none"/>
+        </w:rPr>
+        <w:t>App\Http\Controllers</w:t>
+      </w:r>
+      <w:r>
+        <w:rPr>
+          <w:rFonts w:ascii="Cascadia Code" w:eastAsia="Times New Roman" w:hAnsi="Cascadia Code" w:cs="Cascadia Code"/>
+          <w:color w:val="D4D4D4"/>
+          <w:kern w:val="0"/>
+          <w:sz w:val="21"/>
+          <w:szCs w:val="21"/>
+          <w:lang w:eastAsia="en-IN"/>
+          <w14:ligatures w14:val="none"/>
+        </w:rPr>
+        <w:t>;</w:t>
+      </w:r>
+    </w:p>
+    <w:p>
+      <w:pPr>
+        <w:shd w:val="clear" w:color="auto" w:fill="1F1F1F"/>
+        <w:spacing w:after="0" w:line="285" w:lineRule="atLeast"/>
+        <w:rPr>
+          <w:rFonts w:ascii="Cascadia Code" w:eastAsia="Times New Roman" w:hAnsi="Cascadia Code" w:cs="Cascadia Code"/>
+          <w:color w:val="CCCCCC"/>
+          <w:kern w:val="0"/>
+          <w:sz w:val="21"/>
+          <w:szCs w:val="21"/>
+          <w:lang w:eastAsia="en-IN"/>
+          <w14:ligatures w14:val="none"/>
+        </w:rPr>
+      </w:pPr>
+    </w:p>
+    <w:p>
+      <w:pPr>
+        <w:shd w:val="clear" w:color="auto" w:fill="1F1F1F"/>
+        <w:spacing w:after="0" w:line="285" w:lineRule="atLeast"/>
+        <w:rPr>
+          <w:rFonts w:ascii="Cascadia Code" w:eastAsia="Times New Roman" w:hAnsi="Cascadia Code" w:cs="Cascadia Code"/>
+          <w:color w:val="CCCCCC"/>
+          <w:kern w:val="0"/>
+          <w:sz w:val="21"/>
+          <w:szCs w:val="21"/>
+          <w:lang w:eastAsia="en-IN"/>
+          <w14:ligatures w14:val="none"/>
+        </w:rPr>
+      </w:pPr>
+      <w:r>
+        <w:rPr>
+          <w:rFonts w:ascii="Cascadia Code" w:eastAsia="Times New Roman" w:hAnsi="Cascadia Code" w:cs="Cascadia Code"/>
+          <w:color w:val="569CD6"/>
+          <w:kern w:val="0"/>
+          <w:sz w:val="21"/>
+          <w:szCs w:val="21"/>
+          <w:lang w:eastAsia="en-IN"/>
+          <w14:ligatures w14:val="none"/>
+        </w:rPr>
+        <w:t>use</w:t>
+      </w:r>
+      <w:r>
+        <w:rPr>
+          <w:rFonts w:ascii="Cascadia Code" w:eastAsia="Times New Roman" w:hAnsi="Cascadia Code" w:cs="Cascadia Code"/>
+          <w:color w:val="D4D4D4"/>
+          <w:kern w:val="0"/>
+          <w:sz w:val="21"/>
+          <w:szCs w:val="21"/>
+          <w:lang w:eastAsia="en-IN"/>
+          <w14:ligatures w14:val="none"/>
+        </w:rPr>
+        <w:t xml:space="preserve"> Illuminate\Http\</w:t>
+      </w:r>
+      <w:r>
+        <w:rPr>
+          <w:rFonts w:ascii="Cascadia Code" w:eastAsia="Times New Roman" w:hAnsi="Cascadia Code" w:cs="Cascadia Code"/>
+          <w:color w:val="4EC9B0"/>
+          <w:kern w:val="0"/>
+          <w:sz w:val="21"/>
+          <w:szCs w:val="21"/>
+          <w:lang w:eastAsia="en-IN"/>
+          <w14:ligatures w14:val="none"/>
+        </w:rPr>
+        <w:t>Request</w:t>
+      </w:r>
+      <w:r>
+        <w:rPr>
+          <w:rFonts w:ascii="Cascadia Code" w:eastAsia="Times New Roman" w:hAnsi="Cascadia Code" w:cs="Cascadia Code"/>
+          <w:color w:val="D4D4D4"/>
+          <w:kern w:val="0"/>
+          <w:sz w:val="21"/>
+          <w:szCs w:val="21"/>
+          <w:lang w:eastAsia="en-IN"/>
+          <w14:ligatures w14:val="none"/>
+        </w:rPr>
+        <w:t>;</w:t>
+      </w:r>
+    </w:p>
+    <w:p>
+      <w:pPr>
+        <w:shd w:val="clear" w:color="auto" w:fill="1F1F1F"/>
+        <w:spacing w:after="0" w:line="285" w:lineRule="atLeast"/>
+        <w:rPr>
+          <w:rFonts w:ascii="Cascadia Code" w:eastAsia="Times New Roman" w:hAnsi="Cascadia Code" w:cs="Cascadia Code"/>
+          <w:color w:val="CCCCCC"/>
+          <w:kern w:val="0"/>
+          <w:sz w:val="21"/>
+          <w:szCs w:val="21"/>
+          <w:lang w:eastAsia="en-IN"/>
+          <w14:ligatures w14:val="none"/>
+        </w:rPr>
+      </w:pPr>
+    </w:p>
+    <w:p>
+      <w:pPr>
+        <w:shd w:val="clear" w:color="auto" w:fill="1F1F1F"/>
+        <w:spacing w:after="0" w:line="285" w:lineRule="atLeast"/>
+        <w:rPr>
+          <w:rFonts w:ascii="Cascadia Code" w:eastAsia="Times New Roman" w:hAnsi="Cascadia Code" w:cs="Cascadia Code"/>
+          <w:color w:val="CCCCCC"/>
+          <w:kern w:val="0"/>
+          <w:sz w:val="21"/>
+          <w:szCs w:val="21"/>
+          <w:lang w:eastAsia="en-IN"/>
+          <w14:ligatures w14:val="none"/>
+        </w:rPr>
+      </w:pPr>
+      <w:r>
+        <w:rPr>
+          <w:rFonts w:ascii="Cascadia Code" w:eastAsia="Times New Roman" w:hAnsi="Cascadia Code" w:cs="Cascadia Code"/>
+          <w:color w:val="569CD6"/>
+          <w:kern w:val="0"/>
+          <w:sz w:val="21"/>
+          <w:szCs w:val="21"/>
+          <w:lang w:eastAsia="en-IN"/>
+          <w14:ligatures w14:val="none"/>
+        </w:rPr>
+        <w:t>class</w:t>
+      </w:r>
+      <w:r>
+        <w:rPr>
+          <w:rFonts w:ascii="Cascadia Code" w:eastAsia="Times New Roman" w:hAnsi="Cascadia Code" w:cs="Cascadia Code"/>
+          <w:color w:val="D4D4D4"/>
+          <w:kern w:val="0"/>
+          <w:sz w:val="21"/>
+          <w:szCs w:val="21"/>
+          <w:lang w:eastAsia="en-IN"/>
+          <w14:ligatures w14:val="none"/>
+        </w:rPr>
+        <w:t xml:space="preserve"> </w:t>
+      </w:r>
+      <w:proofErr w:type="spellStart"/>
+      <w:r>
+        <w:rPr>
+          <w:rFonts w:ascii="Cascadia Code" w:eastAsia="Times New Roman" w:hAnsi="Cascadia Code" w:cs="Cascadia Code"/>
+          <w:color w:val="4EC9B0"/>
+          <w:kern w:val="0"/>
+          <w:sz w:val="21"/>
+          <w:szCs w:val="21"/>
+          <w:lang w:eastAsia="en-IN"/>
+          <w14:ligatures w14:val="none"/>
+        </w:rPr>
+        <w:t>DemoController</w:t>
+      </w:r>
+      <w:proofErr w:type="spellEnd"/>
+      <w:r>
+        <w:rPr>
+          <w:rFonts w:ascii="Cascadia Code" w:eastAsia="Times New Roman" w:hAnsi="Cascadia Code" w:cs="Cascadia Code"/>
+          <w:color w:val="D4D4D4"/>
+          <w:kern w:val="0"/>
+          <w:sz w:val="21"/>
+          <w:szCs w:val="21"/>
+          <w:lang w:eastAsia="en-IN"/>
+          <w14:ligatures w14:val="none"/>
+        </w:rPr>
+        <w:t xml:space="preserve"> </w:t>
+      </w:r>
+      <w:r>
+        <w:rPr>
+          <w:rFonts w:ascii="Cascadia Code" w:eastAsia="Times New Roman" w:hAnsi="Cascadia Code" w:cs="Cascadia Code"/>
+          <w:color w:val="569CD6"/>
+          <w:kern w:val="0"/>
+          <w:sz w:val="21"/>
+          <w:szCs w:val="21"/>
+          <w:lang w:eastAsia="en-IN"/>
+          <w14:ligatures w14:val="none"/>
+        </w:rPr>
+        <w:t>extends</w:t>
+      </w:r>
+      <w:r>
+        <w:rPr>
+          <w:rFonts w:ascii="Cascadia Code" w:eastAsia="Times New Roman" w:hAnsi="Cascadia Code" w:cs="Cascadia Code"/>
+          <w:color w:val="D4D4D4"/>
+          <w:kern w:val="0"/>
+          <w:sz w:val="21"/>
+          <w:szCs w:val="21"/>
+          <w:lang w:eastAsia="en-IN"/>
+          <w14:ligatures w14:val="none"/>
+        </w:rPr>
+        <w:t xml:space="preserve"> </w:t>
+      </w:r>
+      <w:r>
+        <w:rPr>
+          <w:rFonts w:ascii="Cascadia Code" w:eastAsia="Times New Roman" w:hAnsi="Cascadia Code" w:cs="Cascadia Code"/>
+          <w:color w:val="4EC9B0"/>
+          <w:kern w:val="0"/>
+          <w:sz w:val="21"/>
+          <w:szCs w:val="21"/>
+          <w:lang w:eastAsia="en-IN"/>
+          <w14:ligatures w14:val="none"/>
+        </w:rPr>
+        <w:t>Controller</w:t>
+      </w:r>
+    </w:p>
+    <w:p>
+      <w:pPr>
+        <w:shd w:val="clear" w:color="auto" w:fill="1F1F1F"/>
+        <w:spacing w:after="0" w:line="285" w:lineRule="atLeast"/>
+        <w:rPr>
+          <w:rFonts w:ascii="Cascadia Code" w:eastAsia="Times New Roman" w:hAnsi="Cascadia Code" w:cs="Cascadia Code"/>
+          <w:color w:val="CCCCCC"/>
+          <w:kern w:val="0"/>
+          <w:sz w:val="21"/>
+          <w:szCs w:val="21"/>
+          <w:lang w:eastAsia="en-IN"/>
+          <w14:ligatures w14:val="none"/>
+        </w:rPr>
+      </w:pPr>
+      <w:r>
+        <w:rPr>
+          <w:rFonts w:ascii="Cascadia Code" w:eastAsia="Times New Roman" w:hAnsi="Cascadia Code" w:cs="Cascadia Code"/>
+          <w:color w:val="D4D4D4"/>
+          <w:kern w:val="0"/>
+          <w:sz w:val="21"/>
+          <w:szCs w:val="21"/>
+          <w:lang w:eastAsia="en-IN"/>
+          <w14:ligatures w14:val="none"/>
+        </w:rPr>
+        <w:t>{</w:t>
+      </w:r>
+    </w:p>
+    <w:p>
+      <w:pPr>
+        <w:shd w:val="clear" w:color="auto" w:fill="1F1F1F"/>
+        <w:spacing w:after="0" w:line="285" w:lineRule="atLeast"/>
+        <w:rPr>
+          <w:rFonts w:ascii="Cascadia Code" w:eastAsia="Times New Roman" w:hAnsi="Cascadia Code" w:cs="Cascadia Code"/>
+          <w:color w:val="CCCCCC"/>
+          <w:kern w:val="0"/>
+          <w:sz w:val="21"/>
+          <w:szCs w:val="21"/>
+          <w:lang w:eastAsia="en-IN"/>
+          <w14:ligatures w14:val="none"/>
+        </w:rPr>
+      </w:pPr>
+      <w:r>
+        <w:rPr>
+          <w:rFonts w:ascii="Cascadia Code" w:eastAsia="Times New Roman" w:hAnsi="Cascadia Code" w:cs="Cascadia Code"/>
+          <w:color w:val="D4D4D4"/>
+          <w:kern w:val="0"/>
+          <w:sz w:val="21"/>
+          <w:szCs w:val="21"/>
+          <w:lang w:eastAsia="en-IN"/>
+          <w14:ligatures w14:val="none"/>
+        </w:rPr>
+        <w:t xml:space="preserve">    </w:t>
+      </w:r>
+      <w:r>
+        <w:rPr>
+          <w:rFonts w:ascii="Cascadia Code" w:eastAsia="Times New Roman" w:hAnsi="Cascadia Code" w:cs="Cascadia Code"/>
+          <w:color w:val="6A9955"/>
+          <w:kern w:val="0"/>
+          <w:sz w:val="21"/>
+          <w:szCs w:val="21"/>
+          <w:lang w:eastAsia="en-IN"/>
+          <w14:ligatures w14:val="none"/>
+        </w:rPr>
+        <w:t>//calling view from controller</w:t>
+      </w:r>
+    </w:p>
+    <w:p>
+      <w:pPr>
+        <w:shd w:val="clear" w:color="auto" w:fill="1F1F1F"/>
+        <w:spacing w:after="0" w:line="285" w:lineRule="atLeast"/>
+        <w:rPr>
+          <w:rFonts w:ascii="Cascadia Code" w:eastAsia="Times New Roman" w:hAnsi="Cascadia Code" w:cs="Cascadia Code"/>
+          <w:color w:val="CCCCCC"/>
+          <w:kern w:val="0"/>
+          <w:sz w:val="21"/>
+          <w:szCs w:val="21"/>
+          <w:lang w:eastAsia="en-IN"/>
+          <w14:ligatures w14:val="none"/>
+        </w:rPr>
+      </w:pPr>
+      <w:r>
+        <w:rPr>
+          <w:rFonts w:ascii="Cascadia Code" w:eastAsia="Times New Roman" w:hAnsi="Cascadia Code" w:cs="Cascadia Code"/>
+          <w:color w:val="D4D4D4"/>
+          <w:kern w:val="0"/>
+          <w:sz w:val="21"/>
+          <w:szCs w:val="21"/>
+          <w:lang w:eastAsia="en-IN"/>
+          <w14:ligatures w14:val="none"/>
+        </w:rPr>
+        <w:t xml:space="preserve">    </w:t>
+      </w:r>
+      <w:r>
+        <w:rPr>
+          <w:rFonts w:ascii="Cascadia Code" w:eastAsia="Times New Roman" w:hAnsi="Cascadia Code" w:cs="Cascadia Code"/>
+          <w:color w:val="569CD6"/>
+          <w:kern w:val="0"/>
+          <w:sz w:val="21"/>
+          <w:szCs w:val="21"/>
+          <w:lang w:eastAsia="en-IN"/>
+          <w14:ligatures w14:val="none"/>
+        </w:rPr>
+        <w:t>function</w:t>
+      </w:r>
+      <w:r>
+        <w:rPr>
+          <w:rFonts w:ascii="Cascadia Code" w:eastAsia="Times New Roman" w:hAnsi="Cascadia Code" w:cs="Cascadia Code"/>
+          <w:color w:val="D4D4D4"/>
+          <w:kern w:val="0"/>
+          <w:sz w:val="21"/>
+          <w:szCs w:val="21"/>
+          <w:lang w:eastAsia="en-IN"/>
+          <w14:ligatures w14:val="none"/>
+        </w:rPr>
+        <w:t xml:space="preserve"> </w:t>
+      </w:r>
+      <w:proofErr w:type="spellStart"/>
+      <w:r>
+        <w:rPr>
+          <w:rFonts w:ascii="Cascadia Code" w:eastAsia="Times New Roman" w:hAnsi="Cascadia Code" w:cs="Cascadia Code"/>
+          <w:color w:val="DCDCAA"/>
+          <w:kern w:val="0"/>
+          <w:sz w:val="21"/>
+          <w:szCs w:val="21"/>
+          <w:lang w:eastAsia="en-IN"/>
+          <w14:ligatures w14:val="none"/>
+        </w:rPr>
+        <w:t>loadView</w:t>
+      </w:r>
+      <w:proofErr w:type="spellEnd"/>
+      <w:r>
+        <w:rPr>
+          <w:rFonts w:ascii="Cascadia Code" w:eastAsia="Times New Roman" w:hAnsi="Cascadia Code" w:cs="Cascadia Code"/>
+          <w:color w:val="D4D4D4"/>
+          <w:kern w:val="0"/>
+          <w:sz w:val="21"/>
+          <w:szCs w:val="21"/>
+          <w:lang w:eastAsia="en-IN"/>
+          <w14:ligatures w14:val="none"/>
+        </w:rPr>
+        <w:t>(</w:t>
+      </w:r>
+      <w:r>
+        <w:rPr>
+          <w:rFonts w:ascii="Cascadia Code" w:eastAsia="Times New Roman" w:hAnsi="Cascadia Code" w:cs="Cascadia Code"/>
+          <w:color w:val="9CDCFE"/>
+          <w:kern w:val="0"/>
+          <w:sz w:val="21"/>
+          <w:szCs w:val="21"/>
+          <w:lang w:eastAsia="en-IN"/>
+          <w14:ligatures w14:val="none"/>
+        </w:rPr>
+        <w:t>$</w:t>
+      </w:r>
+      <w:proofErr w:type="spellStart"/>
+      <w:proofErr w:type="gramStart"/>
+      <w:r>
+        <w:rPr>
+          <w:rFonts w:ascii="Cascadia Code" w:eastAsia="Times New Roman" w:hAnsi="Cascadia Code" w:cs="Cascadia Code"/>
+          <w:color w:val="9CDCFE"/>
+          <w:kern w:val="0"/>
+          <w:sz w:val="21"/>
+          <w:szCs w:val="21"/>
+          <w:lang w:eastAsia="en-IN"/>
+          <w14:ligatures w14:val="none"/>
+        </w:rPr>
+        <w:t>arg</w:t>
+      </w:r>
+      <w:proofErr w:type="spellEnd"/>
+      <w:r>
+        <w:rPr>
+          <w:rFonts w:ascii="Cascadia Code" w:eastAsia="Times New Roman" w:hAnsi="Cascadia Code" w:cs="Cascadia Code"/>
+          <w:color w:val="D4D4D4"/>
+          <w:kern w:val="0"/>
+          <w:sz w:val="21"/>
+          <w:szCs w:val="21"/>
+          <w:lang w:eastAsia="en-IN"/>
+          <w14:ligatures w14:val="none"/>
+        </w:rPr>
+        <w:t>){</w:t>
+      </w:r>
+      <w:proofErr w:type="gramEnd"/>
+    </w:p>
+    <w:p>
+      <w:pPr>
+        <w:shd w:val="clear" w:color="auto" w:fill="1F1F1F"/>
+        <w:spacing w:after="0" w:line="285" w:lineRule="atLeast"/>
+        <w:rPr>
+          <w:rFonts w:ascii="Cascadia Code" w:eastAsia="Times New Roman" w:hAnsi="Cascadia Code" w:cs="Cascadia Code"/>
+          <w:color w:val="CCCCCC"/>
+          <w:kern w:val="0"/>
+          <w:sz w:val="21"/>
+          <w:szCs w:val="21"/>
+          <w:lang w:eastAsia="en-IN"/>
+          <w14:ligatures w14:val="none"/>
+        </w:rPr>
+      </w:pPr>
+      <w:r>
+        <w:rPr>
+          <w:rFonts w:ascii="Cascadia Code" w:eastAsia="Times New Roman" w:hAnsi="Cascadia Code" w:cs="Cascadia Code"/>
+          <w:color w:val="D4D4D4"/>
+          <w:kern w:val="0"/>
+          <w:sz w:val="21"/>
+          <w:szCs w:val="21"/>
+          <w:lang w:eastAsia="en-IN"/>
+          <w14:ligatures w14:val="none"/>
+        </w:rPr>
+        <w:t xml:space="preserve">        </w:t>
+      </w:r>
+      <w:r>
+        <w:rPr>
+          <w:rFonts w:ascii="Cascadia Code" w:eastAsia="Times New Roman" w:hAnsi="Cascadia Code" w:cs="Cascadia Code"/>
+          <w:color w:val="6A9955"/>
+          <w:kern w:val="0"/>
+          <w:sz w:val="21"/>
+          <w:szCs w:val="21"/>
+          <w:lang w:eastAsia="en-IN"/>
+          <w14:ligatures w14:val="none"/>
+        </w:rPr>
+        <w:t xml:space="preserve">//simply </w:t>
+      </w:r>
+      <w:proofErr w:type="spellStart"/>
+      <w:r>
+        <w:rPr>
+          <w:rFonts w:ascii="Cascadia Code" w:eastAsia="Times New Roman" w:hAnsi="Cascadia Code" w:cs="Cascadia Code"/>
+          <w:color w:val="6A9955"/>
+          <w:kern w:val="0"/>
+          <w:sz w:val="21"/>
+          <w:szCs w:val="21"/>
+          <w:lang w:eastAsia="en-IN"/>
+          <w14:ligatures w14:val="none"/>
+        </w:rPr>
+        <w:t>returing</w:t>
+      </w:r>
+      <w:proofErr w:type="spellEnd"/>
+      <w:r>
+        <w:rPr>
+          <w:rFonts w:ascii="Cascadia Code" w:eastAsia="Times New Roman" w:hAnsi="Cascadia Code" w:cs="Cascadia Code"/>
+          <w:color w:val="6A9955"/>
+          <w:kern w:val="0"/>
+          <w:sz w:val="21"/>
+          <w:szCs w:val="21"/>
+          <w:lang w:eastAsia="en-IN"/>
+          <w14:ligatures w14:val="none"/>
+        </w:rPr>
+        <w:t xml:space="preserve"> about view</w:t>
+      </w:r>
+    </w:p>
+    <w:p>
+      <w:pPr>
+        <w:shd w:val="clear" w:color="auto" w:fill="1F1F1F"/>
+        <w:spacing w:after="0" w:line="285" w:lineRule="atLeast"/>
+        <w:rPr>
+          <w:rFonts w:ascii="Cascadia Code" w:eastAsia="Times New Roman" w:hAnsi="Cascadia Code" w:cs="Cascadia Code"/>
+          <w:color w:val="CCCCCC"/>
+          <w:kern w:val="0"/>
+          <w:sz w:val="21"/>
+          <w:szCs w:val="21"/>
+          <w:lang w:eastAsia="en-IN"/>
+          <w14:ligatures w14:val="none"/>
+        </w:rPr>
+      </w:pPr>
+      <w:r>
+        <w:rPr>
+          <w:rFonts w:ascii="Cascadia Code" w:eastAsia="Times New Roman" w:hAnsi="Cascadia Code" w:cs="Cascadia Code"/>
+          <w:color w:val="D4D4D4"/>
+          <w:kern w:val="0"/>
+          <w:sz w:val="21"/>
+          <w:szCs w:val="21"/>
+          <w:lang w:eastAsia="en-IN"/>
+          <w14:ligatures w14:val="none"/>
+        </w:rPr>
+        <w:t xml:space="preserve">        </w:t>
+      </w:r>
+      <w:r>
+        <w:rPr>
+          <w:rFonts w:ascii="Cascadia Code" w:eastAsia="Times New Roman" w:hAnsi="Cascadia Code" w:cs="Cascadia Code"/>
+          <w:color w:val="C586C0"/>
+          <w:kern w:val="0"/>
+          <w:sz w:val="21"/>
+          <w:szCs w:val="21"/>
+          <w:lang w:eastAsia="en-IN"/>
+          <w14:ligatures w14:val="none"/>
+        </w:rPr>
+        <w:t>return</w:t>
+      </w:r>
+      <w:r>
+        <w:rPr>
+          <w:rFonts w:ascii="Cascadia Code" w:eastAsia="Times New Roman" w:hAnsi="Cascadia Code" w:cs="Cascadia Code"/>
+          <w:color w:val="D4D4D4"/>
+          <w:kern w:val="0"/>
+          <w:sz w:val="21"/>
+          <w:szCs w:val="21"/>
+          <w:lang w:eastAsia="en-IN"/>
+          <w14:ligatures w14:val="none"/>
+        </w:rPr>
+        <w:t xml:space="preserve"> </w:t>
+      </w:r>
+      <w:r>
+        <w:rPr>
+          <w:rFonts w:ascii="Cascadia Code" w:eastAsia="Times New Roman" w:hAnsi="Cascadia Code" w:cs="Cascadia Code"/>
+          <w:color w:val="DCDCAA"/>
+          <w:kern w:val="0"/>
+          <w:sz w:val="21"/>
+          <w:szCs w:val="21"/>
+          <w:lang w:eastAsia="en-IN"/>
+          <w14:ligatures w14:val="none"/>
+        </w:rPr>
+        <w:t>view</w:t>
+      </w:r>
+      <w:r>
+        <w:rPr>
+          <w:rFonts w:ascii="Cascadia Code" w:eastAsia="Times New Roman" w:hAnsi="Cascadia Code" w:cs="Cascadia Code"/>
+          <w:color w:val="D4D4D4"/>
+          <w:kern w:val="0"/>
+          <w:sz w:val="21"/>
+          <w:szCs w:val="21"/>
+          <w:lang w:eastAsia="en-IN"/>
+          <w14:ligatures w14:val="none"/>
+        </w:rPr>
+        <w:t>(</w:t>
+      </w:r>
+      <w:r>
+        <w:rPr>
+          <w:rFonts w:ascii="Cascadia Code" w:eastAsia="Times New Roman" w:hAnsi="Cascadia Code" w:cs="Cascadia Code"/>
+          <w:color w:val="CE9178"/>
+          <w:kern w:val="0"/>
+          <w:sz w:val="21"/>
+          <w:szCs w:val="21"/>
+          <w:lang w:eastAsia="en-IN"/>
+          <w14:ligatures w14:val="none"/>
+        </w:rPr>
+        <w:t>'about</w:t>
+      </w:r>
+      <w:proofErr w:type="gramStart"/>
+      <w:r>
+        <w:rPr>
+          <w:rFonts w:ascii="Cascadia Code" w:eastAsia="Times New Roman" w:hAnsi="Cascadia Code" w:cs="Cascadia Code"/>
+          <w:color w:val="CE9178"/>
+          <w:kern w:val="0"/>
+          <w:sz w:val="21"/>
+          <w:szCs w:val="21"/>
+          <w:lang w:eastAsia="en-IN"/>
+          <w14:ligatures w14:val="none"/>
+        </w:rPr>
+        <w:t>'</w:t>
+      </w:r>
+      <w:r>
+        <w:rPr>
+          <w:rFonts w:ascii="Cascadia Code" w:eastAsia="Times New Roman" w:hAnsi="Cascadia Code" w:cs="Cascadia Code"/>
+          <w:color w:val="D4D4D4"/>
+          <w:kern w:val="0"/>
+          <w:sz w:val="21"/>
+          <w:szCs w:val="21"/>
+          <w:lang w:eastAsia="en-IN"/>
+          <w14:ligatures w14:val="none"/>
+        </w:rPr>
+        <w:t>,[</w:t>
+      </w:r>
+      <w:proofErr w:type="gramEnd"/>
+      <w:r>
+        <w:rPr>
+          <w:rFonts w:ascii="Cascadia Code" w:eastAsia="Times New Roman" w:hAnsi="Cascadia Code" w:cs="Cascadia Code"/>
+          <w:color w:val="CE9178"/>
+          <w:kern w:val="0"/>
+          <w:sz w:val="21"/>
+          <w:szCs w:val="21"/>
+          <w:lang w:eastAsia="en-IN"/>
+          <w14:ligatures w14:val="none"/>
+        </w:rPr>
+        <w:t>'argument'</w:t>
+      </w:r>
+      <w:r>
+        <w:rPr>
+          <w:rFonts w:ascii="Cascadia Code" w:eastAsia="Times New Roman" w:hAnsi="Cascadia Code" w:cs="Cascadia Code"/>
+          <w:color w:val="D4D4D4"/>
+          <w:kern w:val="0"/>
+          <w:sz w:val="21"/>
+          <w:szCs w:val="21"/>
+          <w:lang w:eastAsia="en-IN"/>
+          <w14:ligatures w14:val="none"/>
+        </w:rPr>
+        <w:t>=&gt;</w:t>
+      </w:r>
+      <w:r>
+        <w:rPr>
+          <w:rFonts w:ascii="Cascadia Code" w:eastAsia="Times New Roman" w:hAnsi="Cascadia Code" w:cs="Cascadia Code"/>
+          <w:color w:val="9CDCFE"/>
+          <w:kern w:val="0"/>
+          <w:sz w:val="21"/>
+          <w:szCs w:val="21"/>
+          <w:lang w:eastAsia="en-IN"/>
+          <w14:ligatures w14:val="none"/>
+        </w:rPr>
+        <w:t>$</w:t>
+      </w:r>
+      <w:proofErr w:type="spellStart"/>
+      <w:r>
+        <w:rPr>
+          <w:rFonts w:ascii="Cascadia Code" w:eastAsia="Times New Roman" w:hAnsi="Cascadia Code" w:cs="Cascadia Code"/>
+          <w:color w:val="9CDCFE"/>
+          <w:kern w:val="0"/>
+          <w:sz w:val="21"/>
+          <w:szCs w:val="21"/>
+          <w:lang w:eastAsia="en-IN"/>
+          <w14:ligatures w14:val="none"/>
+        </w:rPr>
+        <w:t>arg</w:t>
+      </w:r>
+      <w:proofErr w:type="spellEnd"/>
+      <w:r>
+        <w:rPr>
+          <w:rFonts w:ascii="Cascadia Code" w:eastAsia="Times New Roman" w:hAnsi="Cascadia Code" w:cs="Cascadia Code"/>
+          <w:color w:val="D4D4D4"/>
+          <w:kern w:val="0"/>
+          <w:sz w:val="21"/>
+          <w:szCs w:val="21"/>
+          <w:lang w:eastAsia="en-IN"/>
+          <w14:ligatures w14:val="none"/>
+        </w:rPr>
+        <w:t>]);</w:t>
+      </w:r>
+    </w:p>
+    <w:p>
+      <w:pPr>
+        <w:shd w:val="clear" w:color="auto" w:fill="1F1F1F"/>
+        <w:spacing w:after="0" w:line="285" w:lineRule="atLeast"/>
+        <w:rPr>
+          <w:rFonts w:ascii="Cascadia Code" w:eastAsia="Times New Roman" w:hAnsi="Cascadia Code" w:cs="Cascadia Code"/>
+          <w:color w:val="CCCCCC"/>
+          <w:kern w:val="0"/>
+          <w:sz w:val="21"/>
+          <w:szCs w:val="21"/>
+          <w:lang w:eastAsia="en-IN"/>
+          <w14:ligatures w14:val="none"/>
+        </w:rPr>
+      </w:pPr>
+      <w:r>
+        <w:rPr>
+          <w:rFonts w:ascii="Cascadia Code" w:eastAsia="Times New Roman" w:hAnsi="Cascadia Code" w:cs="Cascadia Code"/>
+          <w:color w:val="D4D4D4"/>
+          <w:kern w:val="0"/>
+          <w:sz w:val="21"/>
+          <w:szCs w:val="21"/>
+          <w:lang w:eastAsia="en-IN"/>
+          <w14:ligatures w14:val="none"/>
+        </w:rPr>
+        <w:t>    }</w:t>
+      </w:r>
+    </w:p>
+    <w:p>
+      <w:pPr>
+        <w:shd w:val="clear" w:color="auto" w:fill="1F1F1F"/>
+        <w:spacing w:after="0" w:line="285" w:lineRule="atLeast"/>
+        <w:rPr>
+          <w:rFonts w:ascii="Cascadia Code" w:eastAsia="Times New Roman" w:hAnsi="Cascadia Code" w:cs="Cascadia Code"/>
+          <w:color w:val="CCCCCC"/>
+          <w:kern w:val="0"/>
+          <w:sz w:val="21"/>
+          <w:szCs w:val="21"/>
+          <w:lang w:eastAsia="en-IN"/>
+          <w14:ligatures w14:val="none"/>
+        </w:rPr>
+      </w:pPr>
+      <w:r>
+        <w:rPr>
+          <w:rFonts w:ascii="Cascadia Code" w:eastAsia="Times New Roman" w:hAnsi="Cascadia Code" w:cs="Cascadia Code"/>
+          <w:color w:val="D4D4D4"/>
+          <w:kern w:val="0"/>
+          <w:sz w:val="21"/>
+          <w:szCs w:val="21"/>
+          <w:lang w:eastAsia="en-IN"/>
+          <w14:ligatures w14:val="none"/>
+        </w:rPr>
+        <w:t>}</w:t>
+      </w:r>
+    </w:p>
+    <w:p>
+      <w:pPr>
+        <w:shd w:val="clear" w:color="auto" w:fill="1F1F1F"/>
+        <w:spacing w:after="0" w:line="285" w:lineRule="atLeast"/>
+        <w:rPr>
+          <w:rFonts w:ascii="Cascadia Code" w:eastAsia="Times New Roman" w:hAnsi="Cascadia Code" w:cs="Cascadia Code"/>
+          <w:color w:val="CCCCCC"/>
+          <w:kern w:val="0"/>
+          <w:sz w:val="21"/>
+          <w:szCs w:val="21"/>
+          <w:lang w:eastAsia="en-IN"/>
+          <w14:ligatures w14:val="none"/>
+        </w:rPr>
+      </w:pPr>
+    </w:p>
+    <w:p>
+      <w:pPr>
+        <w:pStyle w:val="ListParagraph"/>
+        <w:tabs>
+          <w:tab w:val="left" w:pos="523"/>
+        </w:tabs>
+        <w:ind w:left="1440"/>
+      </w:pPr>
+    </w:p>
+    <w:p>
+      <w:pPr>
+        <w:pStyle w:val="ListParagraph"/>
+        <w:numPr>
+          <w:ilvl w:val="0"/>
+          <w:numId w:val="11"/>
+        </w:numPr>
+        <w:tabs>
+          <w:tab w:val="left" w:pos="523"/>
+        </w:tabs>
+      </w:pPr>
+      <w:r>
+        <w:t>create route with argument</w:t>
+      </w:r>
+    </w:p>
+    <w:p>
+      <w:pPr>
+        <w:shd w:val="clear" w:color="auto" w:fill="1F1F1F"/>
+        <w:spacing w:line="285" w:lineRule="atLeast"/>
+        <w:rPr>
+          <w:rFonts w:ascii="Cascadia Code" w:eastAsia="Times New Roman" w:hAnsi="Cascadia Code" w:cs="Cascadia Code"/>
+          <w:color w:val="CCCCCC"/>
+          <w:kern w:val="0"/>
+          <w:sz w:val="21"/>
+          <w:szCs w:val="21"/>
+          <w:lang w:eastAsia="en-IN"/>
+          <w14:ligatures w14:val="none"/>
+        </w:rPr>
+      </w:pPr>
+      <w:r>
+        <w:t xml:space="preserve">  //</w:t>
+      </w:r>
+      <w:proofErr w:type="spellStart"/>
+      <w:r>
+        <w:t>web.php</w:t>
+      </w:r>
+      <w:proofErr w:type="spellEnd"/>
+    </w:p>
+    <w:p>
+      <w:pPr>
+        <w:shd w:val="clear" w:color="auto" w:fill="1F1F1F"/>
+        <w:spacing w:after="0" w:line="285" w:lineRule="atLeast"/>
+        <w:rPr>
+          <w:rFonts w:ascii="Cascadia Code" w:eastAsia="Times New Roman" w:hAnsi="Cascadia Code" w:cs="Cascadia Code"/>
+          <w:color w:val="CCCCCC"/>
+          <w:kern w:val="0"/>
+          <w:sz w:val="21"/>
+          <w:szCs w:val="21"/>
+          <w:lang w:eastAsia="en-IN"/>
+          <w14:ligatures w14:val="none"/>
+        </w:rPr>
+      </w:pPr>
+      <w:r>
+        <w:rPr>
+          <w:rFonts w:ascii="Cascadia Code" w:eastAsia="Times New Roman" w:hAnsi="Cascadia Code" w:cs="Cascadia Code"/>
+          <w:color w:val="6A9955"/>
+          <w:kern w:val="0"/>
+          <w:sz w:val="21"/>
+          <w:szCs w:val="21"/>
+          <w:lang w:eastAsia="en-IN"/>
+          <w14:ligatures w14:val="none"/>
+        </w:rPr>
+        <w:t>//</w:t>
+      </w:r>
+      <w:proofErr w:type="spellStart"/>
+      <w:r>
+        <w:rPr>
+          <w:rFonts w:ascii="Cascadia Code" w:eastAsia="Times New Roman" w:hAnsi="Cascadia Code" w:cs="Cascadia Code"/>
+          <w:color w:val="6A9955"/>
+          <w:kern w:val="0"/>
+          <w:sz w:val="21"/>
+          <w:szCs w:val="21"/>
+          <w:lang w:eastAsia="en-IN"/>
+          <w14:ligatures w14:val="none"/>
+        </w:rPr>
+        <w:t>democontroller</w:t>
+      </w:r>
+      <w:proofErr w:type="spellEnd"/>
+      <w:r>
+        <w:rPr>
+          <w:rFonts w:ascii="Cascadia Code" w:eastAsia="Times New Roman" w:hAnsi="Cascadia Code" w:cs="Cascadia Code"/>
+          <w:color w:val="6A9955"/>
+          <w:kern w:val="0"/>
+          <w:sz w:val="21"/>
+          <w:szCs w:val="21"/>
+          <w:lang w:eastAsia="en-IN"/>
+          <w14:ligatures w14:val="none"/>
+        </w:rPr>
+        <w:t xml:space="preserve"> route</w:t>
+      </w:r>
+    </w:p>
+    <w:p>
+      <w:pPr>
+        <w:shd w:val="clear" w:color="auto" w:fill="1F1F1F"/>
+        <w:spacing w:after="0" w:line="285" w:lineRule="atLeast"/>
+        <w:rPr>
+          <w:rFonts w:ascii="Cascadia Code" w:eastAsia="Times New Roman" w:hAnsi="Cascadia Code" w:cs="Cascadia Code"/>
+          <w:color w:val="D4D4D4"/>
+          <w:kern w:val="0"/>
+          <w:sz w:val="21"/>
+          <w:szCs w:val="21"/>
+          <w:lang w:eastAsia="en-IN"/>
+          <w14:ligatures w14:val="none"/>
+        </w:rPr>
+      </w:pPr>
+      <w:proofErr w:type="gramStart"/>
+      <w:r>
+        <w:rPr>
+          <w:rFonts w:ascii="Cascadia Code" w:eastAsia="Times New Roman" w:hAnsi="Cascadia Code" w:cs="Cascadia Code"/>
+          <w:color w:val="4EC9B0"/>
+          <w:kern w:val="0"/>
+          <w:sz w:val="21"/>
+          <w:szCs w:val="21"/>
+          <w:lang w:eastAsia="en-IN"/>
+          <w14:ligatures w14:val="none"/>
+        </w:rPr>
+        <w:t>Route</w:t>
+      </w:r>
+      <w:r>
+        <w:rPr>
+          <w:rFonts w:ascii="Cascadia Code" w:eastAsia="Times New Roman" w:hAnsi="Cascadia Code" w:cs="Cascadia Code"/>
+          <w:color w:val="D4D4D4"/>
+          <w:kern w:val="0"/>
+          <w:sz w:val="21"/>
+          <w:szCs w:val="21"/>
+          <w:lang w:eastAsia="en-IN"/>
+          <w14:ligatures w14:val="none"/>
+        </w:rPr>
+        <w:t>::</w:t>
+      </w:r>
+      <w:proofErr w:type="gramEnd"/>
+      <w:r>
+        <w:rPr>
+          <w:rFonts w:ascii="Cascadia Code" w:eastAsia="Times New Roman" w:hAnsi="Cascadia Code" w:cs="Cascadia Code"/>
+          <w:color w:val="DCDCAA"/>
+          <w:kern w:val="0"/>
+          <w:sz w:val="21"/>
+          <w:szCs w:val="21"/>
+          <w:lang w:eastAsia="en-IN"/>
+          <w14:ligatures w14:val="none"/>
+        </w:rPr>
+        <w:t>get</w:t>
+      </w:r>
+      <w:r>
+        <w:rPr>
+          <w:rFonts w:ascii="Cascadia Code" w:eastAsia="Times New Roman" w:hAnsi="Cascadia Code" w:cs="Cascadia Code"/>
+          <w:color w:val="D4D4D4"/>
+          <w:kern w:val="0"/>
+          <w:sz w:val="21"/>
+          <w:szCs w:val="21"/>
+          <w:lang w:eastAsia="en-IN"/>
+          <w14:ligatures w14:val="none"/>
+        </w:rPr>
+        <w:t>(</w:t>
+      </w:r>
+      <w:r>
+        <w:rPr>
+          <w:rFonts w:ascii="Cascadia Code" w:eastAsia="Times New Roman" w:hAnsi="Cascadia Code" w:cs="Cascadia Code"/>
+          <w:color w:val="CE9178"/>
+          <w:kern w:val="0"/>
+          <w:sz w:val="21"/>
+          <w:szCs w:val="21"/>
+          <w:lang w:eastAsia="en-IN"/>
+          <w14:ligatures w14:val="none"/>
+        </w:rPr>
+        <w:t>"democ/{company}"</w:t>
+      </w:r>
+      <w:r>
+        <w:rPr>
+          <w:rFonts w:ascii="Cascadia Code" w:eastAsia="Times New Roman" w:hAnsi="Cascadia Code" w:cs="Cascadia Code"/>
+          <w:color w:val="D4D4D4"/>
+          <w:kern w:val="0"/>
+          <w:sz w:val="21"/>
+          <w:szCs w:val="21"/>
+          <w:lang w:eastAsia="en-IN"/>
+          <w14:ligatures w14:val="none"/>
+        </w:rPr>
+        <w:t>,[</w:t>
+      </w:r>
+      <w:r>
+        <w:rPr>
+          <w:rFonts w:ascii="Cascadia Code" w:eastAsia="Times New Roman" w:hAnsi="Cascadia Code" w:cs="Cascadia Code"/>
+          <w:color w:val="4EC9B0"/>
+          <w:kern w:val="0"/>
+          <w:sz w:val="21"/>
+          <w:szCs w:val="21"/>
+          <w:lang w:eastAsia="en-IN"/>
+          <w14:ligatures w14:val="none"/>
+        </w:rPr>
+        <w:t>DemoController</w:t>
+      </w:r>
+      <w:r>
+        <w:rPr>
+          <w:rFonts w:ascii="Cascadia Code" w:eastAsia="Times New Roman" w:hAnsi="Cascadia Code" w:cs="Cascadia Code"/>
+          <w:color w:val="D4D4D4"/>
+          <w:kern w:val="0"/>
+          <w:sz w:val="21"/>
+          <w:szCs w:val="21"/>
+          <w:lang w:eastAsia="en-IN"/>
+          <w14:ligatures w14:val="none"/>
+        </w:rPr>
+        <w:t>::</w:t>
+      </w:r>
+      <w:r>
+        <w:rPr>
+          <w:rFonts w:ascii="Cascadia Code" w:eastAsia="Times New Roman" w:hAnsi="Cascadia Code" w:cs="Cascadia Code"/>
+          <w:color w:val="569CD6"/>
+          <w:kern w:val="0"/>
+          <w:sz w:val="21"/>
+          <w:szCs w:val="21"/>
+          <w:lang w:eastAsia="en-IN"/>
+          <w14:ligatures w14:val="none"/>
+        </w:rPr>
+        <w:t>class</w:t>
+      </w:r>
+      <w:r>
+        <w:rPr>
+          <w:rFonts w:ascii="Cascadia Code" w:eastAsia="Times New Roman" w:hAnsi="Cascadia Code" w:cs="Cascadia Code"/>
+          <w:color w:val="D4D4D4"/>
+          <w:kern w:val="0"/>
+          <w:sz w:val="21"/>
+          <w:szCs w:val="21"/>
+          <w:lang w:eastAsia="en-IN"/>
+          <w14:ligatures w14:val="none"/>
+        </w:rPr>
+        <w:t>,</w:t>
+      </w:r>
+      <w:r>
+        <w:rPr>
+          <w:rFonts w:ascii="Cascadia Code" w:eastAsia="Times New Roman" w:hAnsi="Cascadia Code" w:cs="Cascadia Code"/>
+          <w:color w:val="CE9178"/>
+          <w:kern w:val="0"/>
+          <w:sz w:val="21"/>
+          <w:szCs w:val="21"/>
+          <w:lang w:eastAsia="en-IN"/>
+          <w14:ligatures w14:val="none"/>
+        </w:rPr>
+        <w:t>"loadView"</w:t>
+      </w:r>
+      <w:r>
+        <w:rPr>
+          <w:rFonts w:ascii="Cascadia Code" w:eastAsia="Times New Roman" w:hAnsi="Cascadia Code" w:cs="Cascadia Code"/>
+          <w:color w:val="D4D4D4"/>
+          <w:kern w:val="0"/>
+          <w:sz w:val="21"/>
+          <w:szCs w:val="21"/>
+          <w:lang w:eastAsia="en-IN"/>
+          <w14:ligatures w14:val="none"/>
+        </w:rPr>
+        <w:t>]);</w:t>
+      </w:r>
+    </w:p>
+    <w:p>
+      <w:pPr>
+        <w:shd w:val="clear" w:color="auto" w:fill="1F1F1F"/>
+        <w:spacing w:after="0" w:line="285" w:lineRule="atLeast"/>
+        <w:rPr>
+          <w:rFonts w:ascii="Cascadia Code" w:eastAsia="Times New Roman" w:hAnsi="Cascadia Code" w:cs="Cascadia Code"/>
+          <w:color w:val="CCCCCC"/>
+          <w:kern w:val="0"/>
+          <w:sz w:val="21"/>
+          <w:szCs w:val="21"/>
+          <w:lang w:eastAsia="en-IN"/>
+          <w14:ligatures w14:val="none"/>
+        </w:rPr>
+      </w:pPr>
+    </w:p>
+    <w:p>
+      <w:pPr>
+        <w:pStyle w:val="ListParagraph"/>
+        <w:tabs>
+          <w:tab w:val="left" w:pos="523"/>
+        </w:tabs>
+        <w:ind w:left="1440"/>
+      </w:pPr>
+    </w:p>
+    <w:p>
+      <w:pPr>
+        <w:pStyle w:val="ListParagraph"/>
+        <w:numPr>
+          <w:ilvl w:val="0"/>
+          <w:numId w:val="11"/>
+        </w:numPr>
+        <w:tabs>
+          <w:tab w:val="left" w:pos="523"/>
+        </w:tabs>
+      </w:pPr>
+      <w:r>
+        <w:t xml:space="preserve">now display in </w:t>
+      </w:r>
+      <w:proofErr w:type="spellStart"/>
+      <w:r>
+        <w:t>about.blade.php</w:t>
+      </w:r>
+      <w:proofErr w:type="spellEnd"/>
+    </w:p>
+    <w:p>
+      <w:pPr>
+        <w:shd w:val="clear" w:color="auto" w:fill="1F1F1F"/>
+        <w:spacing w:line="285" w:lineRule="atLeast"/>
+      </w:pPr>
+      <w:r>
+        <w:t>//</w:t>
+      </w:r>
+      <w:r>
+        <w:t xml:space="preserve"> </w:t>
+      </w:r>
+      <w:proofErr w:type="spellStart"/>
+      <w:r>
+        <w:t>about.blade.php</w:t>
+      </w:r>
+      <w:proofErr w:type="spellEnd"/>
+      <w:r>
+        <w:t xml:space="preserve">  </w:t>
+      </w:r>
+    </w:p>
+    <w:p>
+      <w:pPr>
+        <w:shd w:val="clear" w:color="auto" w:fill="1F1F1F"/>
+        <w:spacing w:line="285" w:lineRule="atLeast"/>
+        <w:rPr>
+          <w:rFonts w:ascii="Cascadia Code" w:eastAsia="Times New Roman" w:hAnsi="Cascadia Code" w:cs="Cascadia Code"/>
+          <w:color w:val="CCCCCC"/>
+          <w:kern w:val="0"/>
+          <w:sz w:val="21"/>
+          <w:szCs w:val="21"/>
+          <w:lang w:eastAsia="en-IN"/>
+          <w14:ligatures w14:val="none"/>
+        </w:rPr>
+      </w:pPr>
+      <w:r>
+        <w:rPr>
+          <w:rFonts w:ascii="Cascadia Code" w:eastAsia="Times New Roman" w:hAnsi="Cascadia Code" w:cs="Cascadia Code"/>
+          <w:color w:val="808080"/>
+          <w:kern w:val="0"/>
+          <w:sz w:val="21"/>
+          <w:szCs w:val="21"/>
+          <w:lang w:eastAsia="en-IN"/>
+          <w14:ligatures w14:val="none"/>
+        </w:rPr>
+        <w:t>&lt;</w:t>
+      </w:r>
+      <w:r>
+        <w:rPr>
+          <w:rFonts w:ascii="Cascadia Code" w:eastAsia="Times New Roman" w:hAnsi="Cascadia Code" w:cs="Cascadia Code"/>
+          <w:color w:val="569CD6"/>
+          <w:kern w:val="0"/>
+          <w:sz w:val="21"/>
+          <w:szCs w:val="21"/>
+          <w:lang w:eastAsia="en-IN"/>
+          <w14:ligatures w14:val="none"/>
+        </w:rPr>
+        <w:t>p</w:t>
+      </w:r>
+      <w:r>
+        <w:rPr>
+          <w:rFonts w:ascii="Cascadia Code" w:eastAsia="Times New Roman" w:hAnsi="Cascadia Code" w:cs="Cascadia Code"/>
+          <w:color w:val="808080"/>
+          <w:kern w:val="0"/>
+          <w:sz w:val="21"/>
+          <w:szCs w:val="21"/>
+          <w:lang w:eastAsia="en-IN"/>
+          <w14:ligatures w14:val="none"/>
+        </w:rPr>
+        <w:t>&gt;</w:t>
+      </w:r>
+      <w:r>
+        <w:rPr>
+          <w:rFonts w:ascii="Cascadia Code" w:eastAsia="Times New Roman" w:hAnsi="Cascadia Code" w:cs="Cascadia Code"/>
+          <w:color w:val="CCCCCC"/>
+          <w:kern w:val="0"/>
+          <w:sz w:val="21"/>
+          <w:szCs w:val="21"/>
+          <w:lang w:eastAsia="en-IN"/>
+          <w14:ligatures w14:val="none"/>
+        </w:rPr>
+        <w:t xml:space="preserve"> About Page </w:t>
+      </w:r>
+      <w:r>
+        <w:rPr>
+          <w:rFonts w:ascii="Cascadia Code" w:eastAsia="Times New Roman" w:hAnsi="Cascadia Code" w:cs="Cascadia Code"/>
+          <w:color w:val="808080"/>
+          <w:kern w:val="0"/>
+          <w:sz w:val="21"/>
+          <w:szCs w:val="21"/>
+          <w:lang w:eastAsia="en-IN"/>
+          <w14:ligatures w14:val="none"/>
+        </w:rPr>
+        <w:t>&lt;/</w:t>
+      </w:r>
+      <w:r>
+        <w:rPr>
+          <w:rFonts w:ascii="Cascadia Code" w:eastAsia="Times New Roman" w:hAnsi="Cascadia Code" w:cs="Cascadia Code"/>
+          <w:color w:val="569CD6"/>
+          <w:kern w:val="0"/>
+          <w:sz w:val="21"/>
+          <w:szCs w:val="21"/>
+          <w:lang w:eastAsia="en-IN"/>
+          <w14:ligatures w14:val="none"/>
+        </w:rPr>
+        <w:t>p</w:t>
+      </w:r>
+      <w:r>
+        <w:rPr>
+          <w:rFonts w:ascii="Cascadia Code" w:eastAsia="Times New Roman" w:hAnsi="Cascadia Code" w:cs="Cascadia Code"/>
+          <w:color w:val="808080"/>
+          <w:kern w:val="0"/>
+          <w:sz w:val="21"/>
+          <w:szCs w:val="21"/>
+          <w:lang w:eastAsia="en-IN"/>
+          <w14:ligatures w14:val="none"/>
+        </w:rPr>
+        <w:t>&gt;</w:t>
+      </w:r>
+    </w:p>
+    <w:p>
+      <w:pPr>
+        <w:shd w:val="clear" w:color="auto" w:fill="1F1F1F"/>
+        <w:spacing w:after="0" w:line="285" w:lineRule="atLeast"/>
+        <w:rPr>
+          <w:rFonts w:ascii="Cascadia Code" w:eastAsia="Times New Roman" w:hAnsi="Cascadia Code" w:cs="Cascadia Code"/>
+          <w:color w:val="808080"/>
+          <w:kern w:val="0"/>
+          <w:sz w:val="21"/>
+          <w:szCs w:val="21"/>
+          <w:lang w:eastAsia="en-IN"/>
+          <w14:ligatures w14:val="none"/>
+        </w:rPr>
+      </w:pPr>
+      <w:r>
+        <w:rPr>
+          <w:rFonts w:ascii="Cascadia Code" w:eastAsia="Times New Roman" w:hAnsi="Cascadia Code" w:cs="Cascadia Code"/>
+          <w:color w:val="808080"/>
+          <w:kern w:val="0"/>
+          <w:sz w:val="21"/>
+          <w:szCs w:val="21"/>
+          <w:lang w:eastAsia="en-IN"/>
+          <w14:ligatures w14:val="none"/>
+        </w:rPr>
+        <w:t>&lt;</w:t>
+      </w:r>
+      <w:r>
+        <w:rPr>
+          <w:rFonts w:ascii="Cascadia Code" w:eastAsia="Times New Roman" w:hAnsi="Cascadia Code" w:cs="Cascadia Code"/>
+          <w:color w:val="569CD6"/>
+          <w:kern w:val="0"/>
+          <w:sz w:val="21"/>
+          <w:szCs w:val="21"/>
+          <w:lang w:eastAsia="en-IN"/>
+          <w14:ligatures w14:val="none"/>
+        </w:rPr>
+        <w:t>p</w:t>
+      </w:r>
+      <w:r>
+        <w:rPr>
+          <w:rFonts w:ascii="Cascadia Code" w:eastAsia="Times New Roman" w:hAnsi="Cascadia Code" w:cs="Cascadia Code"/>
+          <w:color w:val="808080"/>
+          <w:kern w:val="0"/>
+          <w:sz w:val="21"/>
+          <w:szCs w:val="21"/>
+          <w:lang w:eastAsia="en-IN"/>
+          <w14:ligatures w14:val="none"/>
+        </w:rPr>
+        <w:t>&gt;</w:t>
+      </w:r>
+      <w:r>
+        <w:rPr>
+          <w:rFonts w:ascii="Cascadia Code" w:eastAsia="Times New Roman" w:hAnsi="Cascadia Code" w:cs="Cascadia Code"/>
+          <w:color w:val="CCCCCC"/>
+          <w:kern w:val="0"/>
+          <w:sz w:val="21"/>
+          <w:szCs w:val="21"/>
+          <w:lang w:eastAsia="en-IN"/>
+          <w14:ligatures w14:val="none"/>
+        </w:rPr>
+        <w:t xml:space="preserve"> You are trying to pass this data </w:t>
+      </w:r>
+      <w:r>
+        <w:rPr>
+          <w:rFonts w:ascii="Cascadia Code" w:eastAsia="Times New Roman" w:hAnsi="Cascadia Code" w:cs="Cascadia Code"/>
+          <w:color w:val="808080"/>
+          <w:kern w:val="0"/>
+          <w:sz w:val="21"/>
+          <w:szCs w:val="21"/>
+          <w:lang w:eastAsia="en-IN"/>
+          <w14:ligatures w14:val="none"/>
+        </w:rPr>
+        <w:t>&lt;</w:t>
+      </w:r>
+      <w:r>
+        <w:rPr>
+          <w:rFonts w:ascii="Cascadia Code" w:eastAsia="Times New Roman" w:hAnsi="Cascadia Code" w:cs="Cascadia Code"/>
+          <w:color w:val="569CD6"/>
+          <w:kern w:val="0"/>
+          <w:sz w:val="21"/>
+          <w:szCs w:val="21"/>
+          <w:lang w:eastAsia="en-IN"/>
+          <w14:ligatures w14:val="none"/>
+        </w:rPr>
+        <w:t>u</w:t>
+      </w:r>
+      <w:r>
+        <w:rPr>
+          <w:rFonts w:ascii="Cascadia Code" w:eastAsia="Times New Roman" w:hAnsi="Cascadia Code" w:cs="Cascadia Code"/>
+          <w:color w:val="808080"/>
+          <w:kern w:val="0"/>
+          <w:sz w:val="21"/>
+          <w:szCs w:val="21"/>
+          <w:lang w:eastAsia="en-IN"/>
+          <w14:ligatures w14:val="none"/>
+        </w:rPr>
+        <w:t>&gt;</w:t>
+      </w:r>
+      <w:r>
+        <w:rPr>
+          <w:rFonts w:ascii="Cascadia Code" w:eastAsia="Times New Roman" w:hAnsi="Cascadia Code" w:cs="Cascadia Code"/>
+          <w:color w:val="DCDCAA"/>
+          <w:kern w:val="0"/>
+          <w:sz w:val="21"/>
+          <w:szCs w:val="21"/>
+          <w:lang w:eastAsia="en-IN"/>
+          <w14:ligatures w14:val="none"/>
+        </w:rPr>
+        <w:t>{{</w:t>
+      </w:r>
+      <w:r>
+        <w:rPr>
+          <w:rFonts w:ascii="Cascadia Code" w:eastAsia="Times New Roman" w:hAnsi="Cascadia Code" w:cs="Cascadia Code"/>
+          <w:color w:val="9CDCFE"/>
+          <w:kern w:val="0"/>
+          <w:sz w:val="21"/>
+          <w:szCs w:val="21"/>
+          <w:lang w:eastAsia="en-IN"/>
+          <w14:ligatures w14:val="none"/>
+        </w:rPr>
+        <w:t>$argument</w:t>
+      </w:r>
+      <w:proofErr w:type="gramStart"/>
+      <w:r>
+        <w:rPr>
+          <w:rFonts w:ascii="Cascadia Code" w:eastAsia="Times New Roman" w:hAnsi="Cascadia Code" w:cs="Cascadia Code"/>
+          <w:color w:val="DCDCAA"/>
+          <w:kern w:val="0"/>
+          <w:sz w:val="21"/>
+          <w:szCs w:val="21"/>
+          <w:lang w:eastAsia="en-IN"/>
+          <w14:ligatures w14:val="none"/>
+        </w:rPr>
+        <w:t>}}</w:t>
+      </w:r>
+      <w:r>
+        <w:rPr>
+          <w:rFonts w:ascii="Cascadia Code" w:eastAsia="Times New Roman" w:hAnsi="Cascadia Code" w:cs="Cascadia Code"/>
+          <w:color w:val="808080"/>
+          <w:kern w:val="0"/>
+          <w:sz w:val="21"/>
+          <w:szCs w:val="21"/>
+          <w:lang w:eastAsia="en-IN"/>
+          <w14:ligatures w14:val="none"/>
+        </w:rPr>
+        <w:t>&lt;</w:t>
+      </w:r>
+      <w:proofErr w:type="gramEnd"/>
+      <w:r>
+        <w:rPr>
+          <w:rFonts w:ascii="Cascadia Code" w:eastAsia="Times New Roman" w:hAnsi="Cascadia Code" w:cs="Cascadia Code"/>
+          <w:color w:val="808080"/>
+          <w:kern w:val="0"/>
+          <w:sz w:val="21"/>
+          <w:szCs w:val="21"/>
+          <w:lang w:eastAsia="en-IN"/>
+          <w14:ligatures w14:val="none"/>
+        </w:rPr>
+        <w:t>/</w:t>
+      </w:r>
+      <w:r>
+        <w:rPr>
+          <w:rFonts w:ascii="Cascadia Code" w:eastAsia="Times New Roman" w:hAnsi="Cascadia Code" w:cs="Cascadia Code"/>
+          <w:color w:val="569CD6"/>
+          <w:kern w:val="0"/>
+          <w:sz w:val="21"/>
+          <w:szCs w:val="21"/>
+          <w:lang w:eastAsia="en-IN"/>
+          <w14:ligatures w14:val="none"/>
+        </w:rPr>
+        <w:t>u</w:t>
+      </w:r>
+      <w:r>
+        <w:rPr>
+          <w:rFonts w:ascii="Cascadia Code" w:eastAsia="Times New Roman" w:hAnsi="Cascadia Code" w:cs="Cascadia Code"/>
+          <w:color w:val="808080"/>
+          <w:kern w:val="0"/>
+          <w:sz w:val="21"/>
+          <w:szCs w:val="21"/>
+          <w:lang w:eastAsia="en-IN"/>
+          <w14:ligatures w14:val="none"/>
+        </w:rPr>
+        <w:t>&gt;</w:t>
+      </w:r>
+      <w:r>
+        <w:rPr>
+          <w:rFonts w:ascii="Cascadia Code" w:eastAsia="Times New Roman" w:hAnsi="Cascadia Code" w:cs="Cascadia Code"/>
+          <w:color w:val="CCCCCC"/>
+          <w:kern w:val="0"/>
+          <w:sz w:val="21"/>
+          <w:szCs w:val="21"/>
+          <w:lang w:eastAsia="en-IN"/>
+          <w14:ligatures w14:val="none"/>
+        </w:rPr>
+        <w:t xml:space="preserve"> </w:t>
+      </w:r>
+      <w:r>
+        <w:rPr>
+          <w:rFonts w:ascii="Cascadia Code" w:eastAsia="Times New Roman" w:hAnsi="Cascadia Code" w:cs="Cascadia Code"/>
+          <w:color w:val="808080"/>
+          <w:kern w:val="0"/>
+          <w:sz w:val="21"/>
+          <w:szCs w:val="21"/>
+          <w:lang w:eastAsia="en-IN"/>
+          <w14:ligatures w14:val="none"/>
+        </w:rPr>
+        <w:t>&lt;/</w:t>
+      </w:r>
+      <w:r>
+        <w:rPr>
+          <w:rFonts w:ascii="Cascadia Code" w:eastAsia="Times New Roman" w:hAnsi="Cascadia Code" w:cs="Cascadia Code"/>
+          <w:color w:val="569CD6"/>
+          <w:kern w:val="0"/>
+          <w:sz w:val="21"/>
+          <w:szCs w:val="21"/>
+          <w:lang w:eastAsia="en-IN"/>
+          <w14:ligatures w14:val="none"/>
+        </w:rPr>
+        <w:t>p</w:t>
+      </w:r>
+      <w:r>
+        <w:rPr>
+          <w:rFonts w:ascii="Cascadia Code" w:eastAsia="Times New Roman" w:hAnsi="Cascadia Code" w:cs="Cascadia Code"/>
+          <w:color w:val="808080"/>
+          <w:kern w:val="0"/>
+          <w:sz w:val="21"/>
+          <w:szCs w:val="21"/>
+          <w:lang w:eastAsia="en-IN"/>
+          <w14:ligatures w14:val="none"/>
+        </w:rPr>
+        <w:t>&gt;</w:t>
+      </w:r>
+    </w:p>
+    <w:p>
+      <w:pPr>
+        <w:shd w:val="clear" w:color="auto" w:fill="1F1F1F"/>
+        <w:spacing w:after="0" w:line="285" w:lineRule="atLeast"/>
+        <w:rPr>
+          <w:rFonts w:ascii="Cascadia Code" w:eastAsia="Times New Roman" w:hAnsi="Cascadia Code" w:cs="Cascadia Code"/>
+          <w:color w:val="CCCCCC"/>
+          <w:kern w:val="0"/>
+          <w:sz w:val="21"/>
+          <w:szCs w:val="21"/>
+          <w:lang w:eastAsia="en-IN"/>
+          <w14:ligatures w14:val="none"/>
+        </w:rPr>
+      </w:pPr>
+    </w:p>
+    <w:p>
+      <w:pPr>
+        <w:pStyle w:val="ListParagraph"/>
+        <w:tabs>
+          <w:tab w:val="left" w:pos="523"/>
+        </w:tabs>
+        <w:ind w:left="1440"/>
+      </w:pPr>
+    </w:p>
     <w:sectPr>
       <w:pgSz w:w="11906" w:h="16838"/>
       <w:pgMar w:top="567" w:right="567" w:bottom="567" w:left="567" w:header="113" w:footer="113" w:gutter="0"/>
@@ -9514,10 +12245,10 @@
     </w:lvl>
   </w:abstractNum>
   <w:abstractNum w:abstractNumId="4" w15:restartNumberingAfterBreak="0">
-    <w:nsid w:val="2C113F3C"/>
+    <w:nsid w:val="199F28E3"/>
     <w:multiLevelType w:val="hybridMultilevel"/>
-    <w:tmpl w:val="27F2ECDE"/>
-    <w:lvl w:ilvl="0" w:tplc="34BC5B62">
+    <w:tmpl w:val="9D74FF7E"/>
+    <w:lvl w:ilvl="0" w:tplc="ADBA59E2">
       <w:start w:val="1"/>
       <w:numFmt w:val="lowerLetter"/>
       <w:lvlText w:val="%1."/>
@@ -9603,16 +12334,16 @@
     </w:lvl>
   </w:abstractNum>
   <w:abstractNum w:abstractNumId="5" w15:restartNumberingAfterBreak="0">
-    <w:nsid w:val="5D9019C9"/>
+    <w:nsid w:val="2C113F3C"/>
     <w:multiLevelType w:val="hybridMultilevel"/>
-    <w:tmpl w:val="1D362202"/>
-    <w:lvl w:ilvl="0" w:tplc="F85A32B2">
+    <w:tmpl w:val="27F2ECDE"/>
+    <w:lvl w:ilvl="0" w:tplc="34BC5B62">
       <w:start w:val="1"/>
-      <w:numFmt w:val="decimal"/>
+      <w:numFmt w:val="lowerLetter"/>
       <w:lvlText w:val="%1."/>
       <w:lvlJc w:val="left"/>
       <w:pPr>
-        <w:ind w:left="1080" w:hanging="360"/>
+        <w:ind w:left="1440" w:hanging="360"/>
       </w:pPr>
       <w:rPr>
         <w:rFonts w:hint="default"/>
@@ -9624,7 +12355,7 @@
       <w:lvlText w:val="%2."/>
       <w:lvlJc w:val="left"/>
       <w:pPr>
-        <w:ind w:left="1800" w:hanging="360"/>
+        <w:ind w:left="2160" w:hanging="360"/>
       </w:pPr>
     </w:lvl>
     <w:lvl w:ilvl="2" w:tplc="4009001B" w:tentative="1">
@@ -9633,7 +12364,7 @@
       <w:lvlText w:val="%3."/>
       <w:lvlJc w:val="right"/>
       <w:pPr>
-        <w:ind w:left="2520" w:hanging="180"/>
+        <w:ind w:left="2880" w:hanging="180"/>
       </w:pPr>
     </w:lvl>
     <w:lvl w:ilvl="3" w:tplc="4009000F" w:tentative="1">
@@ -9642,7 +12373,7 @@
       <w:lvlText w:val="%4."/>
       <w:lvlJc w:val="left"/>
       <w:pPr>
-        <w:ind w:left="3240" w:hanging="360"/>
+        <w:ind w:left="3600" w:hanging="360"/>
       </w:pPr>
     </w:lvl>
     <w:lvl w:ilvl="4" w:tplc="40090019" w:tentative="1">
@@ -9651,7 +12382,7 @@
       <w:lvlText w:val="%5."/>
       <w:lvlJc w:val="left"/>
       <w:pPr>
-        <w:ind w:left="3960" w:hanging="360"/>
+        <w:ind w:left="4320" w:hanging="360"/>
       </w:pPr>
     </w:lvl>
     <w:lvl w:ilvl="5" w:tplc="4009001B" w:tentative="1">
@@ -9660,7 +12391,7 @@
       <w:lvlText w:val="%6."/>
       <w:lvlJc w:val="right"/>
       <w:pPr>
-        <w:ind w:left="4680" w:hanging="180"/>
+        <w:ind w:left="5040" w:hanging="180"/>
       </w:pPr>
     </w:lvl>
     <w:lvl w:ilvl="6" w:tplc="4009000F" w:tentative="1">
@@ -9669,7 +12400,7 @@
       <w:lvlText w:val="%7."/>
       <w:lvlJc w:val="left"/>
       <w:pPr>
-        <w:ind w:left="5400" w:hanging="360"/>
+        <w:ind w:left="5760" w:hanging="360"/>
       </w:pPr>
     </w:lvl>
     <w:lvl w:ilvl="7" w:tplc="40090019" w:tentative="1">
@@ -9678,7 +12409,7 @@
       <w:lvlText w:val="%8."/>
       <w:lvlJc w:val="left"/>
       <w:pPr>
-        <w:ind w:left="6120" w:hanging="360"/>
+        <w:ind w:left="6480" w:hanging="360"/>
       </w:pPr>
     </w:lvl>
     <w:lvl w:ilvl="8" w:tplc="4009001B" w:tentative="1">
@@ -9687,21 +12418,21 @@
       <w:lvlText w:val="%9."/>
       <w:lvlJc w:val="right"/>
       <w:pPr>
-        <w:ind w:left="6840" w:hanging="180"/>
+        <w:ind w:left="7200" w:hanging="180"/>
       </w:pPr>
     </w:lvl>
   </w:abstractNum>
   <w:abstractNum w:abstractNumId="6" w15:restartNumberingAfterBreak="0">
-    <w:nsid w:val="6ABB4C7D"/>
+    <w:nsid w:val="5D9019C9"/>
     <w:multiLevelType w:val="hybridMultilevel"/>
-    <w:tmpl w:val="F7BEDC30"/>
-    <w:lvl w:ilvl="0" w:tplc="AF5606D8">
+    <w:tmpl w:val="1D362202"/>
+    <w:lvl w:ilvl="0" w:tplc="F85A32B2">
       <w:start w:val="1"/>
-      <w:numFmt w:val="lowerLetter"/>
+      <w:numFmt w:val="decimal"/>
       <w:lvlText w:val="%1."/>
       <w:lvlJc w:val="left"/>
       <w:pPr>
-        <w:ind w:left="1440" w:hanging="360"/>
+        <w:ind w:left="1080" w:hanging="360"/>
       </w:pPr>
       <w:rPr>
         <w:rFonts w:hint="default"/>
@@ -9713,7 +12444,7 @@
       <w:lvlText w:val="%2."/>
       <w:lvlJc w:val="left"/>
       <w:pPr>
-        <w:ind w:left="2160" w:hanging="360"/>
+        <w:ind w:left="1800" w:hanging="360"/>
       </w:pPr>
     </w:lvl>
     <w:lvl w:ilvl="2" w:tplc="4009001B" w:tentative="1">
@@ -9722,7 +12453,7 @@
       <w:lvlText w:val="%3."/>
       <w:lvlJc w:val="right"/>
       <w:pPr>
-        <w:ind w:left="2880" w:hanging="180"/>
+        <w:ind w:left="2520" w:hanging="180"/>
       </w:pPr>
     </w:lvl>
     <w:lvl w:ilvl="3" w:tplc="4009000F" w:tentative="1">
@@ -9731,7 +12462,7 @@
       <w:lvlText w:val="%4."/>
       <w:lvlJc w:val="left"/>
       <w:pPr>
-        <w:ind w:left="3600" w:hanging="360"/>
+        <w:ind w:left="3240" w:hanging="360"/>
       </w:pPr>
     </w:lvl>
     <w:lvl w:ilvl="4" w:tplc="40090019" w:tentative="1">
@@ -9740,7 +12471,7 @@
       <w:lvlText w:val="%5."/>
       <w:lvlJc w:val="left"/>
       <w:pPr>
-        <w:ind w:left="4320" w:hanging="360"/>
+        <w:ind w:left="3960" w:hanging="360"/>
       </w:pPr>
     </w:lvl>
     <w:lvl w:ilvl="5" w:tplc="4009001B" w:tentative="1">
@@ -9749,7 +12480,7 @@
       <w:lvlText w:val="%6."/>
       <w:lvlJc w:val="right"/>
       <w:pPr>
-        <w:ind w:left="5040" w:hanging="180"/>
+        <w:ind w:left="4680" w:hanging="180"/>
       </w:pPr>
     </w:lvl>
     <w:lvl w:ilvl="6" w:tplc="4009000F" w:tentative="1">
@@ -9758,7 +12489,7 @@
       <w:lvlText w:val="%7."/>
       <w:lvlJc w:val="left"/>
       <w:pPr>
-        <w:ind w:left="5760" w:hanging="360"/>
+        <w:ind w:left="5400" w:hanging="360"/>
       </w:pPr>
     </w:lvl>
     <w:lvl w:ilvl="7" w:tplc="40090019" w:tentative="1">
@@ -9767,7 +12498,7 @@
       <w:lvlText w:val="%8."/>
       <w:lvlJc w:val="left"/>
       <w:pPr>
-        <w:ind w:left="6480" w:hanging="360"/>
+        <w:ind w:left="6120" w:hanging="360"/>
       </w:pPr>
     </w:lvl>
     <w:lvl w:ilvl="8" w:tplc="4009001B" w:tentative="1">
@@ -9776,11 +12507,189 @@
       <w:lvlText w:val="%9."/>
       <w:lvlJc w:val="right"/>
       <w:pPr>
-        <w:ind w:left="7200" w:hanging="180"/>
+        <w:ind w:left="6840" w:hanging="180"/>
       </w:pPr>
     </w:lvl>
   </w:abstractNum>
   <w:abstractNum w:abstractNumId="7" w15:restartNumberingAfterBreak="0">
+    <w:nsid w:val="6A2C5E6F"/>
+    <w:multiLevelType w:val="hybridMultilevel"/>
+    <w:tmpl w:val="4D146066"/>
+    <w:lvl w:ilvl="0" w:tplc="2C46ECFE">
+      <w:start w:val="1"/>
+      <w:numFmt w:val="lowerLetter"/>
+      <w:lvlText w:val="%1."/>
+      <w:lvlJc w:val="left"/>
+      <w:pPr>
+        <w:ind w:left="1440" w:hanging="360"/>
+      </w:pPr>
+      <w:rPr>
+        <w:rFonts w:hint="default"/>
+      </w:rPr>
+    </w:lvl>
+    <w:lvl w:ilvl="1" w:tplc="40090019" w:tentative="1">
+      <w:start w:val="1"/>
+      <w:numFmt w:val="lowerLetter"/>
+      <w:lvlText w:val="%2."/>
+      <w:lvlJc w:val="left"/>
+      <w:pPr>
+        <w:ind w:left="2160" w:hanging="360"/>
+      </w:pPr>
+    </w:lvl>
+    <w:lvl w:ilvl="2" w:tplc="4009001B" w:tentative="1">
+      <w:start w:val="1"/>
+      <w:numFmt w:val="lowerRoman"/>
+      <w:lvlText w:val="%3."/>
+      <w:lvlJc w:val="right"/>
+      <w:pPr>
+        <w:ind w:left="2880" w:hanging="180"/>
+      </w:pPr>
+    </w:lvl>
+    <w:lvl w:ilvl="3" w:tplc="4009000F" w:tentative="1">
+      <w:start w:val="1"/>
+      <w:numFmt w:val="decimal"/>
+      <w:lvlText w:val="%4."/>
+      <w:lvlJc w:val="left"/>
+      <w:pPr>
+        <w:ind w:left="3600" w:hanging="360"/>
+      </w:pPr>
+    </w:lvl>
+    <w:lvl w:ilvl="4" w:tplc="40090019" w:tentative="1">
+      <w:start w:val="1"/>
+      <w:numFmt w:val="lowerLetter"/>
+      <w:lvlText w:val="%5."/>
+      <w:lvlJc w:val="left"/>
+      <w:pPr>
+        <w:ind w:left="4320" w:hanging="360"/>
+      </w:pPr>
+    </w:lvl>
+    <w:lvl w:ilvl="5" w:tplc="4009001B" w:tentative="1">
+      <w:start w:val="1"/>
+      <w:numFmt w:val="lowerRoman"/>
+      <w:lvlText w:val="%6."/>
+      <w:lvlJc w:val="right"/>
+      <w:pPr>
+        <w:ind w:left="5040" w:hanging="180"/>
+      </w:pPr>
+    </w:lvl>
+    <w:lvl w:ilvl="6" w:tplc="4009000F" w:tentative="1">
+      <w:start w:val="1"/>
+      <w:numFmt w:val="decimal"/>
+      <w:lvlText w:val="%7."/>
+      <w:lvlJc w:val="left"/>
+      <w:pPr>
+        <w:ind w:left="5760" w:hanging="360"/>
+      </w:pPr>
+    </w:lvl>
+    <w:lvl w:ilvl="7" w:tplc="40090019" w:tentative="1">
+      <w:start w:val="1"/>
+      <w:numFmt w:val="lowerLetter"/>
+      <w:lvlText w:val="%8."/>
+      <w:lvlJc w:val="left"/>
+      <w:pPr>
+        <w:ind w:left="6480" w:hanging="360"/>
+      </w:pPr>
+    </w:lvl>
+    <w:lvl w:ilvl="8" w:tplc="4009001B" w:tentative="1">
+      <w:start w:val="1"/>
+      <w:numFmt w:val="lowerRoman"/>
+      <w:lvlText w:val="%9."/>
+      <w:lvlJc w:val="right"/>
+      <w:pPr>
+        <w:ind w:left="7200" w:hanging="180"/>
+      </w:pPr>
+    </w:lvl>
+  </w:abstractNum>
+  <w:abstractNum w:abstractNumId="8" w15:restartNumberingAfterBreak="0">
+    <w:nsid w:val="6ABB4C7D"/>
+    <w:multiLevelType w:val="hybridMultilevel"/>
+    <w:tmpl w:val="F7BEDC30"/>
+    <w:lvl w:ilvl="0" w:tplc="AF5606D8">
+      <w:start w:val="1"/>
+      <w:numFmt w:val="lowerLetter"/>
+      <w:lvlText w:val="%1."/>
+      <w:lvlJc w:val="left"/>
+      <w:pPr>
+        <w:ind w:left="1440" w:hanging="360"/>
+      </w:pPr>
+      <w:rPr>
+        <w:rFonts w:hint="default"/>
+      </w:rPr>
+    </w:lvl>
+    <w:lvl w:ilvl="1" w:tplc="40090019" w:tentative="1">
+      <w:start w:val="1"/>
+      <w:numFmt w:val="lowerLetter"/>
+      <w:lvlText w:val="%2."/>
+      <w:lvlJc w:val="left"/>
+      <w:pPr>
+        <w:ind w:left="2160" w:hanging="360"/>
+      </w:pPr>
+    </w:lvl>
+    <w:lvl w:ilvl="2" w:tplc="4009001B" w:tentative="1">
+      <w:start w:val="1"/>
+      <w:numFmt w:val="lowerRoman"/>
+      <w:lvlText w:val="%3."/>
+      <w:lvlJc w:val="right"/>
+      <w:pPr>
+        <w:ind w:left="2880" w:hanging="180"/>
+      </w:pPr>
+    </w:lvl>
+    <w:lvl w:ilvl="3" w:tplc="4009000F" w:tentative="1">
+      <w:start w:val="1"/>
+      <w:numFmt w:val="decimal"/>
+      <w:lvlText w:val="%4."/>
+      <w:lvlJc w:val="left"/>
+      <w:pPr>
+        <w:ind w:left="3600" w:hanging="360"/>
+      </w:pPr>
+    </w:lvl>
+    <w:lvl w:ilvl="4" w:tplc="40090019" w:tentative="1">
+      <w:start w:val="1"/>
+      <w:numFmt w:val="lowerLetter"/>
+      <w:lvlText w:val="%5."/>
+      <w:lvlJc w:val="left"/>
+      <w:pPr>
+        <w:ind w:left="4320" w:hanging="360"/>
+      </w:pPr>
+    </w:lvl>
+    <w:lvl w:ilvl="5" w:tplc="4009001B" w:tentative="1">
+      <w:start w:val="1"/>
+      <w:numFmt w:val="lowerRoman"/>
+      <w:lvlText w:val="%6."/>
+      <w:lvlJc w:val="right"/>
+      <w:pPr>
+        <w:ind w:left="5040" w:hanging="180"/>
+      </w:pPr>
+    </w:lvl>
+    <w:lvl w:ilvl="6" w:tplc="4009000F" w:tentative="1">
+      <w:start w:val="1"/>
+      <w:numFmt w:val="decimal"/>
+      <w:lvlText w:val="%7."/>
+      <w:lvlJc w:val="left"/>
+      <w:pPr>
+        <w:ind w:left="5760" w:hanging="360"/>
+      </w:pPr>
+    </w:lvl>
+    <w:lvl w:ilvl="7" w:tplc="40090019" w:tentative="1">
+      <w:start w:val="1"/>
+      <w:numFmt w:val="lowerLetter"/>
+      <w:lvlText w:val="%8."/>
+      <w:lvlJc w:val="left"/>
+      <w:pPr>
+        <w:ind w:left="6480" w:hanging="360"/>
+      </w:pPr>
+    </w:lvl>
+    <w:lvl w:ilvl="8" w:tplc="4009001B" w:tentative="1">
+      <w:start w:val="1"/>
+      <w:numFmt w:val="lowerRoman"/>
+      <w:lvlText w:val="%9."/>
+      <w:lvlJc w:val="right"/>
+      <w:pPr>
+        <w:ind w:left="7200" w:hanging="180"/>
+      </w:pPr>
+    </w:lvl>
+  </w:abstractNum>
+  <w:abstractNum w:abstractNumId="9" w15:restartNumberingAfterBreak="0">
     <w:nsid w:val="6B085F41"/>
     <w:multiLevelType w:val="hybridMultilevel"/>
     <w:tmpl w:val="9C42F89A"/>
@@ -9893,7 +12802,7 @@
       </w:rPr>
     </w:lvl>
   </w:abstractNum>
-  <w:abstractNum w:abstractNumId="8" w15:restartNumberingAfterBreak="0">
+  <w:abstractNum w:abstractNumId="10" w15:restartNumberingAfterBreak="0">
     <w:nsid w:val="7B820AF5"/>
     <w:multiLevelType w:val="hybridMultilevel"/>
     <w:tmpl w:val="D1F65BF6"/>
@@ -9983,19 +12892,19 @@
     </w:lvl>
   </w:abstractNum>
   <w:num w:numId="1" w16cid:durableId="1255431777">
-    <w:abstractNumId w:val="5"/>
+    <w:abstractNumId w:val="6"/>
   </w:num>
   <w:num w:numId="2" w16cid:durableId="1092974970">
     <w:abstractNumId w:val="0"/>
   </w:num>
   <w:num w:numId="3" w16cid:durableId="1619987393">
-    <w:abstractNumId w:val="4"/>
+    <w:abstractNumId w:val="5"/>
   </w:num>
   <w:num w:numId="4" w16cid:durableId="2097045478">
     <w:abstractNumId w:val="3"/>
   </w:num>
   <w:num w:numId="5" w16cid:durableId="660889406">
-    <w:abstractNumId w:val="8"/>
+    <w:abstractNumId w:val="10"/>
   </w:num>
   <w:num w:numId="6" w16cid:durableId="1950237958">
     <w:abstractNumId w:val="2"/>
@@ -10004,10 +12913,16 @@
     <w:abstractNumId w:val="1"/>
   </w:num>
   <w:num w:numId="8" w16cid:durableId="271935066">
+    <w:abstractNumId w:val="9"/>
+  </w:num>
+  <w:num w:numId="9" w16cid:durableId="1247181467">
+    <w:abstractNumId w:val="8"/>
+  </w:num>
+  <w:num w:numId="10" w16cid:durableId="902371309">
     <w:abstractNumId w:val="7"/>
   </w:num>
-  <w:num w:numId="9" w16cid:durableId="1247181467">
-    <w:abstractNumId w:val="6"/>
+  <w:num w:numId="11" w16cid:durableId="1952202564">
+    <w:abstractNumId w:val="4"/>
   </w:num>
 </w:numbering>
 </file>

</xml_diff>

<commit_message>
db connection using model
</commit_message>
<xml_diff>
--- a/Laravel IMP.docx
+++ b/Laravel IMP.docx
@@ -51242,7 +51242,13 @@
       </w:pPr>
       <w:r>
         <w:lastRenderedPageBreak/>
-        <w:t>Now lets dive into database:</w:t>
+        <w:t>Now let</w:t>
+      </w:r>
+      <w:r>
+        <w:t>’</w:t>
+      </w:r>
+      <w:r>
+        <w:t>s dive into database:</w:t>
       </w:r>
     </w:p>
     <w:p>
@@ -52389,6 +52395,3355 @@
     </w:p>
     <w:p>
       <w:pPr>
+        <w:shd w:val="clear" w:color="auto" w:fill="1F1F1F"/>
+        <w:spacing w:line="285" w:lineRule="atLeast"/>
+        <w:rPr>
+          <w:rFonts w:ascii="Cascadia Code" w:eastAsia="Times New Roman" w:hAnsi="Cascadia Code" w:cs="Cascadia Code"/>
+          <w:color w:val="CCCCCC"/>
+          <w:kern w:val="0"/>
+          <w:sz w:val="21"/>
+          <w:szCs w:val="21"/>
+          <w:lang w:eastAsia="en-IN"/>
+          <w14:ligatures w14:val="none"/>
+        </w:rPr>
+      </w:pPr>
+      <w:r>
+        <w:t xml:space="preserve"> //web.php</w:t>
+      </w:r>
+    </w:p>
+    <w:p>
+      <w:pPr>
+        <w:shd w:val="clear" w:color="auto" w:fill="1F1F1F"/>
+        <w:spacing w:after="0" w:line="285" w:lineRule="atLeast"/>
+        <w:rPr>
+          <w:rFonts w:ascii="Cascadia Code" w:eastAsia="Times New Roman" w:hAnsi="Cascadia Code" w:cs="Cascadia Code"/>
+          <w:color w:val="CCCCCC"/>
+          <w:kern w:val="0"/>
+          <w:sz w:val="21"/>
+          <w:szCs w:val="21"/>
+          <w:lang w:eastAsia="en-IN"/>
+          <w14:ligatures w14:val="none"/>
+        </w:rPr>
+      </w:pPr>
+      <w:r>
+        <w:rPr>
+          <w:rFonts w:ascii="Cascadia Code" w:eastAsia="Times New Roman" w:hAnsi="Cascadia Code" w:cs="Cascadia Code"/>
+          <w:color w:val="6A9955"/>
+          <w:kern w:val="0"/>
+          <w:sz w:val="21"/>
+          <w:szCs w:val="21"/>
+          <w:lang w:eastAsia="en-IN"/>
+          <w14:ligatures w14:val="none"/>
+        </w:rPr>
+        <w:t>//myysqldb (controller)</w:t>
+      </w:r>
+    </w:p>
+    <w:p>
+      <w:pPr>
+        <w:shd w:val="clear" w:color="auto" w:fill="1F1F1F"/>
+        <w:spacing w:after="0" w:line="285" w:lineRule="atLeast"/>
+        <w:rPr>
+          <w:rFonts w:ascii="Cascadia Code" w:eastAsia="Times New Roman" w:hAnsi="Cascadia Code" w:cs="Cascadia Code"/>
+          <w:color w:val="D4D4D4"/>
+          <w:kern w:val="0"/>
+          <w:sz w:val="21"/>
+          <w:szCs w:val="21"/>
+          <w:lang w:eastAsia="en-IN"/>
+          <w14:ligatures w14:val="none"/>
+        </w:rPr>
+      </w:pPr>
+      <w:r>
+        <w:rPr>
+          <w:rFonts w:ascii="Cascadia Code" w:eastAsia="Times New Roman" w:hAnsi="Cascadia Code" w:cs="Cascadia Code"/>
+          <w:color w:val="4EC9B0"/>
+          <w:kern w:val="0"/>
+          <w:sz w:val="21"/>
+          <w:szCs w:val="21"/>
+          <w:lang w:eastAsia="en-IN"/>
+          <w14:ligatures w14:val="none"/>
+        </w:rPr>
+        <w:t>Route</w:t>
+      </w:r>
+      <w:r>
+        <w:rPr>
+          <w:rFonts w:ascii="Cascadia Code" w:eastAsia="Times New Roman" w:hAnsi="Cascadia Code" w:cs="Cascadia Code"/>
+          <w:color w:val="D4D4D4"/>
+          <w:kern w:val="0"/>
+          <w:sz w:val="21"/>
+          <w:szCs w:val="21"/>
+          <w:lang w:eastAsia="en-IN"/>
+          <w14:ligatures w14:val="none"/>
+        </w:rPr>
+        <w:t>::</w:t>
+      </w:r>
+      <w:r>
+        <w:rPr>
+          <w:rFonts w:ascii="Cascadia Code" w:eastAsia="Times New Roman" w:hAnsi="Cascadia Code" w:cs="Cascadia Code"/>
+          <w:color w:val="DCDCAA"/>
+          <w:kern w:val="0"/>
+          <w:sz w:val="21"/>
+          <w:szCs w:val="21"/>
+          <w:lang w:eastAsia="en-IN"/>
+          <w14:ligatures w14:val="none"/>
+        </w:rPr>
+        <w:t>get</w:t>
+      </w:r>
+      <w:r>
+        <w:rPr>
+          <w:rFonts w:ascii="Cascadia Code" w:eastAsia="Times New Roman" w:hAnsi="Cascadia Code" w:cs="Cascadia Code"/>
+          <w:color w:val="D4D4D4"/>
+          <w:kern w:val="0"/>
+          <w:sz w:val="21"/>
+          <w:szCs w:val="21"/>
+          <w:lang w:eastAsia="en-IN"/>
+          <w14:ligatures w14:val="none"/>
+        </w:rPr>
+        <w:t>(</w:t>
+      </w:r>
+      <w:r>
+        <w:rPr>
+          <w:rFonts w:ascii="Cascadia Code" w:eastAsia="Times New Roman" w:hAnsi="Cascadia Code" w:cs="Cascadia Code"/>
+          <w:color w:val="CE9178"/>
+          <w:kern w:val="0"/>
+          <w:sz w:val="21"/>
+          <w:szCs w:val="21"/>
+          <w:lang w:eastAsia="en-IN"/>
+          <w14:ligatures w14:val="none"/>
+        </w:rPr>
+        <w:t>'students'</w:t>
+      </w:r>
+      <w:r>
+        <w:rPr>
+          <w:rFonts w:ascii="Cascadia Code" w:eastAsia="Times New Roman" w:hAnsi="Cascadia Code" w:cs="Cascadia Code"/>
+          <w:color w:val="D4D4D4"/>
+          <w:kern w:val="0"/>
+          <w:sz w:val="21"/>
+          <w:szCs w:val="21"/>
+          <w:lang w:eastAsia="en-IN"/>
+          <w14:ligatures w14:val="none"/>
+        </w:rPr>
+        <w:t>,[</w:t>
+      </w:r>
+      <w:r>
+        <w:rPr>
+          <w:rFonts w:ascii="Cascadia Code" w:eastAsia="Times New Roman" w:hAnsi="Cascadia Code" w:cs="Cascadia Code"/>
+          <w:color w:val="4EC9B0"/>
+          <w:kern w:val="0"/>
+          <w:sz w:val="21"/>
+          <w:szCs w:val="21"/>
+          <w:lang w:eastAsia="en-IN"/>
+          <w14:ligatures w14:val="none"/>
+        </w:rPr>
+        <w:t>mysqldb</w:t>
+      </w:r>
+      <w:r>
+        <w:rPr>
+          <w:rFonts w:ascii="Cascadia Code" w:eastAsia="Times New Roman" w:hAnsi="Cascadia Code" w:cs="Cascadia Code"/>
+          <w:color w:val="D4D4D4"/>
+          <w:kern w:val="0"/>
+          <w:sz w:val="21"/>
+          <w:szCs w:val="21"/>
+          <w:lang w:eastAsia="en-IN"/>
+          <w14:ligatures w14:val="none"/>
+        </w:rPr>
+        <w:t>::</w:t>
+      </w:r>
+      <w:r>
+        <w:rPr>
+          <w:rFonts w:ascii="Cascadia Code" w:eastAsia="Times New Roman" w:hAnsi="Cascadia Code" w:cs="Cascadia Code"/>
+          <w:color w:val="569CD6"/>
+          <w:kern w:val="0"/>
+          <w:sz w:val="21"/>
+          <w:szCs w:val="21"/>
+          <w:lang w:eastAsia="en-IN"/>
+          <w14:ligatures w14:val="none"/>
+        </w:rPr>
+        <w:t>class</w:t>
+      </w:r>
+      <w:r>
+        <w:rPr>
+          <w:rFonts w:ascii="Cascadia Code" w:eastAsia="Times New Roman" w:hAnsi="Cascadia Code" w:cs="Cascadia Code"/>
+          <w:color w:val="D4D4D4"/>
+          <w:kern w:val="0"/>
+          <w:sz w:val="21"/>
+          <w:szCs w:val="21"/>
+          <w:lang w:eastAsia="en-IN"/>
+          <w14:ligatures w14:val="none"/>
+        </w:rPr>
+        <w:t>,</w:t>
+      </w:r>
+      <w:r>
+        <w:rPr>
+          <w:rFonts w:ascii="Cascadia Code" w:eastAsia="Times New Roman" w:hAnsi="Cascadia Code" w:cs="Cascadia Code"/>
+          <w:color w:val="CE9178"/>
+          <w:kern w:val="0"/>
+          <w:sz w:val="21"/>
+          <w:szCs w:val="21"/>
+          <w:lang w:eastAsia="en-IN"/>
+          <w14:ligatures w14:val="none"/>
+        </w:rPr>
+        <w:t>'db'</w:t>
+      </w:r>
+      <w:r>
+        <w:rPr>
+          <w:rFonts w:ascii="Cascadia Code" w:eastAsia="Times New Roman" w:hAnsi="Cascadia Code" w:cs="Cascadia Code"/>
+          <w:color w:val="D4D4D4"/>
+          <w:kern w:val="0"/>
+          <w:sz w:val="21"/>
+          <w:szCs w:val="21"/>
+          <w:lang w:eastAsia="en-IN"/>
+          <w14:ligatures w14:val="none"/>
+        </w:rPr>
+        <w:t>]);</w:t>
+      </w:r>
+    </w:p>
+    <w:p>
+      <w:pPr>
+        <w:shd w:val="clear" w:color="auto" w:fill="1F1F1F"/>
+        <w:spacing w:after="0" w:line="285" w:lineRule="atLeast"/>
+        <w:rPr>
+          <w:rFonts w:ascii="Cascadia Code" w:eastAsia="Times New Roman" w:hAnsi="Cascadia Code" w:cs="Cascadia Code"/>
+          <w:color w:val="CCCCCC"/>
+          <w:kern w:val="0"/>
+          <w:sz w:val="21"/>
+          <w:szCs w:val="21"/>
+          <w:lang w:eastAsia="en-IN"/>
+          <w14:ligatures w14:val="none"/>
+        </w:rPr>
+      </w:pPr>
+    </w:p>
+    <w:p>
+      <w:pPr>
+        <w:pStyle w:val="ListParagraph"/>
+      </w:pPr>
+    </w:p>
+    <w:p>
+      <w:pPr>
+        <w:pStyle w:val="ListParagraph"/>
+      </w:pPr>
+    </w:p>
+    <w:p>
+      <w:pPr>
+        <w:pStyle w:val="ListParagraph"/>
+        <w:numPr>
+          <w:ilvl w:val="0"/>
+          <w:numId w:val="28"/>
+        </w:numPr>
+      </w:pPr>
+      <w:r>
+        <w:lastRenderedPageBreak/>
+        <w:t>Output:</w:t>
+      </w:r>
+    </w:p>
+    <w:p>
+      <w:pPr>
+        <w:pStyle w:val="ListParagraph"/>
+        <w:rPr>
+          <w:noProof/>
+        </w:rPr>
+      </w:pPr>
+      <w:r>
+        <w:rPr>
+          <w:noProof/>
+        </w:rPr>
+        <w:drawing>
+          <wp:inline distT="0" distB="0" distL="0" distR="0" wp14:anchorId="3D20AC2C" wp14:editId="63FB7A41">
+            <wp:extent cx="3733800" cy="3971976"/>
+            <wp:effectExtent l="0" t="0" r="0" b="9525"/>
+            <wp:docPr id="2004893304" name="Picture 2"/>
+            <wp:cNvGraphicFramePr>
+              <a:graphicFrameLocks xmlns:a="http://schemas.openxmlformats.org/drawingml/2006/main" noChangeAspect="1"/>
+            </wp:cNvGraphicFramePr>
+            <a:graphic xmlns:a="http://schemas.openxmlformats.org/drawingml/2006/main">
+              <a:graphicData uri="http://schemas.openxmlformats.org/drawingml/2006/picture">
+                <pic:pic xmlns:pic="http://schemas.openxmlformats.org/drawingml/2006/picture">
+                  <pic:nvPicPr>
+                    <pic:cNvPr id="2004893304" name="Picture 2004893304"/>
+                    <pic:cNvPicPr/>
+                  </pic:nvPicPr>
+                  <pic:blipFill>
+                    <a:blip r:embed="rId40">
+                      <a:extLst>
+                        <a:ext uri="{28A0092B-C50C-407E-A947-70E740481C1C}">
+                          <a14:useLocalDpi xmlns:a14="http://schemas.microsoft.com/office/drawing/2010/main" val="0"/>
+                        </a:ext>
+                      </a:extLst>
+                    </a:blip>
+                    <a:stretch>
+                      <a:fillRect/>
+                    </a:stretch>
+                  </pic:blipFill>
+                  <pic:spPr>
+                    <a:xfrm>
+                      <a:off x="0" y="0"/>
+                      <a:ext cx="3794940" cy="4037016"/>
+                    </a:xfrm>
+                    <a:prstGeom prst="rect">
+                      <a:avLst/>
+                    </a:prstGeom>
+                  </pic:spPr>
+                </pic:pic>
+              </a:graphicData>
+            </a:graphic>
+          </wp:inline>
+        </w:drawing>
+      </w:r>
+    </w:p>
+    <w:p>
+      <w:pPr>
+        <w:rPr>
+          <w:noProof/>
+        </w:rPr>
+      </w:pPr>
+    </w:p>
+    <w:p>
+      <w:pPr>
+        <w:pStyle w:val="ListParagraph"/>
+        <w:numPr>
+          <w:ilvl w:val="0"/>
+          <w:numId w:val="2"/>
+        </w:numPr>
+      </w:pPr>
+      <w:r>
+        <w:t>Now there is another method to connect with db using model</w:t>
+      </w:r>
+    </w:p>
+    <w:p>
+      <w:pPr>
+        <w:pStyle w:val="ListParagraph"/>
+        <w:numPr>
+          <w:ilvl w:val="0"/>
+          <w:numId w:val="29"/>
+        </w:numPr>
+      </w:pPr>
+      <w:r>
+        <w:t>Create a db:</w:t>
+      </w:r>
+    </w:p>
+    <w:p>
+      <w:pPr>
+        <w:pStyle w:val="ListParagraph"/>
+      </w:pPr>
+      <w:r>
+        <w:rPr>
+          <w:noProof/>
+        </w:rPr>
+        <w:drawing>
+          <wp:inline distT="0" distB="0" distL="0" distR="0" wp14:anchorId="73ABCA4A" wp14:editId="72207863">
+            <wp:extent cx="4190397" cy="2728504"/>
+            <wp:effectExtent l="0" t="0" r="635" b="0"/>
+            <wp:docPr id="1488398794" name="Picture 3"/>
+            <wp:cNvGraphicFramePr>
+              <a:graphicFrameLocks xmlns:a="http://schemas.openxmlformats.org/drawingml/2006/main" noChangeAspect="1"/>
+            </wp:cNvGraphicFramePr>
+            <a:graphic xmlns:a="http://schemas.openxmlformats.org/drawingml/2006/main">
+              <a:graphicData uri="http://schemas.openxmlformats.org/drawingml/2006/picture">
+                <pic:pic xmlns:pic="http://schemas.openxmlformats.org/drawingml/2006/picture">
+                  <pic:nvPicPr>
+                    <pic:cNvPr id="1488398794" name="Picture 1488398794"/>
+                    <pic:cNvPicPr/>
+                  </pic:nvPicPr>
+                  <pic:blipFill>
+                    <a:blip r:embed="rId41">
+                      <a:extLst>
+                        <a:ext uri="{28A0092B-C50C-407E-A947-70E740481C1C}">
+                          <a14:useLocalDpi xmlns:a14="http://schemas.microsoft.com/office/drawing/2010/main" val="0"/>
+                        </a:ext>
+                      </a:extLst>
+                    </a:blip>
+                    <a:stretch>
+                      <a:fillRect/>
+                    </a:stretch>
+                  </pic:blipFill>
+                  <pic:spPr>
+                    <a:xfrm>
+                      <a:off x="0" y="0"/>
+                      <a:ext cx="4207959" cy="2739939"/>
+                    </a:xfrm>
+                    <a:prstGeom prst="rect">
+                      <a:avLst/>
+                    </a:prstGeom>
+                  </pic:spPr>
+                </pic:pic>
+              </a:graphicData>
+            </a:graphic>
+          </wp:inline>
+        </w:drawing>
+      </w:r>
+    </w:p>
+    <w:p>
+      <w:pPr>
+        <w:pStyle w:val="ListParagraph"/>
+      </w:pPr>
+    </w:p>
+    <w:p>
+      <w:pPr>
+        <w:pStyle w:val="ListParagraph"/>
+        <w:numPr>
+          <w:ilvl w:val="0"/>
+          <w:numId w:val="29"/>
+        </w:numPr>
+      </w:pPr>
+      <w:r>
+        <w:t>Edit .env file</w:t>
+      </w:r>
+    </w:p>
+    <w:p>
+      <w:pPr>
+        <w:shd w:val="clear" w:color="auto" w:fill="1F1F1F"/>
+        <w:spacing w:line="285" w:lineRule="atLeast"/>
+      </w:pPr>
+      <w:r>
+        <w:t xml:space="preserve">//.env </w:t>
+      </w:r>
+    </w:p>
+    <w:p>
+      <w:pPr>
+        <w:shd w:val="clear" w:color="auto" w:fill="1F1F1F"/>
+        <w:spacing w:line="285" w:lineRule="atLeast"/>
+      </w:pPr>
+      <w:r>
+        <w:rPr>
+          <w:rFonts w:ascii="Cascadia Code" w:eastAsia="Times New Roman" w:hAnsi="Cascadia Code" w:cs="Cascadia Code"/>
+          <w:color w:val="569CD6"/>
+          <w:kern w:val="0"/>
+          <w:sz w:val="21"/>
+          <w:szCs w:val="21"/>
+          <w:lang w:eastAsia="en-IN"/>
+          <w14:ligatures w14:val="none"/>
+        </w:rPr>
+        <w:t>DB_CONNECTION</w:t>
+      </w:r>
+      <w:r>
+        <w:rPr>
+          <w:rFonts w:ascii="Cascadia Code" w:eastAsia="Times New Roman" w:hAnsi="Cascadia Code" w:cs="Cascadia Code"/>
+          <w:color w:val="CCCCCC"/>
+          <w:kern w:val="0"/>
+          <w:sz w:val="21"/>
+          <w:szCs w:val="21"/>
+          <w:lang w:eastAsia="en-IN"/>
+          <w14:ligatures w14:val="none"/>
+        </w:rPr>
+        <w:t>=mysql</w:t>
+      </w:r>
+    </w:p>
+    <w:p>
+      <w:pPr>
+        <w:shd w:val="clear" w:color="auto" w:fill="1F1F1F"/>
+        <w:spacing w:after="0" w:line="285" w:lineRule="atLeast"/>
+        <w:rPr>
+          <w:rFonts w:ascii="Cascadia Code" w:eastAsia="Times New Roman" w:hAnsi="Cascadia Code" w:cs="Cascadia Code"/>
+          <w:color w:val="CCCCCC"/>
+          <w:kern w:val="0"/>
+          <w:sz w:val="21"/>
+          <w:szCs w:val="21"/>
+          <w:lang w:eastAsia="en-IN"/>
+          <w14:ligatures w14:val="none"/>
+        </w:rPr>
+      </w:pPr>
+      <w:r>
+        <w:rPr>
+          <w:rFonts w:ascii="Cascadia Code" w:eastAsia="Times New Roman" w:hAnsi="Cascadia Code" w:cs="Cascadia Code"/>
+          <w:color w:val="569CD6"/>
+          <w:kern w:val="0"/>
+          <w:sz w:val="21"/>
+          <w:szCs w:val="21"/>
+          <w:lang w:eastAsia="en-IN"/>
+          <w14:ligatures w14:val="none"/>
+        </w:rPr>
+        <w:t>DB_HOST</w:t>
+      </w:r>
+      <w:r>
+        <w:rPr>
+          <w:rFonts w:ascii="Cascadia Code" w:eastAsia="Times New Roman" w:hAnsi="Cascadia Code" w:cs="Cascadia Code"/>
+          <w:color w:val="CCCCCC"/>
+          <w:kern w:val="0"/>
+          <w:sz w:val="21"/>
+          <w:szCs w:val="21"/>
+          <w:lang w:eastAsia="en-IN"/>
+          <w14:ligatures w14:val="none"/>
+        </w:rPr>
+        <w:t>=127.0.0.1</w:t>
+      </w:r>
+    </w:p>
+    <w:p>
+      <w:pPr>
+        <w:shd w:val="clear" w:color="auto" w:fill="1F1F1F"/>
+        <w:spacing w:after="0" w:line="285" w:lineRule="atLeast"/>
+        <w:rPr>
+          <w:rFonts w:ascii="Cascadia Code" w:eastAsia="Times New Roman" w:hAnsi="Cascadia Code" w:cs="Cascadia Code"/>
+          <w:color w:val="CCCCCC"/>
+          <w:kern w:val="0"/>
+          <w:sz w:val="21"/>
+          <w:szCs w:val="21"/>
+          <w:lang w:eastAsia="en-IN"/>
+          <w14:ligatures w14:val="none"/>
+        </w:rPr>
+      </w:pPr>
+      <w:r>
+        <w:rPr>
+          <w:rFonts w:ascii="Cascadia Code" w:eastAsia="Times New Roman" w:hAnsi="Cascadia Code" w:cs="Cascadia Code"/>
+          <w:color w:val="569CD6"/>
+          <w:kern w:val="0"/>
+          <w:sz w:val="21"/>
+          <w:szCs w:val="21"/>
+          <w:lang w:eastAsia="en-IN"/>
+          <w14:ligatures w14:val="none"/>
+        </w:rPr>
+        <w:t>DB_PORT</w:t>
+      </w:r>
+      <w:r>
+        <w:rPr>
+          <w:rFonts w:ascii="Cascadia Code" w:eastAsia="Times New Roman" w:hAnsi="Cascadia Code" w:cs="Cascadia Code"/>
+          <w:color w:val="CCCCCC"/>
+          <w:kern w:val="0"/>
+          <w:sz w:val="21"/>
+          <w:szCs w:val="21"/>
+          <w:lang w:eastAsia="en-IN"/>
+          <w14:ligatures w14:val="none"/>
+        </w:rPr>
+        <w:t>=3306</w:t>
+      </w:r>
+    </w:p>
+    <w:p>
+      <w:pPr>
+        <w:shd w:val="clear" w:color="auto" w:fill="1F1F1F"/>
+        <w:spacing w:after="0" w:line="285" w:lineRule="atLeast"/>
+        <w:rPr>
+          <w:rFonts w:ascii="Cascadia Code" w:eastAsia="Times New Roman" w:hAnsi="Cascadia Code" w:cs="Cascadia Code"/>
+          <w:color w:val="CCCCCC"/>
+          <w:kern w:val="0"/>
+          <w:sz w:val="21"/>
+          <w:szCs w:val="21"/>
+          <w:lang w:eastAsia="en-IN"/>
+          <w14:ligatures w14:val="none"/>
+        </w:rPr>
+      </w:pPr>
+      <w:r>
+        <w:rPr>
+          <w:rFonts w:ascii="Cascadia Code" w:eastAsia="Times New Roman" w:hAnsi="Cascadia Code" w:cs="Cascadia Code"/>
+          <w:color w:val="569CD6"/>
+          <w:kern w:val="0"/>
+          <w:sz w:val="21"/>
+          <w:szCs w:val="21"/>
+          <w:lang w:eastAsia="en-IN"/>
+          <w14:ligatures w14:val="none"/>
+        </w:rPr>
+        <w:t>DB_DATABASE</w:t>
+      </w:r>
+      <w:r>
+        <w:rPr>
+          <w:rFonts w:ascii="Cascadia Code" w:eastAsia="Times New Roman" w:hAnsi="Cascadia Code" w:cs="Cascadia Code"/>
+          <w:color w:val="CCCCCC"/>
+          <w:kern w:val="0"/>
+          <w:sz w:val="21"/>
+          <w:szCs w:val="21"/>
+          <w:lang w:eastAsia="en-IN"/>
+          <w14:ligatures w14:val="none"/>
+        </w:rPr>
+        <w:t>=laravel</w:t>
+      </w:r>
+    </w:p>
+    <w:p>
+      <w:pPr>
+        <w:shd w:val="clear" w:color="auto" w:fill="1F1F1F"/>
+        <w:spacing w:after="0" w:line="285" w:lineRule="atLeast"/>
+        <w:rPr>
+          <w:rFonts w:ascii="Cascadia Code" w:eastAsia="Times New Roman" w:hAnsi="Cascadia Code" w:cs="Cascadia Code"/>
+          <w:color w:val="CCCCCC"/>
+          <w:kern w:val="0"/>
+          <w:sz w:val="21"/>
+          <w:szCs w:val="21"/>
+          <w:lang w:eastAsia="en-IN"/>
+          <w14:ligatures w14:val="none"/>
+        </w:rPr>
+      </w:pPr>
+      <w:r>
+        <w:rPr>
+          <w:rFonts w:ascii="Cascadia Code" w:eastAsia="Times New Roman" w:hAnsi="Cascadia Code" w:cs="Cascadia Code"/>
+          <w:color w:val="569CD6"/>
+          <w:kern w:val="0"/>
+          <w:sz w:val="21"/>
+          <w:szCs w:val="21"/>
+          <w:lang w:eastAsia="en-IN"/>
+          <w14:ligatures w14:val="none"/>
+        </w:rPr>
+        <w:t>DB_USERNAME</w:t>
+      </w:r>
+      <w:r>
+        <w:rPr>
+          <w:rFonts w:ascii="Cascadia Code" w:eastAsia="Times New Roman" w:hAnsi="Cascadia Code" w:cs="Cascadia Code"/>
+          <w:color w:val="CCCCCC"/>
+          <w:kern w:val="0"/>
+          <w:sz w:val="21"/>
+          <w:szCs w:val="21"/>
+          <w:lang w:eastAsia="en-IN"/>
+          <w14:ligatures w14:val="none"/>
+        </w:rPr>
+        <w:t>=root</w:t>
+      </w:r>
+    </w:p>
+    <w:p>
+      <w:pPr>
+        <w:shd w:val="clear" w:color="auto" w:fill="1F1F1F"/>
+        <w:spacing w:after="0" w:line="285" w:lineRule="atLeast"/>
+        <w:rPr>
+          <w:rFonts w:ascii="Cascadia Code" w:eastAsia="Times New Roman" w:hAnsi="Cascadia Code" w:cs="Cascadia Code"/>
+          <w:color w:val="CCCCCC"/>
+          <w:kern w:val="0"/>
+          <w:sz w:val="21"/>
+          <w:szCs w:val="21"/>
+          <w:lang w:eastAsia="en-IN"/>
+          <w14:ligatures w14:val="none"/>
+        </w:rPr>
+      </w:pPr>
+      <w:r>
+        <w:rPr>
+          <w:rFonts w:ascii="Cascadia Code" w:eastAsia="Times New Roman" w:hAnsi="Cascadia Code" w:cs="Cascadia Code"/>
+          <w:color w:val="569CD6"/>
+          <w:kern w:val="0"/>
+          <w:sz w:val="21"/>
+          <w:szCs w:val="21"/>
+          <w:lang w:eastAsia="en-IN"/>
+          <w14:ligatures w14:val="none"/>
+        </w:rPr>
+        <w:t>DB_PASSWORD</w:t>
+      </w:r>
+      <w:r>
+        <w:rPr>
+          <w:rFonts w:ascii="Cascadia Code" w:eastAsia="Times New Roman" w:hAnsi="Cascadia Code" w:cs="Cascadia Code"/>
+          <w:color w:val="CCCCCC"/>
+          <w:kern w:val="0"/>
+          <w:sz w:val="21"/>
+          <w:szCs w:val="21"/>
+          <w:lang w:eastAsia="en-IN"/>
+          <w14:ligatures w14:val="none"/>
+        </w:rPr>
+        <w:t>=</w:t>
+      </w:r>
+    </w:p>
+    <w:p>
+      <w:pPr>
+        <w:pStyle w:val="ListParagraph"/>
+      </w:pPr>
+    </w:p>
+    <w:p>
+      <w:pPr>
+        <w:pStyle w:val="ListParagraph"/>
+        <w:numPr>
+          <w:ilvl w:val="0"/>
+          <w:numId w:val="29"/>
+        </w:numPr>
+      </w:pPr>
+      <w:r>
+        <w:lastRenderedPageBreak/>
+        <w:t>Create a model</w:t>
+      </w:r>
+    </w:p>
+    <w:p>
+      <w:pPr>
+        <w:pStyle w:val="ListParagraph"/>
+      </w:pPr>
+      <w:r>
+        <w:rPr>
+          <w:highlight w:val="yellow"/>
+        </w:rPr>
+        <w:t>Now keep in mind</w:t>
+      </w:r>
+    </w:p>
+    <w:p>
+      <w:pPr>
+        <w:pStyle w:val="ListParagraph"/>
+      </w:pPr>
+    </w:p>
+    <w:tbl>
+      <w:tblPr>
+        <w:tblStyle w:val="TableGrid"/>
+        <w:tblW w:w="0" w:type="auto"/>
+        <w:tblInd w:w="720" w:type="dxa"/>
+        <w:tblLook w:val="04A0" w:firstRow="1" w:lastRow="0" w:firstColumn="1" w:lastColumn="0" w:noHBand="0" w:noVBand="1"/>
+      </w:tblPr>
+      <w:tblGrid>
+        <w:gridCol w:w="2895"/>
+        <w:gridCol w:w="2892"/>
+      </w:tblGrid>
+      <w:tr>
+        <w:trPr>
+          <w:trHeight w:val="272"/>
+        </w:trPr>
+        <w:tc>
+          <w:tcPr>
+            <w:tcW w:w="2895" w:type="dxa"/>
+          </w:tcPr>
+          <w:p>
+            <w:pPr>
+              <w:pStyle w:val="ListParagraph"/>
+              <w:ind w:left="0"/>
+              <w:rPr>
+                <w:b/>
+                <w:bCs/>
+              </w:rPr>
+            </w:pPr>
+            <w:r>
+              <w:rPr>
+                <w:b/>
+                <w:bCs/>
+                <w:highlight w:val="yellow"/>
+              </w:rPr>
+              <w:t>Db Table</w:t>
+            </w:r>
+          </w:p>
+        </w:tc>
+        <w:tc>
+          <w:tcPr>
+            <w:tcW w:w="2892" w:type="dxa"/>
+          </w:tcPr>
+          <w:p>
+            <w:pPr>
+              <w:pStyle w:val="ListParagraph"/>
+              <w:ind w:left="0"/>
+              <w:rPr>
+                <w:b/>
+                <w:bCs/>
+              </w:rPr>
+            </w:pPr>
+            <w:r>
+              <w:rPr>
+                <w:b/>
+                <w:bCs/>
+                <w:highlight w:val="yellow"/>
+              </w:rPr>
+              <w:t>Model Name</w:t>
+            </w:r>
+          </w:p>
+        </w:tc>
+      </w:tr>
+      <w:tr>
+        <w:trPr>
+          <w:trHeight w:val="281"/>
+        </w:trPr>
+        <w:tc>
+          <w:tcPr>
+            <w:tcW w:w="2895" w:type="dxa"/>
+          </w:tcPr>
+          <w:p>
+            <w:pPr>
+              <w:pStyle w:val="ListParagraph"/>
+              <w:ind w:left="0"/>
+            </w:pPr>
+            <w:r>
+              <w:rPr>
+                <w:highlight w:val="yellow"/>
+              </w:rPr>
+              <w:t>users</w:t>
+            </w:r>
+          </w:p>
+        </w:tc>
+        <w:tc>
+          <w:tcPr>
+            <w:tcW w:w="2892" w:type="dxa"/>
+          </w:tcPr>
+          <w:p>
+            <w:pPr>
+              <w:pStyle w:val="ListParagraph"/>
+              <w:ind w:left="0"/>
+            </w:pPr>
+            <w:r>
+              <w:rPr>
+                <w:highlight w:val="yellow"/>
+              </w:rPr>
+              <w:t>User</w:t>
+            </w:r>
+          </w:p>
+        </w:tc>
+      </w:tr>
+      <w:tr>
+        <w:trPr>
+          <w:trHeight w:val="281"/>
+        </w:trPr>
+        <w:tc>
+          <w:tcPr>
+            <w:tcW w:w="2895" w:type="dxa"/>
+          </w:tcPr>
+          <w:p>
+            <w:pPr>
+              <w:pStyle w:val="ListParagraph"/>
+              <w:ind w:left="0"/>
+            </w:pPr>
+            <w:r>
+              <w:rPr>
+                <w:highlight w:val="yellow"/>
+              </w:rPr>
+              <w:t>students</w:t>
+            </w:r>
+          </w:p>
+        </w:tc>
+        <w:tc>
+          <w:tcPr>
+            <w:tcW w:w="2892" w:type="dxa"/>
+          </w:tcPr>
+          <w:p>
+            <w:pPr>
+              <w:pStyle w:val="ListParagraph"/>
+              <w:ind w:left="0"/>
+            </w:pPr>
+            <w:r>
+              <w:rPr>
+                <w:highlight w:val="yellow"/>
+              </w:rPr>
+              <w:t>Student</w:t>
+            </w:r>
+          </w:p>
+        </w:tc>
+      </w:tr>
+    </w:tbl>
+    <w:p>
+      <w:pPr>
+        <w:pStyle w:val="ListParagraph"/>
+      </w:pPr>
+    </w:p>
+    <w:p>
+      <w:pPr>
+        <w:pStyle w:val="ListParagraph"/>
+        <w:rPr>
+          <w:color w:val="FF0000"/>
+        </w:rPr>
+      </w:pPr>
+      <w:r>
+        <w:rPr>
+          <w:color w:val="FF0000"/>
+        </w:rPr>
+        <w:t>Our database table name  is users then we create a model named User</w:t>
+      </w:r>
+    </w:p>
+    <w:p>
+      <w:pPr>
+        <w:pStyle w:val="ListParagraph"/>
+        <w:rPr>
+          <w:color w:val="FF0000"/>
+        </w:rPr>
+      </w:pPr>
+    </w:p>
+    <w:p>
+      <w:pPr>
+        <w:pStyle w:val="ListParagraph"/>
+        <w:rPr>
+          <w:b/>
+          <w:bCs/>
+        </w:rPr>
+      </w:pPr>
+      <w:r>
+        <w:rPr>
+          <w:b/>
+          <w:bCs/>
+        </w:rPr>
+        <w:t>$ php artisan make:model User</w:t>
+      </w:r>
+    </w:p>
+    <w:p>
+      <w:pPr>
+        <w:pStyle w:val="ListParagraph"/>
+      </w:pPr>
+    </w:p>
+    <w:p>
+      <w:pPr>
+        <w:pStyle w:val="ListParagraph"/>
+      </w:pPr>
+      <w:r>
+        <w:t xml:space="preserve">   INFO  Model [</w:t>
+      </w:r>
+      <w:r>
+        <w:t xml:space="preserve"> </w:t>
+      </w:r>
+      <w:r>
+        <w:t>app\Models\User.php] created successfully.</w:t>
+      </w:r>
+    </w:p>
+    <w:p>
+      <w:pPr>
+        <w:pStyle w:val="ListParagraph"/>
+      </w:pPr>
+    </w:p>
+    <w:p>
+      <w:pPr>
+        <w:shd w:val="clear" w:color="auto" w:fill="1F1F1F"/>
+        <w:spacing w:after="0" w:line="285" w:lineRule="atLeast"/>
+        <w:rPr>
+          <w:rFonts w:ascii="Cascadia Code" w:eastAsia="Times New Roman" w:hAnsi="Cascadia Code" w:cs="Cascadia Code"/>
+          <w:color w:val="569CD6"/>
+          <w:kern w:val="0"/>
+          <w:sz w:val="21"/>
+          <w:szCs w:val="21"/>
+          <w:lang w:eastAsia="en-IN"/>
+          <w14:ligatures w14:val="none"/>
+        </w:rPr>
+      </w:pPr>
+      <w:r>
+        <w:rPr>
+          <w:rFonts w:ascii="Cascadia Code" w:eastAsia="Times New Roman" w:hAnsi="Cascadia Code" w:cs="Cascadia Code"/>
+          <w:color w:val="569CD6"/>
+          <w:kern w:val="0"/>
+          <w:sz w:val="21"/>
+          <w:szCs w:val="21"/>
+          <w:lang w:eastAsia="en-IN"/>
+          <w14:ligatures w14:val="none"/>
+        </w:rPr>
+        <w:t>//User.php</w:t>
+      </w:r>
+    </w:p>
+    <w:p>
+      <w:pPr>
+        <w:shd w:val="clear" w:color="auto" w:fill="1F1F1F"/>
+        <w:spacing w:after="0" w:line="285" w:lineRule="atLeast"/>
+        <w:rPr>
+          <w:rFonts w:ascii="Cascadia Code" w:eastAsia="Times New Roman" w:hAnsi="Cascadia Code" w:cs="Cascadia Code"/>
+          <w:color w:val="569CD6"/>
+          <w:kern w:val="0"/>
+          <w:sz w:val="21"/>
+          <w:szCs w:val="21"/>
+          <w:lang w:eastAsia="en-IN"/>
+          <w14:ligatures w14:val="none"/>
+        </w:rPr>
+      </w:pPr>
+    </w:p>
+    <w:p>
+      <w:pPr>
+        <w:shd w:val="clear" w:color="auto" w:fill="1F1F1F"/>
+        <w:spacing w:after="0" w:line="285" w:lineRule="atLeast"/>
+        <w:rPr>
+          <w:rFonts w:ascii="Cascadia Code" w:eastAsia="Times New Roman" w:hAnsi="Cascadia Code" w:cs="Cascadia Code"/>
+          <w:color w:val="CCCCCC"/>
+          <w:kern w:val="0"/>
+          <w:sz w:val="21"/>
+          <w:szCs w:val="21"/>
+          <w:lang w:eastAsia="en-IN"/>
+          <w14:ligatures w14:val="none"/>
+        </w:rPr>
+      </w:pPr>
+      <w:r>
+        <w:rPr>
+          <w:rFonts w:ascii="Cascadia Code" w:eastAsia="Times New Roman" w:hAnsi="Cascadia Code" w:cs="Cascadia Code"/>
+          <w:color w:val="569CD6"/>
+          <w:kern w:val="0"/>
+          <w:sz w:val="21"/>
+          <w:szCs w:val="21"/>
+          <w:lang w:eastAsia="en-IN"/>
+          <w14:ligatures w14:val="none"/>
+        </w:rPr>
+        <w:t>&lt;?php</w:t>
+      </w:r>
+    </w:p>
+    <w:p>
+      <w:pPr>
+        <w:shd w:val="clear" w:color="auto" w:fill="1F1F1F"/>
+        <w:spacing w:after="0" w:line="285" w:lineRule="atLeast"/>
+        <w:rPr>
+          <w:rFonts w:ascii="Cascadia Code" w:eastAsia="Times New Roman" w:hAnsi="Cascadia Code" w:cs="Cascadia Code"/>
+          <w:color w:val="CCCCCC"/>
+          <w:kern w:val="0"/>
+          <w:sz w:val="21"/>
+          <w:szCs w:val="21"/>
+          <w:lang w:eastAsia="en-IN"/>
+          <w14:ligatures w14:val="none"/>
+        </w:rPr>
+      </w:pPr>
+      <w:r>
+        <w:rPr>
+          <w:rFonts w:ascii="Cascadia Code" w:eastAsia="Times New Roman" w:hAnsi="Cascadia Code" w:cs="Cascadia Code"/>
+          <w:color w:val="569CD6"/>
+          <w:kern w:val="0"/>
+          <w:sz w:val="21"/>
+          <w:szCs w:val="21"/>
+          <w:lang w:eastAsia="en-IN"/>
+          <w14:ligatures w14:val="none"/>
+        </w:rPr>
+        <w:t>namespace</w:t>
+      </w:r>
+      <w:r>
+        <w:rPr>
+          <w:rFonts w:ascii="Cascadia Code" w:eastAsia="Times New Roman" w:hAnsi="Cascadia Code" w:cs="Cascadia Code"/>
+          <w:color w:val="D4D4D4"/>
+          <w:kern w:val="0"/>
+          <w:sz w:val="21"/>
+          <w:szCs w:val="21"/>
+          <w:lang w:eastAsia="en-IN"/>
+          <w14:ligatures w14:val="none"/>
+        </w:rPr>
+        <w:t xml:space="preserve"> </w:t>
+      </w:r>
+      <w:r>
+        <w:rPr>
+          <w:rFonts w:ascii="Cascadia Code" w:eastAsia="Times New Roman" w:hAnsi="Cascadia Code" w:cs="Cascadia Code"/>
+          <w:color w:val="4EC9B0"/>
+          <w:kern w:val="0"/>
+          <w:sz w:val="21"/>
+          <w:szCs w:val="21"/>
+          <w:lang w:eastAsia="en-IN"/>
+          <w14:ligatures w14:val="none"/>
+        </w:rPr>
+        <w:t>App\Models</w:t>
+      </w:r>
+      <w:r>
+        <w:rPr>
+          <w:rFonts w:ascii="Cascadia Code" w:eastAsia="Times New Roman" w:hAnsi="Cascadia Code" w:cs="Cascadia Code"/>
+          <w:color w:val="D4D4D4"/>
+          <w:kern w:val="0"/>
+          <w:sz w:val="21"/>
+          <w:szCs w:val="21"/>
+          <w:lang w:eastAsia="en-IN"/>
+          <w14:ligatures w14:val="none"/>
+        </w:rPr>
+        <w:t>;</w:t>
+      </w:r>
+    </w:p>
+    <w:p>
+      <w:pPr>
+        <w:shd w:val="clear" w:color="auto" w:fill="1F1F1F"/>
+        <w:spacing w:after="0" w:line="285" w:lineRule="atLeast"/>
+        <w:rPr>
+          <w:rFonts w:ascii="Cascadia Code" w:eastAsia="Times New Roman" w:hAnsi="Cascadia Code" w:cs="Cascadia Code"/>
+          <w:color w:val="CCCCCC"/>
+          <w:kern w:val="0"/>
+          <w:sz w:val="21"/>
+          <w:szCs w:val="21"/>
+          <w:lang w:eastAsia="en-IN"/>
+          <w14:ligatures w14:val="none"/>
+        </w:rPr>
+      </w:pPr>
+      <w:r>
+        <w:rPr>
+          <w:rFonts w:ascii="Cascadia Code" w:eastAsia="Times New Roman" w:hAnsi="Cascadia Code" w:cs="Cascadia Code"/>
+          <w:color w:val="569CD6"/>
+          <w:kern w:val="0"/>
+          <w:sz w:val="21"/>
+          <w:szCs w:val="21"/>
+          <w:lang w:eastAsia="en-IN"/>
+          <w14:ligatures w14:val="none"/>
+        </w:rPr>
+        <w:t>use</w:t>
+      </w:r>
+      <w:r>
+        <w:rPr>
+          <w:rFonts w:ascii="Cascadia Code" w:eastAsia="Times New Roman" w:hAnsi="Cascadia Code" w:cs="Cascadia Code"/>
+          <w:color w:val="D4D4D4"/>
+          <w:kern w:val="0"/>
+          <w:sz w:val="21"/>
+          <w:szCs w:val="21"/>
+          <w:lang w:eastAsia="en-IN"/>
+          <w14:ligatures w14:val="none"/>
+        </w:rPr>
+        <w:t xml:space="preserve"> Illuminate\Database\Eloquent\Factories\</w:t>
+      </w:r>
+      <w:r>
+        <w:rPr>
+          <w:rFonts w:ascii="Cascadia Code" w:eastAsia="Times New Roman" w:hAnsi="Cascadia Code" w:cs="Cascadia Code"/>
+          <w:color w:val="4EC9B0"/>
+          <w:kern w:val="0"/>
+          <w:sz w:val="21"/>
+          <w:szCs w:val="21"/>
+          <w:lang w:eastAsia="en-IN"/>
+          <w14:ligatures w14:val="none"/>
+        </w:rPr>
+        <w:t>HasFactory</w:t>
+      </w:r>
+      <w:r>
+        <w:rPr>
+          <w:rFonts w:ascii="Cascadia Code" w:eastAsia="Times New Roman" w:hAnsi="Cascadia Code" w:cs="Cascadia Code"/>
+          <w:color w:val="D4D4D4"/>
+          <w:kern w:val="0"/>
+          <w:sz w:val="21"/>
+          <w:szCs w:val="21"/>
+          <w:lang w:eastAsia="en-IN"/>
+          <w14:ligatures w14:val="none"/>
+        </w:rPr>
+        <w:t>;</w:t>
+      </w:r>
+    </w:p>
+    <w:p>
+      <w:pPr>
+        <w:shd w:val="clear" w:color="auto" w:fill="1F1F1F"/>
+        <w:spacing w:after="0" w:line="285" w:lineRule="atLeast"/>
+        <w:rPr>
+          <w:rFonts w:ascii="Cascadia Code" w:eastAsia="Times New Roman" w:hAnsi="Cascadia Code" w:cs="Cascadia Code"/>
+          <w:color w:val="CCCCCC"/>
+          <w:kern w:val="0"/>
+          <w:sz w:val="21"/>
+          <w:szCs w:val="21"/>
+          <w:lang w:eastAsia="en-IN"/>
+          <w14:ligatures w14:val="none"/>
+        </w:rPr>
+      </w:pPr>
+      <w:r>
+        <w:rPr>
+          <w:rFonts w:ascii="Cascadia Code" w:eastAsia="Times New Roman" w:hAnsi="Cascadia Code" w:cs="Cascadia Code"/>
+          <w:color w:val="569CD6"/>
+          <w:kern w:val="0"/>
+          <w:sz w:val="21"/>
+          <w:szCs w:val="21"/>
+          <w:lang w:eastAsia="en-IN"/>
+          <w14:ligatures w14:val="none"/>
+        </w:rPr>
+        <w:t>use</w:t>
+      </w:r>
+      <w:r>
+        <w:rPr>
+          <w:rFonts w:ascii="Cascadia Code" w:eastAsia="Times New Roman" w:hAnsi="Cascadia Code" w:cs="Cascadia Code"/>
+          <w:color w:val="D4D4D4"/>
+          <w:kern w:val="0"/>
+          <w:sz w:val="21"/>
+          <w:szCs w:val="21"/>
+          <w:lang w:eastAsia="en-IN"/>
+          <w14:ligatures w14:val="none"/>
+        </w:rPr>
+        <w:t xml:space="preserve"> Illuminate\Database\Eloquent\</w:t>
+      </w:r>
+      <w:r>
+        <w:rPr>
+          <w:rFonts w:ascii="Cascadia Code" w:eastAsia="Times New Roman" w:hAnsi="Cascadia Code" w:cs="Cascadia Code"/>
+          <w:color w:val="4EC9B0"/>
+          <w:kern w:val="0"/>
+          <w:sz w:val="21"/>
+          <w:szCs w:val="21"/>
+          <w:lang w:eastAsia="en-IN"/>
+          <w14:ligatures w14:val="none"/>
+        </w:rPr>
+        <w:t>Model</w:t>
+      </w:r>
+      <w:r>
+        <w:rPr>
+          <w:rFonts w:ascii="Cascadia Code" w:eastAsia="Times New Roman" w:hAnsi="Cascadia Code" w:cs="Cascadia Code"/>
+          <w:color w:val="D4D4D4"/>
+          <w:kern w:val="0"/>
+          <w:sz w:val="21"/>
+          <w:szCs w:val="21"/>
+          <w:lang w:eastAsia="en-IN"/>
+          <w14:ligatures w14:val="none"/>
+        </w:rPr>
+        <w:t>;</w:t>
+      </w:r>
+    </w:p>
+    <w:p>
+      <w:pPr>
+        <w:shd w:val="clear" w:color="auto" w:fill="1F1F1F"/>
+        <w:spacing w:after="0" w:line="285" w:lineRule="atLeast"/>
+        <w:rPr>
+          <w:rFonts w:ascii="Cascadia Code" w:eastAsia="Times New Roman" w:hAnsi="Cascadia Code" w:cs="Cascadia Code"/>
+          <w:color w:val="CCCCCC"/>
+          <w:kern w:val="0"/>
+          <w:sz w:val="21"/>
+          <w:szCs w:val="21"/>
+          <w:lang w:eastAsia="en-IN"/>
+          <w14:ligatures w14:val="none"/>
+        </w:rPr>
+      </w:pPr>
+      <w:r>
+        <w:rPr>
+          <w:rFonts w:ascii="Cascadia Code" w:eastAsia="Times New Roman" w:hAnsi="Cascadia Code" w:cs="Cascadia Code"/>
+          <w:color w:val="569CD6"/>
+          <w:kern w:val="0"/>
+          <w:sz w:val="21"/>
+          <w:szCs w:val="21"/>
+          <w:lang w:eastAsia="en-IN"/>
+          <w14:ligatures w14:val="none"/>
+        </w:rPr>
+        <w:t>class</w:t>
+      </w:r>
+      <w:r>
+        <w:rPr>
+          <w:rFonts w:ascii="Cascadia Code" w:eastAsia="Times New Roman" w:hAnsi="Cascadia Code" w:cs="Cascadia Code"/>
+          <w:color w:val="D4D4D4"/>
+          <w:kern w:val="0"/>
+          <w:sz w:val="21"/>
+          <w:szCs w:val="21"/>
+          <w:lang w:eastAsia="en-IN"/>
+          <w14:ligatures w14:val="none"/>
+        </w:rPr>
+        <w:t xml:space="preserve"> </w:t>
+      </w:r>
+      <w:r>
+        <w:rPr>
+          <w:rFonts w:ascii="Cascadia Code" w:eastAsia="Times New Roman" w:hAnsi="Cascadia Code" w:cs="Cascadia Code"/>
+          <w:color w:val="4EC9B0"/>
+          <w:kern w:val="0"/>
+          <w:sz w:val="21"/>
+          <w:szCs w:val="21"/>
+          <w:lang w:eastAsia="en-IN"/>
+          <w14:ligatures w14:val="none"/>
+        </w:rPr>
+        <w:t>User</w:t>
+      </w:r>
+      <w:r>
+        <w:rPr>
+          <w:rFonts w:ascii="Cascadia Code" w:eastAsia="Times New Roman" w:hAnsi="Cascadia Code" w:cs="Cascadia Code"/>
+          <w:color w:val="D4D4D4"/>
+          <w:kern w:val="0"/>
+          <w:sz w:val="21"/>
+          <w:szCs w:val="21"/>
+          <w:lang w:eastAsia="en-IN"/>
+          <w14:ligatures w14:val="none"/>
+        </w:rPr>
+        <w:t xml:space="preserve"> </w:t>
+      </w:r>
+      <w:r>
+        <w:rPr>
+          <w:rFonts w:ascii="Cascadia Code" w:eastAsia="Times New Roman" w:hAnsi="Cascadia Code" w:cs="Cascadia Code"/>
+          <w:color w:val="569CD6"/>
+          <w:kern w:val="0"/>
+          <w:sz w:val="21"/>
+          <w:szCs w:val="21"/>
+          <w:lang w:eastAsia="en-IN"/>
+          <w14:ligatures w14:val="none"/>
+        </w:rPr>
+        <w:t>extends</w:t>
+      </w:r>
+      <w:r>
+        <w:rPr>
+          <w:rFonts w:ascii="Cascadia Code" w:eastAsia="Times New Roman" w:hAnsi="Cascadia Code" w:cs="Cascadia Code"/>
+          <w:color w:val="D4D4D4"/>
+          <w:kern w:val="0"/>
+          <w:sz w:val="21"/>
+          <w:szCs w:val="21"/>
+          <w:lang w:eastAsia="en-IN"/>
+          <w14:ligatures w14:val="none"/>
+        </w:rPr>
+        <w:t xml:space="preserve"> </w:t>
+      </w:r>
+      <w:r>
+        <w:rPr>
+          <w:rFonts w:ascii="Cascadia Code" w:eastAsia="Times New Roman" w:hAnsi="Cascadia Code" w:cs="Cascadia Code"/>
+          <w:color w:val="4EC9B0"/>
+          <w:kern w:val="0"/>
+          <w:sz w:val="21"/>
+          <w:szCs w:val="21"/>
+          <w:lang w:eastAsia="en-IN"/>
+          <w14:ligatures w14:val="none"/>
+        </w:rPr>
+        <w:t>Model</w:t>
+      </w:r>
+    </w:p>
+    <w:p>
+      <w:pPr>
+        <w:shd w:val="clear" w:color="auto" w:fill="1F1F1F"/>
+        <w:spacing w:after="0" w:line="285" w:lineRule="atLeast"/>
+        <w:rPr>
+          <w:rFonts w:ascii="Cascadia Code" w:eastAsia="Times New Roman" w:hAnsi="Cascadia Code" w:cs="Cascadia Code"/>
+          <w:color w:val="CCCCCC"/>
+          <w:kern w:val="0"/>
+          <w:sz w:val="21"/>
+          <w:szCs w:val="21"/>
+          <w:lang w:eastAsia="en-IN"/>
+          <w14:ligatures w14:val="none"/>
+        </w:rPr>
+      </w:pPr>
+      <w:r>
+        <w:rPr>
+          <w:rFonts w:ascii="Cascadia Code" w:eastAsia="Times New Roman" w:hAnsi="Cascadia Code" w:cs="Cascadia Code"/>
+          <w:color w:val="D4D4D4"/>
+          <w:kern w:val="0"/>
+          <w:sz w:val="21"/>
+          <w:szCs w:val="21"/>
+          <w:lang w:eastAsia="en-IN"/>
+          <w14:ligatures w14:val="none"/>
+        </w:rPr>
+        <w:t>{</w:t>
+      </w:r>
+    </w:p>
+    <w:p>
+      <w:pPr>
+        <w:shd w:val="clear" w:color="auto" w:fill="1F1F1F"/>
+        <w:spacing w:after="0" w:line="285" w:lineRule="atLeast"/>
+        <w:rPr>
+          <w:rFonts w:ascii="Cascadia Code" w:eastAsia="Times New Roman" w:hAnsi="Cascadia Code" w:cs="Cascadia Code"/>
+          <w:color w:val="CCCCCC"/>
+          <w:kern w:val="0"/>
+          <w:sz w:val="21"/>
+          <w:szCs w:val="21"/>
+          <w:lang w:eastAsia="en-IN"/>
+          <w14:ligatures w14:val="none"/>
+        </w:rPr>
+      </w:pPr>
+      <w:r>
+        <w:rPr>
+          <w:rFonts w:ascii="Cascadia Code" w:eastAsia="Times New Roman" w:hAnsi="Cascadia Code" w:cs="Cascadia Code"/>
+          <w:color w:val="D4D4D4"/>
+          <w:kern w:val="0"/>
+          <w:sz w:val="21"/>
+          <w:szCs w:val="21"/>
+          <w:lang w:eastAsia="en-IN"/>
+          <w14:ligatures w14:val="none"/>
+        </w:rPr>
+        <w:t xml:space="preserve">    </w:t>
+      </w:r>
+      <w:r>
+        <w:rPr>
+          <w:rFonts w:ascii="Cascadia Code" w:eastAsia="Times New Roman" w:hAnsi="Cascadia Code" w:cs="Cascadia Code"/>
+          <w:color w:val="569CD6"/>
+          <w:kern w:val="0"/>
+          <w:sz w:val="21"/>
+          <w:szCs w:val="21"/>
+          <w:lang w:eastAsia="en-IN"/>
+          <w14:ligatures w14:val="none"/>
+        </w:rPr>
+        <w:t>use</w:t>
+      </w:r>
+      <w:r>
+        <w:rPr>
+          <w:rFonts w:ascii="Cascadia Code" w:eastAsia="Times New Roman" w:hAnsi="Cascadia Code" w:cs="Cascadia Code"/>
+          <w:color w:val="D4D4D4"/>
+          <w:kern w:val="0"/>
+          <w:sz w:val="21"/>
+          <w:szCs w:val="21"/>
+          <w:lang w:eastAsia="en-IN"/>
+          <w14:ligatures w14:val="none"/>
+        </w:rPr>
+        <w:t xml:space="preserve"> </w:t>
+      </w:r>
+      <w:r>
+        <w:rPr>
+          <w:rFonts w:ascii="Cascadia Code" w:eastAsia="Times New Roman" w:hAnsi="Cascadia Code" w:cs="Cascadia Code"/>
+          <w:color w:val="4EC9B0"/>
+          <w:kern w:val="0"/>
+          <w:sz w:val="21"/>
+          <w:szCs w:val="21"/>
+          <w:lang w:eastAsia="en-IN"/>
+          <w14:ligatures w14:val="none"/>
+        </w:rPr>
+        <w:t>HasFactory</w:t>
+      </w:r>
+      <w:r>
+        <w:rPr>
+          <w:rFonts w:ascii="Cascadia Code" w:eastAsia="Times New Roman" w:hAnsi="Cascadia Code" w:cs="Cascadia Code"/>
+          <w:color w:val="D4D4D4"/>
+          <w:kern w:val="0"/>
+          <w:sz w:val="21"/>
+          <w:szCs w:val="21"/>
+          <w:lang w:eastAsia="en-IN"/>
+          <w14:ligatures w14:val="none"/>
+        </w:rPr>
+        <w:t>;</w:t>
+      </w:r>
+    </w:p>
+    <w:p>
+      <w:pPr>
+        <w:shd w:val="clear" w:color="auto" w:fill="1F1F1F"/>
+        <w:spacing w:after="0" w:line="285" w:lineRule="atLeast"/>
+        <w:rPr>
+          <w:rFonts w:ascii="Cascadia Code" w:eastAsia="Times New Roman" w:hAnsi="Cascadia Code" w:cs="Cascadia Code"/>
+          <w:color w:val="CCCCCC"/>
+          <w:kern w:val="0"/>
+          <w:sz w:val="21"/>
+          <w:szCs w:val="21"/>
+          <w:lang w:eastAsia="en-IN"/>
+          <w14:ligatures w14:val="none"/>
+        </w:rPr>
+      </w:pPr>
+      <w:r>
+        <w:rPr>
+          <w:rFonts w:ascii="Cascadia Code" w:eastAsia="Times New Roman" w:hAnsi="Cascadia Code" w:cs="Cascadia Code"/>
+          <w:color w:val="D4D4D4"/>
+          <w:kern w:val="0"/>
+          <w:sz w:val="21"/>
+          <w:szCs w:val="21"/>
+          <w:lang w:eastAsia="en-IN"/>
+          <w14:ligatures w14:val="none"/>
+        </w:rPr>
+        <w:t>}</w:t>
+      </w:r>
+    </w:p>
+    <w:p>
+      <w:pPr>
+        <w:shd w:val="clear" w:color="auto" w:fill="1F1F1F"/>
+        <w:spacing w:after="0" w:line="285" w:lineRule="atLeast"/>
+        <w:rPr>
+          <w:rFonts w:ascii="Cascadia Code" w:eastAsia="Times New Roman" w:hAnsi="Cascadia Code" w:cs="Cascadia Code"/>
+          <w:color w:val="CCCCCC"/>
+          <w:kern w:val="0"/>
+          <w:sz w:val="21"/>
+          <w:szCs w:val="21"/>
+          <w:lang w:eastAsia="en-IN"/>
+          <w14:ligatures w14:val="none"/>
+        </w:rPr>
+      </w:pPr>
+    </w:p>
+    <w:p>
+      <w:pPr>
+        <w:pStyle w:val="ListParagraph"/>
+      </w:pPr>
+    </w:p>
+    <w:p>
+      <w:pPr>
+        <w:pStyle w:val="ListParagraph"/>
+        <w:numPr>
+          <w:ilvl w:val="0"/>
+          <w:numId w:val="29"/>
+        </w:numPr>
+      </w:pPr>
+      <w:r>
+        <w:t xml:space="preserve">Now create a controller </w:t>
+      </w:r>
+    </w:p>
+    <w:p>
+      <w:pPr>
+        <w:pStyle w:val="ListParagraph"/>
+        <w:rPr>
+          <w:b/>
+          <w:bCs/>
+        </w:rPr>
+      </w:pPr>
+      <w:r>
+        <w:rPr>
+          <w:b/>
+          <w:bCs/>
+        </w:rPr>
+        <w:t xml:space="preserve"> </w:t>
+      </w:r>
+      <w:r>
+        <w:rPr>
+          <w:b/>
+          <w:bCs/>
+        </w:rPr>
+        <w:t>$ php artisan make:controller mysqldb2</w:t>
+      </w:r>
+    </w:p>
+    <w:p>
+      <w:pPr>
+        <w:pStyle w:val="ListParagraph"/>
+      </w:pPr>
+    </w:p>
+    <w:p>
+      <w:pPr>
+        <w:pStyle w:val="ListParagraph"/>
+      </w:pPr>
+      <w:r>
+        <w:t xml:space="preserve">   INFO  Controller [\app\Http\Controllers\mysqldb2.php] created successfully.</w:t>
+      </w:r>
+    </w:p>
+    <w:p>
+      <w:pPr>
+        <w:pStyle w:val="ListParagraph"/>
+      </w:pPr>
+    </w:p>
+    <w:p>
+      <w:pPr>
+        <w:shd w:val="clear" w:color="auto" w:fill="1F1F1F"/>
+        <w:spacing w:after="0" w:line="285" w:lineRule="atLeast"/>
+      </w:pPr>
+      <w:r>
+        <w:t xml:space="preserve">// </w:t>
+      </w:r>
+      <w:r>
+        <w:t>mysqldb2.</w:t>
+      </w:r>
+      <w:r>
+        <w:t>p</w:t>
+      </w:r>
+      <w:r>
+        <w:t>hp</w:t>
+      </w:r>
+    </w:p>
+    <w:p>
+      <w:pPr>
+        <w:shd w:val="clear" w:color="auto" w:fill="1F1F1F"/>
+        <w:spacing w:after="0" w:line="285" w:lineRule="atLeast"/>
+        <w:rPr>
+          <w:rFonts w:ascii="Cascadia Code" w:eastAsia="Times New Roman" w:hAnsi="Cascadia Code" w:cs="Cascadia Code"/>
+          <w:color w:val="569CD6"/>
+          <w:kern w:val="0"/>
+          <w:sz w:val="21"/>
+          <w:szCs w:val="21"/>
+          <w:lang w:eastAsia="en-IN"/>
+          <w14:ligatures w14:val="none"/>
+        </w:rPr>
+      </w:pPr>
+    </w:p>
+    <w:p>
+      <w:pPr>
+        <w:shd w:val="clear" w:color="auto" w:fill="1F1F1F"/>
+        <w:spacing w:after="0" w:line="285" w:lineRule="atLeast"/>
+        <w:rPr>
+          <w:rFonts w:ascii="Cascadia Code" w:eastAsia="Times New Roman" w:hAnsi="Cascadia Code" w:cs="Cascadia Code"/>
+          <w:color w:val="CCCCCC"/>
+          <w:kern w:val="0"/>
+          <w:sz w:val="21"/>
+          <w:szCs w:val="21"/>
+          <w:lang w:eastAsia="en-IN"/>
+          <w14:ligatures w14:val="none"/>
+        </w:rPr>
+      </w:pPr>
+      <w:r>
+        <w:rPr>
+          <w:rFonts w:ascii="Cascadia Code" w:eastAsia="Times New Roman" w:hAnsi="Cascadia Code" w:cs="Cascadia Code"/>
+          <w:color w:val="569CD6"/>
+          <w:kern w:val="0"/>
+          <w:sz w:val="21"/>
+          <w:szCs w:val="21"/>
+          <w:lang w:eastAsia="en-IN"/>
+          <w14:ligatures w14:val="none"/>
+        </w:rPr>
+        <w:t>&lt;?php</w:t>
+      </w:r>
+    </w:p>
+    <w:p>
+      <w:pPr>
+        <w:shd w:val="clear" w:color="auto" w:fill="1F1F1F"/>
+        <w:spacing w:after="0" w:line="285" w:lineRule="atLeast"/>
+        <w:rPr>
+          <w:rFonts w:ascii="Cascadia Code" w:eastAsia="Times New Roman" w:hAnsi="Cascadia Code" w:cs="Cascadia Code"/>
+          <w:color w:val="CCCCCC"/>
+          <w:kern w:val="0"/>
+          <w:sz w:val="21"/>
+          <w:szCs w:val="21"/>
+          <w:lang w:eastAsia="en-IN"/>
+          <w14:ligatures w14:val="none"/>
+        </w:rPr>
+      </w:pPr>
+      <w:r>
+        <w:rPr>
+          <w:rFonts w:ascii="Cascadia Code" w:eastAsia="Times New Roman" w:hAnsi="Cascadia Code" w:cs="Cascadia Code"/>
+          <w:color w:val="569CD6"/>
+          <w:kern w:val="0"/>
+          <w:sz w:val="21"/>
+          <w:szCs w:val="21"/>
+          <w:lang w:eastAsia="en-IN"/>
+          <w14:ligatures w14:val="none"/>
+        </w:rPr>
+        <w:t>namespace</w:t>
+      </w:r>
+      <w:r>
+        <w:rPr>
+          <w:rFonts w:ascii="Cascadia Code" w:eastAsia="Times New Roman" w:hAnsi="Cascadia Code" w:cs="Cascadia Code"/>
+          <w:color w:val="D4D4D4"/>
+          <w:kern w:val="0"/>
+          <w:sz w:val="21"/>
+          <w:szCs w:val="21"/>
+          <w:lang w:eastAsia="en-IN"/>
+          <w14:ligatures w14:val="none"/>
+        </w:rPr>
+        <w:t xml:space="preserve"> </w:t>
+      </w:r>
+      <w:r>
+        <w:rPr>
+          <w:rFonts w:ascii="Cascadia Code" w:eastAsia="Times New Roman" w:hAnsi="Cascadia Code" w:cs="Cascadia Code"/>
+          <w:color w:val="4EC9B0"/>
+          <w:kern w:val="0"/>
+          <w:sz w:val="21"/>
+          <w:szCs w:val="21"/>
+          <w:lang w:eastAsia="en-IN"/>
+          <w14:ligatures w14:val="none"/>
+        </w:rPr>
+        <w:t>App\Http\Controllers</w:t>
+      </w:r>
+      <w:r>
+        <w:rPr>
+          <w:rFonts w:ascii="Cascadia Code" w:eastAsia="Times New Roman" w:hAnsi="Cascadia Code" w:cs="Cascadia Code"/>
+          <w:color w:val="D4D4D4"/>
+          <w:kern w:val="0"/>
+          <w:sz w:val="21"/>
+          <w:szCs w:val="21"/>
+          <w:lang w:eastAsia="en-IN"/>
+          <w14:ligatures w14:val="none"/>
+        </w:rPr>
+        <w:t>;</w:t>
+      </w:r>
+    </w:p>
+    <w:p>
+      <w:pPr>
+        <w:shd w:val="clear" w:color="auto" w:fill="1F1F1F"/>
+        <w:spacing w:after="0" w:line="285" w:lineRule="atLeast"/>
+        <w:rPr>
+          <w:rFonts w:ascii="Cascadia Code" w:eastAsia="Times New Roman" w:hAnsi="Cascadia Code" w:cs="Cascadia Code"/>
+          <w:color w:val="CCCCCC"/>
+          <w:kern w:val="0"/>
+          <w:sz w:val="21"/>
+          <w:szCs w:val="21"/>
+          <w:lang w:eastAsia="en-IN"/>
+          <w14:ligatures w14:val="none"/>
+        </w:rPr>
+      </w:pPr>
+    </w:p>
+    <w:p>
+      <w:pPr>
+        <w:shd w:val="clear" w:color="auto" w:fill="1F1F1F"/>
+        <w:spacing w:after="0" w:line="285" w:lineRule="atLeast"/>
+        <w:rPr>
+          <w:rFonts w:ascii="Cascadia Code" w:eastAsia="Times New Roman" w:hAnsi="Cascadia Code" w:cs="Cascadia Code"/>
+          <w:color w:val="CCCCCC"/>
+          <w:kern w:val="0"/>
+          <w:sz w:val="21"/>
+          <w:szCs w:val="21"/>
+          <w:lang w:eastAsia="en-IN"/>
+          <w14:ligatures w14:val="none"/>
+        </w:rPr>
+      </w:pPr>
+      <w:r>
+        <w:rPr>
+          <w:rFonts w:ascii="Cascadia Code" w:eastAsia="Times New Roman" w:hAnsi="Cascadia Code" w:cs="Cascadia Code"/>
+          <w:color w:val="569CD6"/>
+          <w:kern w:val="0"/>
+          <w:sz w:val="21"/>
+          <w:szCs w:val="21"/>
+          <w:lang w:eastAsia="en-IN"/>
+          <w14:ligatures w14:val="none"/>
+        </w:rPr>
+        <w:t>use</w:t>
+      </w:r>
+      <w:r>
+        <w:rPr>
+          <w:rFonts w:ascii="Cascadia Code" w:eastAsia="Times New Roman" w:hAnsi="Cascadia Code" w:cs="Cascadia Code"/>
+          <w:color w:val="D4D4D4"/>
+          <w:kern w:val="0"/>
+          <w:sz w:val="21"/>
+          <w:szCs w:val="21"/>
+          <w:lang w:eastAsia="en-IN"/>
+          <w14:ligatures w14:val="none"/>
+        </w:rPr>
+        <w:t xml:space="preserve"> App\Models\</w:t>
+      </w:r>
+      <w:r>
+        <w:rPr>
+          <w:rFonts w:ascii="Cascadia Code" w:eastAsia="Times New Roman" w:hAnsi="Cascadia Code" w:cs="Cascadia Code"/>
+          <w:color w:val="4EC9B0"/>
+          <w:kern w:val="0"/>
+          <w:sz w:val="21"/>
+          <w:szCs w:val="21"/>
+          <w:lang w:eastAsia="en-IN"/>
+          <w14:ligatures w14:val="none"/>
+        </w:rPr>
+        <w:t>User</w:t>
+      </w:r>
+      <w:r>
+        <w:rPr>
+          <w:rFonts w:ascii="Cascadia Code" w:eastAsia="Times New Roman" w:hAnsi="Cascadia Code" w:cs="Cascadia Code"/>
+          <w:color w:val="D4D4D4"/>
+          <w:kern w:val="0"/>
+          <w:sz w:val="21"/>
+          <w:szCs w:val="21"/>
+          <w:lang w:eastAsia="en-IN"/>
+          <w14:ligatures w14:val="none"/>
+        </w:rPr>
+        <w:t>;</w:t>
+      </w:r>
+    </w:p>
+    <w:p>
+      <w:pPr>
+        <w:shd w:val="clear" w:color="auto" w:fill="1F1F1F"/>
+        <w:spacing w:after="0" w:line="285" w:lineRule="atLeast"/>
+        <w:rPr>
+          <w:rFonts w:ascii="Cascadia Code" w:eastAsia="Times New Roman" w:hAnsi="Cascadia Code" w:cs="Cascadia Code"/>
+          <w:color w:val="CCCCCC"/>
+          <w:kern w:val="0"/>
+          <w:sz w:val="21"/>
+          <w:szCs w:val="21"/>
+          <w:lang w:eastAsia="en-IN"/>
+          <w14:ligatures w14:val="none"/>
+        </w:rPr>
+      </w:pPr>
+      <w:r>
+        <w:rPr>
+          <w:rFonts w:ascii="Cascadia Code" w:eastAsia="Times New Roman" w:hAnsi="Cascadia Code" w:cs="Cascadia Code"/>
+          <w:color w:val="569CD6"/>
+          <w:kern w:val="0"/>
+          <w:sz w:val="21"/>
+          <w:szCs w:val="21"/>
+          <w:lang w:eastAsia="en-IN"/>
+          <w14:ligatures w14:val="none"/>
+        </w:rPr>
+        <w:t>use</w:t>
+      </w:r>
+      <w:r>
+        <w:rPr>
+          <w:rFonts w:ascii="Cascadia Code" w:eastAsia="Times New Roman" w:hAnsi="Cascadia Code" w:cs="Cascadia Code"/>
+          <w:color w:val="D4D4D4"/>
+          <w:kern w:val="0"/>
+          <w:sz w:val="21"/>
+          <w:szCs w:val="21"/>
+          <w:lang w:eastAsia="en-IN"/>
+          <w14:ligatures w14:val="none"/>
+        </w:rPr>
+        <w:t xml:space="preserve"> Illuminate\Http\</w:t>
+      </w:r>
+      <w:r>
+        <w:rPr>
+          <w:rFonts w:ascii="Cascadia Code" w:eastAsia="Times New Roman" w:hAnsi="Cascadia Code" w:cs="Cascadia Code"/>
+          <w:color w:val="4EC9B0"/>
+          <w:kern w:val="0"/>
+          <w:sz w:val="21"/>
+          <w:szCs w:val="21"/>
+          <w:lang w:eastAsia="en-IN"/>
+          <w14:ligatures w14:val="none"/>
+        </w:rPr>
+        <w:t>Request</w:t>
+      </w:r>
+      <w:r>
+        <w:rPr>
+          <w:rFonts w:ascii="Cascadia Code" w:eastAsia="Times New Roman" w:hAnsi="Cascadia Code" w:cs="Cascadia Code"/>
+          <w:color w:val="D4D4D4"/>
+          <w:kern w:val="0"/>
+          <w:sz w:val="21"/>
+          <w:szCs w:val="21"/>
+          <w:lang w:eastAsia="en-IN"/>
+          <w14:ligatures w14:val="none"/>
+        </w:rPr>
+        <w:t>;</w:t>
+      </w:r>
+    </w:p>
+    <w:p>
+      <w:pPr>
+        <w:shd w:val="clear" w:color="auto" w:fill="1F1F1F"/>
+        <w:spacing w:after="0" w:line="285" w:lineRule="atLeast"/>
+        <w:rPr>
+          <w:rFonts w:ascii="Cascadia Code" w:eastAsia="Times New Roman" w:hAnsi="Cascadia Code" w:cs="Cascadia Code"/>
+          <w:color w:val="CCCCCC"/>
+          <w:kern w:val="0"/>
+          <w:sz w:val="21"/>
+          <w:szCs w:val="21"/>
+          <w:lang w:eastAsia="en-IN"/>
+          <w14:ligatures w14:val="none"/>
+        </w:rPr>
+      </w:pPr>
+    </w:p>
+    <w:p>
+      <w:pPr>
+        <w:shd w:val="clear" w:color="auto" w:fill="1F1F1F"/>
+        <w:spacing w:after="0" w:line="285" w:lineRule="atLeast"/>
+        <w:rPr>
+          <w:rFonts w:ascii="Cascadia Code" w:eastAsia="Times New Roman" w:hAnsi="Cascadia Code" w:cs="Cascadia Code"/>
+          <w:color w:val="CCCCCC"/>
+          <w:kern w:val="0"/>
+          <w:sz w:val="21"/>
+          <w:szCs w:val="21"/>
+          <w:lang w:eastAsia="en-IN"/>
+          <w14:ligatures w14:val="none"/>
+        </w:rPr>
+      </w:pPr>
+      <w:r>
+        <w:rPr>
+          <w:rFonts w:ascii="Cascadia Code" w:eastAsia="Times New Roman" w:hAnsi="Cascadia Code" w:cs="Cascadia Code"/>
+          <w:color w:val="569CD6"/>
+          <w:kern w:val="0"/>
+          <w:sz w:val="21"/>
+          <w:szCs w:val="21"/>
+          <w:lang w:eastAsia="en-IN"/>
+          <w14:ligatures w14:val="none"/>
+        </w:rPr>
+        <w:t>class</w:t>
+      </w:r>
+      <w:r>
+        <w:rPr>
+          <w:rFonts w:ascii="Cascadia Code" w:eastAsia="Times New Roman" w:hAnsi="Cascadia Code" w:cs="Cascadia Code"/>
+          <w:color w:val="D4D4D4"/>
+          <w:kern w:val="0"/>
+          <w:sz w:val="21"/>
+          <w:szCs w:val="21"/>
+          <w:lang w:eastAsia="en-IN"/>
+          <w14:ligatures w14:val="none"/>
+        </w:rPr>
+        <w:t xml:space="preserve"> </w:t>
+      </w:r>
+      <w:r>
+        <w:rPr>
+          <w:rFonts w:ascii="Cascadia Code" w:eastAsia="Times New Roman" w:hAnsi="Cascadia Code" w:cs="Cascadia Code"/>
+          <w:color w:val="4EC9B0"/>
+          <w:kern w:val="0"/>
+          <w:sz w:val="21"/>
+          <w:szCs w:val="21"/>
+          <w:lang w:eastAsia="en-IN"/>
+          <w14:ligatures w14:val="none"/>
+        </w:rPr>
+        <w:t>mysqldb2</w:t>
+      </w:r>
+      <w:r>
+        <w:rPr>
+          <w:rFonts w:ascii="Cascadia Code" w:eastAsia="Times New Roman" w:hAnsi="Cascadia Code" w:cs="Cascadia Code"/>
+          <w:color w:val="D4D4D4"/>
+          <w:kern w:val="0"/>
+          <w:sz w:val="21"/>
+          <w:szCs w:val="21"/>
+          <w:lang w:eastAsia="en-IN"/>
+          <w14:ligatures w14:val="none"/>
+        </w:rPr>
+        <w:t xml:space="preserve"> </w:t>
+      </w:r>
+      <w:r>
+        <w:rPr>
+          <w:rFonts w:ascii="Cascadia Code" w:eastAsia="Times New Roman" w:hAnsi="Cascadia Code" w:cs="Cascadia Code"/>
+          <w:color w:val="569CD6"/>
+          <w:kern w:val="0"/>
+          <w:sz w:val="21"/>
+          <w:szCs w:val="21"/>
+          <w:lang w:eastAsia="en-IN"/>
+          <w14:ligatures w14:val="none"/>
+        </w:rPr>
+        <w:t>extends</w:t>
+      </w:r>
+      <w:r>
+        <w:rPr>
+          <w:rFonts w:ascii="Cascadia Code" w:eastAsia="Times New Roman" w:hAnsi="Cascadia Code" w:cs="Cascadia Code"/>
+          <w:color w:val="D4D4D4"/>
+          <w:kern w:val="0"/>
+          <w:sz w:val="21"/>
+          <w:szCs w:val="21"/>
+          <w:lang w:eastAsia="en-IN"/>
+          <w14:ligatures w14:val="none"/>
+        </w:rPr>
+        <w:t xml:space="preserve"> </w:t>
+      </w:r>
+      <w:r>
+        <w:rPr>
+          <w:rFonts w:ascii="Cascadia Code" w:eastAsia="Times New Roman" w:hAnsi="Cascadia Code" w:cs="Cascadia Code"/>
+          <w:color w:val="4EC9B0"/>
+          <w:kern w:val="0"/>
+          <w:sz w:val="21"/>
+          <w:szCs w:val="21"/>
+          <w:lang w:eastAsia="en-IN"/>
+          <w14:ligatures w14:val="none"/>
+        </w:rPr>
+        <w:t>Controller</w:t>
+      </w:r>
+    </w:p>
+    <w:p>
+      <w:pPr>
+        <w:shd w:val="clear" w:color="auto" w:fill="1F1F1F"/>
+        <w:spacing w:after="0" w:line="285" w:lineRule="atLeast"/>
+        <w:rPr>
+          <w:rFonts w:ascii="Cascadia Code" w:eastAsia="Times New Roman" w:hAnsi="Cascadia Code" w:cs="Cascadia Code"/>
+          <w:color w:val="CCCCCC"/>
+          <w:kern w:val="0"/>
+          <w:sz w:val="21"/>
+          <w:szCs w:val="21"/>
+          <w:lang w:eastAsia="en-IN"/>
+          <w14:ligatures w14:val="none"/>
+        </w:rPr>
+      </w:pPr>
+      <w:r>
+        <w:rPr>
+          <w:rFonts w:ascii="Cascadia Code" w:eastAsia="Times New Roman" w:hAnsi="Cascadia Code" w:cs="Cascadia Code"/>
+          <w:color w:val="D4D4D4"/>
+          <w:kern w:val="0"/>
+          <w:sz w:val="21"/>
+          <w:szCs w:val="21"/>
+          <w:lang w:eastAsia="en-IN"/>
+          <w14:ligatures w14:val="none"/>
+        </w:rPr>
+        <w:t>{</w:t>
+      </w:r>
+    </w:p>
+    <w:p>
+      <w:pPr>
+        <w:shd w:val="clear" w:color="auto" w:fill="1F1F1F"/>
+        <w:spacing w:after="0" w:line="285" w:lineRule="atLeast"/>
+        <w:rPr>
+          <w:rFonts w:ascii="Cascadia Code" w:eastAsia="Times New Roman" w:hAnsi="Cascadia Code" w:cs="Cascadia Code"/>
+          <w:color w:val="CCCCCC"/>
+          <w:kern w:val="0"/>
+          <w:sz w:val="21"/>
+          <w:szCs w:val="21"/>
+          <w:lang w:eastAsia="en-IN"/>
+          <w14:ligatures w14:val="none"/>
+        </w:rPr>
+      </w:pPr>
+      <w:r>
+        <w:rPr>
+          <w:rFonts w:ascii="Cascadia Code" w:eastAsia="Times New Roman" w:hAnsi="Cascadia Code" w:cs="Cascadia Code"/>
+          <w:color w:val="D4D4D4"/>
+          <w:kern w:val="0"/>
+          <w:sz w:val="21"/>
+          <w:szCs w:val="21"/>
+          <w:lang w:eastAsia="en-IN"/>
+          <w14:ligatures w14:val="none"/>
+        </w:rPr>
+        <w:t xml:space="preserve">    </w:t>
+      </w:r>
+      <w:r>
+        <w:rPr>
+          <w:rFonts w:ascii="Cascadia Code" w:eastAsia="Times New Roman" w:hAnsi="Cascadia Code" w:cs="Cascadia Code"/>
+          <w:color w:val="569CD6"/>
+          <w:kern w:val="0"/>
+          <w:sz w:val="21"/>
+          <w:szCs w:val="21"/>
+          <w:lang w:eastAsia="en-IN"/>
+          <w14:ligatures w14:val="none"/>
+        </w:rPr>
+        <w:t>function</w:t>
+      </w:r>
+      <w:r>
+        <w:rPr>
+          <w:rFonts w:ascii="Cascadia Code" w:eastAsia="Times New Roman" w:hAnsi="Cascadia Code" w:cs="Cascadia Code"/>
+          <w:color w:val="D4D4D4"/>
+          <w:kern w:val="0"/>
+          <w:sz w:val="21"/>
+          <w:szCs w:val="21"/>
+          <w:lang w:eastAsia="en-IN"/>
+          <w14:ligatures w14:val="none"/>
+        </w:rPr>
+        <w:t xml:space="preserve"> </w:t>
+      </w:r>
+      <w:r>
+        <w:rPr>
+          <w:rFonts w:ascii="Cascadia Code" w:eastAsia="Times New Roman" w:hAnsi="Cascadia Code" w:cs="Cascadia Code"/>
+          <w:color w:val="DCDCAA"/>
+          <w:kern w:val="0"/>
+          <w:sz w:val="21"/>
+          <w:szCs w:val="21"/>
+          <w:lang w:eastAsia="en-IN"/>
+          <w14:ligatures w14:val="none"/>
+        </w:rPr>
+        <w:t>db</w:t>
+      </w:r>
+      <w:r>
+        <w:rPr>
+          <w:rFonts w:ascii="Cascadia Code" w:eastAsia="Times New Roman" w:hAnsi="Cascadia Code" w:cs="Cascadia Code"/>
+          <w:color w:val="D4D4D4"/>
+          <w:kern w:val="0"/>
+          <w:sz w:val="21"/>
+          <w:szCs w:val="21"/>
+          <w:lang w:eastAsia="en-IN"/>
+          <w14:ligatures w14:val="none"/>
+        </w:rPr>
+        <w:t>(){</w:t>
+      </w:r>
+    </w:p>
+    <w:p>
+      <w:pPr>
+        <w:shd w:val="clear" w:color="auto" w:fill="1F1F1F"/>
+        <w:spacing w:after="0" w:line="285" w:lineRule="atLeast"/>
+        <w:rPr>
+          <w:rFonts w:ascii="Cascadia Code" w:eastAsia="Times New Roman" w:hAnsi="Cascadia Code" w:cs="Cascadia Code"/>
+          <w:color w:val="CCCCCC"/>
+          <w:kern w:val="0"/>
+          <w:sz w:val="21"/>
+          <w:szCs w:val="21"/>
+          <w:lang w:eastAsia="en-IN"/>
+          <w14:ligatures w14:val="none"/>
+        </w:rPr>
+      </w:pPr>
+      <w:r>
+        <w:rPr>
+          <w:rFonts w:ascii="Cascadia Code" w:eastAsia="Times New Roman" w:hAnsi="Cascadia Code" w:cs="Cascadia Code"/>
+          <w:color w:val="D4D4D4"/>
+          <w:kern w:val="0"/>
+          <w:sz w:val="21"/>
+          <w:szCs w:val="21"/>
+          <w:lang w:eastAsia="en-IN"/>
+          <w14:ligatures w14:val="none"/>
+        </w:rPr>
+        <w:t xml:space="preserve">        </w:t>
+      </w:r>
+      <w:r>
+        <w:rPr>
+          <w:rFonts w:ascii="Cascadia Code" w:eastAsia="Times New Roman" w:hAnsi="Cascadia Code" w:cs="Cascadia Code"/>
+          <w:color w:val="6A9955"/>
+          <w:kern w:val="0"/>
+          <w:sz w:val="21"/>
+          <w:szCs w:val="21"/>
+          <w:lang w:eastAsia="en-IN"/>
+          <w14:ligatures w14:val="none"/>
+        </w:rPr>
+        <w:t>//User==&gt; App\Models\User</w:t>
+      </w:r>
+    </w:p>
+    <w:p>
+      <w:pPr>
+        <w:shd w:val="clear" w:color="auto" w:fill="1F1F1F"/>
+        <w:spacing w:after="0" w:line="285" w:lineRule="atLeast"/>
+        <w:rPr>
+          <w:rFonts w:ascii="Cascadia Code" w:eastAsia="Times New Roman" w:hAnsi="Cascadia Code" w:cs="Cascadia Code"/>
+          <w:color w:val="CCCCCC"/>
+          <w:kern w:val="0"/>
+          <w:sz w:val="21"/>
+          <w:szCs w:val="21"/>
+          <w:lang w:eastAsia="en-IN"/>
+          <w14:ligatures w14:val="none"/>
+        </w:rPr>
+      </w:pPr>
+      <w:r>
+        <w:rPr>
+          <w:rFonts w:ascii="Cascadia Code" w:eastAsia="Times New Roman" w:hAnsi="Cascadia Code" w:cs="Cascadia Code"/>
+          <w:color w:val="D4D4D4"/>
+          <w:kern w:val="0"/>
+          <w:sz w:val="21"/>
+          <w:szCs w:val="21"/>
+          <w:lang w:eastAsia="en-IN"/>
+          <w14:ligatures w14:val="none"/>
+        </w:rPr>
+        <w:t xml:space="preserve">        </w:t>
+      </w:r>
+      <w:r>
+        <w:rPr>
+          <w:rFonts w:ascii="Cascadia Code" w:eastAsia="Times New Roman" w:hAnsi="Cascadia Code" w:cs="Cascadia Code"/>
+          <w:color w:val="6A9955"/>
+          <w:kern w:val="0"/>
+          <w:sz w:val="21"/>
+          <w:szCs w:val="21"/>
+          <w:lang w:eastAsia="en-IN"/>
+          <w14:ligatures w14:val="none"/>
+        </w:rPr>
+        <w:t>//all==&gt; Get all of the models from the database.</w:t>
+      </w:r>
+    </w:p>
+    <w:p>
+      <w:pPr>
+        <w:shd w:val="clear" w:color="auto" w:fill="1F1F1F"/>
+        <w:spacing w:after="0" w:line="285" w:lineRule="atLeast"/>
+        <w:rPr>
+          <w:rFonts w:ascii="Cascadia Code" w:eastAsia="Times New Roman" w:hAnsi="Cascadia Code" w:cs="Cascadia Code"/>
+          <w:color w:val="CCCCCC"/>
+          <w:kern w:val="0"/>
+          <w:sz w:val="21"/>
+          <w:szCs w:val="21"/>
+          <w:lang w:eastAsia="en-IN"/>
+          <w14:ligatures w14:val="none"/>
+        </w:rPr>
+      </w:pPr>
+      <w:r>
+        <w:rPr>
+          <w:rFonts w:ascii="Cascadia Code" w:eastAsia="Times New Roman" w:hAnsi="Cascadia Code" w:cs="Cascadia Code"/>
+          <w:color w:val="D4D4D4"/>
+          <w:kern w:val="0"/>
+          <w:sz w:val="21"/>
+          <w:szCs w:val="21"/>
+          <w:lang w:eastAsia="en-IN"/>
+          <w14:ligatures w14:val="none"/>
+        </w:rPr>
+        <w:t xml:space="preserve">        </w:t>
+      </w:r>
+      <w:r>
+        <w:rPr>
+          <w:rFonts w:ascii="Cascadia Code" w:eastAsia="Times New Roman" w:hAnsi="Cascadia Code" w:cs="Cascadia Code"/>
+          <w:color w:val="C586C0"/>
+          <w:kern w:val="0"/>
+          <w:sz w:val="21"/>
+          <w:szCs w:val="21"/>
+          <w:lang w:eastAsia="en-IN"/>
+          <w14:ligatures w14:val="none"/>
+        </w:rPr>
+        <w:t>return</w:t>
+      </w:r>
+      <w:r>
+        <w:rPr>
+          <w:rFonts w:ascii="Cascadia Code" w:eastAsia="Times New Roman" w:hAnsi="Cascadia Code" w:cs="Cascadia Code"/>
+          <w:color w:val="D4D4D4"/>
+          <w:kern w:val="0"/>
+          <w:sz w:val="21"/>
+          <w:szCs w:val="21"/>
+          <w:lang w:eastAsia="en-IN"/>
+          <w14:ligatures w14:val="none"/>
+        </w:rPr>
+        <w:t xml:space="preserve"> </w:t>
+      </w:r>
+      <w:r>
+        <w:rPr>
+          <w:rFonts w:ascii="Cascadia Code" w:eastAsia="Times New Roman" w:hAnsi="Cascadia Code" w:cs="Cascadia Code"/>
+          <w:color w:val="4EC9B0"/>
+          <w:kern w:val="0"/>
+          <w:sz w:val="21"/>
+          <w:szCs w:val="21"/>
+          <w:lang w:eastAsia="en-IN"/>
+          <w14:ligatures w14:val="none"/>
+        </w:rPr>
+        <w:t>User</w:t>
+      </w:r>
+      <w:r>
+        <w:rPr>
+          <w:rFonts w:ascii="Cascadia Code" w:eastAsia="Times New Roman" w:hAnsi="Cascadia Code" w:cs="Cascadia Code"/>
+          <w:color w:val="D4D4D4"/>
+          <w:kern w:val="0"/>
+          <w:sz w:val="21"/>
+          <w:szCs w:val="21"/>
+          <w:lang w:eastAsia="en-IN"/>
+          <w14:ligatures w14:val="none"/>
+        </w:rPr>
+        <w:t>::</w:t>
+      </w:r>
+      <w:r>
+        <w:rPr>
+          <w:rFonts w:ascii="Cascadia Code" w:eastAsia="Times New Roman" w:hAnsi="Cascadia Code" w:cs="Cascadia Code"/>
+          <w:color w:val="DCDCAA"/>
+          <w:kern w:val="0"/>
+          <w:sz w:val="21"/>
+          <w:szCs w:val="21"/>
+          <w:lang w:eastAsia="en-IN"/>
+          <w14:ligatures w14:val="none"/>
+        </w:rPr>
+        <w:t>all</w:t>
+      </w:r>
+      <w:r>
+        <w:rPr>
+          <w:rFonts w:ascii="Cascadia Code" w:eastAsia="Times New Roman" w:hAnsi="Cascadia Code" w:cs="Cascadia Code"/>
+          <w:color w:val="D4D4D4"/>
+          <w:kern w:val="0"/>
+          <w:sz w:val="21"/>
+          <w:szCs w:val="21"/>
+          <w:lang w:eastAsia="en-IN"/>
+          <w14:ligatures w14:val="none"/>
+        </w:rPr>
+        <w:t>();</w:t>
+      </w:r>
+    </w:p>
+    <w:p>
+      <w:pPr>
+        <w:shd w:val="clear" w:color="auto" w:fill="1F1F1F"/>
+        <w:spacing w:after="0" w:line="285" w:lineRule="atLeast"/>
+        <w:rPr>
+          <w:rFonts w:ascii="Cascadia Code" w:eastAsia="Times New Roman" w:hAnsi="Cascadia Code" w:cs="Cascadia Code"/>
+          <w:color w:val="CCCCCC"/>
+          <w:kern w:val="0"/>
+          <w:sz w:val="21"/>
+          <w:szCs w:val="21"/>
+          <w:lang w:eastAsia="en-IN"/>
+          <w14:ligatures w14:val="none"/>
+        </w:rPr>
+      </w:pPr>
+      <w:r>
+        <w:rPr>
+          <w:rFonts w:ascii="Cascadia Code" w:eastAsia="Times New Roman" w:hAnsi="Cascadia Code" w:cs="Cascadia Code"/>
+          <w:color w:val="D4D4D4"/>
+          <w:kern w:val="0"/>
+          <w:sz w:val="21"/>
+          <w:szCs w:val="21"/>
+          <w:lang w:eastAsia="en-IN"/>
+          <w14:ligatures w14:val="none"/>
+        </w:rPr>
+        <w:t>    }</w:t>
+      </w:r>
+    </w:p>
+    <w:p>
+      <w:pPr>
+        <w:shd w:val="clear" w:color="auto" w:fill="1F1F1F"/>
+        <w:spacing w:after="0" w:line="285" w:lineRule="atLeast"/>
+        <w:rPr>
+          <w:rFonts w:ascii="Cascadia Code" w:eastAsia="Times New Roman" w:hAnsi="Cascadia Code" w:cs="Cascadia Code"/>
+          <w:color w:val="CCCCCC"/>
+          <w:kern w:val="0"/>
+          <w:sz w:val="21"/>
+          <w:szCs w:val="21"/>
+          <w:lang w:eastAsia="en-IN"/>
+          <w14:ligatures w14:val="none"/>
+        </w:rPr>
+      </w:pPr>
+      <w:r>
+        <w:rPr>
+          <w:rFonts w:ascii="Cascadia Code" w:eastAsia="Times New Roman" w:hAnsi="Cascadia Code" w:cs="Cascadia Code"/>
+          <w:color w:val="D4D4D4"/>
+          <w:kern w:val="0"/>
+          <w:sz w:val="21"/>
+          <w:szCs w:val="21"/>
+          <w:lang w:eastAsia="en-IN"/>
+          <w14:ligatures w14:val="none"/>
+        </w:rPr>
+        <w:t>}</w:t>
+      </w:r>
+    </w:p>
+    <w:p>
+      <w:pPr>
+        <w:shd w:val="clear" w:color="auto" w:fill="1F1F1F"/>
+        <w:spacing w:after="0" w:line="285" w:lineRule="atLeast"/>
+        <w:rPr>
+          <w:rFonts w:ascii="Cascadia Code" w:eastAsia="Times New Roman" w:hAnsi="Cascadia Code" w:cs="Cascadia Code"/>
+          <w:color w:val="CCCCCC"/>
+          <w:kern w:val="0"/>
+          <w:sz w:val="21"/>
+          <w:szCs w:val="21"/>
+          <w:lang w:eastAsia="en-IN"/>
+          <w14:ligatures w14:val="none"/>
+        </w:rPr>
+      </w:pPr>
+    </w:p>
+    <w:p>
+      <w:pPr>
+        <w:pStyle w:val="ListParagraph"/>
+      </w:pPr>
+    </w:p>
+    <w:p>
+      <w:pPr>
+        <w:pStyle w:val="ListParagraph"/>
+        <w:numPr>
+          <w:ilvl w:val="0"/>
+          <w:numId w:val="29"/>
+        </w:numPr>
+      </w:pPr>
+      <w:r>
+        <w:t>To check create a route for it</w:t>
+      </w:r>
+    </w:p>
+    <w:p>
+      <w:pPr>
+        <w:shd w:val="clear" w:color="auto" w:fill="1F1F1F"/>
+        <w:spacing w:line="285" w:lineRule="atLeast"/>
+        <w:rPr>
+          <w:rFonts w:ascii="Cascadia Code" w:eastAsia="Times New Roman" w:hAnsi="Cascadia Code" w:cs="Cascadia Code"/>
+          <w:color w:val="CCCCCC"/>
+          <w:kern w:val="0"/>
+          <w:sz w:val="21"/>
+          <w:szCs w:val="21"/>
+          <w:lang w:eastAsia="en-IN"/>
+          <w14:ligatures w14:val="none"/>
+        </w:rPr>
+      </w:pPr>
+      <w:r>
+        <w:t xml:space="preserve">  //web.php</w:t>
+      </w:r>
+    </w:p>
+    <w:p>
+      <w:pPr>
+        <w:shd w:val="clear" w:color="auto" w:fill="1F1F1F"/>
+        <w:spacing w:after="0" w:line="285" w:lineRule="atLeast"/>
+        <w:rPr>
+          <w:rFonts w:ascii="Cascadia Code" w:eastAsia="Times New Roman" w:hAnsi="Cascadia Code" w:cs="Cascadia Code"/>
+          <w:color w:val="CCCCCC"/>
+          <w:kern w:val="0"/>
+          <w:sz w:val="21"/>
+          <w:szCs w:val="21"/>
+          <w:lang w:eastAsia="en-IN"/>
+          <w14:ligatures w14:val="none"/>
+        </w:rPr>
+      </w:pPr>
+      <w:r>
+        <w:rPr>
+          <w:rFonts w:ascii="Cascadia Code" w:eastAsia="Times New Roman" w:hAnsi="Cascadia Code" w:cs="Cascadia Code"/>
+          <w:color w:val="6A9955"/>
+          <w:kern w:val="0"/>
+          <w:sz w:val="21"/>
+          <w:szCs w:val="21"/>
+          <w:lang w:eastAsia="en-IN"/>
+          <w14:ligatures w14:val="none"/>
+        </w:rPr>
+        <w:t>//myysqldb2 (controller)</w:t>
+      </w:r>
+    </w:p>
+    <w:p>
+      <w:pPr>
+        <w:shd w:val="clear" w:color="auto" w:fill="1F1F1F"/>
+        <w:spacing w:after="0" w:line="285" w:lineRule="atLeast"/>
+        <w:rPr>
+          <w:rFonts w:ascii="Cascadia Code" w:eastAsia="Times New Roman" w:hAnsi="Cascadia Code" w:cs="Cascadia Code"/>
+          <w:color w:val="D4D4D4"/>
+          <w:kern w:val="0"/>
+          <w:sz w:val="21"/>
+          <w:szCs w:val="21"/>
+          <w:lang w:eastAsia="en-IN"/>
+          <w14:ligatures w14:val="none"/>
+        </w:rPr>
+      </w:pPr>
+      <w:r>
+        <w:rPr>
+          <w:rFonts w:ascii="Cascadia Code" w:eastAsia="Times New Roman" w:hAnsi="Cascadia Code" w:cs="Cascadia Code"/>
+          <w:color w:val="4EC9B0"/>
+          <w:kern w:val="0"/>
+          <w:sz w:val="21"/>
+          <w:szCs w:val="21"/>
+          <w:lang w:eastAsia="en-IN"/>
+          <w14:ligatures w14:val="none"/>
+        </w:rPr>
+        <w:t>Route</w:t>
+      </w:r>
+      <w:r>
+        <w:rPr>
+          <w:rFonts w:ascii="Cascadia Code" w:eastAsia="Times New Roman" w:hAnsi="Cascadia Code" w:cs="Cascadia Code"/>
+          <w:color w:val="D4D4D4"/>
+          <w:kern w:val="0"/>
+          <w:sz w:val="21"/>
+          <w:szCs w:val="21"/>
+          <w:lang w:eastAsia="en-IN"/>
+          <w14:ligatures w14:val="none"/>
+        </w:rPr>
+        <w:t>::</w:t>
+      </w:r>
+      <w:r>
+        <w:rPr>
+          <w:rFonts w:ascii="Cascadia Code" w:eastAsia="Times New Roman" w:hAnsi="Cascadia Code" w:cs="Cascadia Code"/>
+          <w:color w:val="DCDCAA"/>
+          <w:kern w:val="0"/>
+          <w:sz w:val="21"/>
+          <w:szCs w:val="21"/>
+          <w:lang w:eastAsia="en-IN"/>
+          <w14:ligatures w14:val="none"/>
+        </w:rPr>
+        <w:t>get</w:t>
+      </w:r>
+      <w:r>
+        <w:rPr>
+          <w:rFonts w:ascii="Cascadia Code" w:eastAsia="Times New Roman" w:hAnsi="Cascadia Code" w:cs="Cascadia Code"/>
+          <w:color w:val="D4D4D4"/>
+          <w:kern w:val="0"/>
+          <w:sz w:val="21"/>
+          <w:szCs w:val="21"/>
+          <w:lang w:eastAsia="en-IN"/>
+          <w14:ligatures w14:val="none"/>
+        </w:rPr>
+        <w:t>(</w:t>
+      </w:r>
+      <w:r>
+        <w:rPr>
+          <w:rFonts w:ascii="Cascadia Code" w:eastAsia="Times New Roman" w:hAnsi="Cascadia Code" w:cs="Cascadia Code"/>
+          <w:color w:val="CE9178"/>
+          <w:kern w:val="0"/>
+          <w:sz w:val="21"/>
+          <w:szCs w:val="21"/>
+          <w:lang w:eastAsia="en-IN"/>
+          <w14:ligatures w14:val="none"/>
+        </w:rPr>
+        <w:t>'users'</w:t>
+      </w:r>
+      <w:r>
+        <w:rPr>
+          <w:rFonts w:ascii="Cascadia Code" w:eastAsia="Times New Roman" w:hAnsi="Cascadia Code" w:cs="Cascadia Code"/>
+          <w:color w:val="D4D4D4"/>
+          <w:kern w:val="0"/>
+          <w:sz w:val="21"/>
+          <w:szCs w:val="21"/>
+          <w:lang w:eastAsia="en-IN"/>
+          <w14:ligatures w14:val="none"/>
+        </w:rPr>
+        <w:t>, [</w:t>
+      </w:r>
+      <w:r>
+        <w:rPr>
+          <w:rFonts w:ascii="Cascadia Code" w:eastAsia="Times New Roman" w:hAnsi="Cascadia Code" w:cs="Cascadia Code"/>
+          <w:color w:val="4EC9B0"/>
+          <w:kern w:val="0"/>
+          <w:sz w:val="21"/>
+          <w:szCs w:val="21"/>
+          <w:lang w:eastAsia="en-IN"/>
+          <w14:ligatures w14:val="none"/>
+        </w:rPr>
+        <w:t>mysqldb</w:t>
+      </w:r>
+      <w:r>
+        <w:rPr>
+          <w:rFonts w:ascii="Cascadia Code" w:eastAsia="Times New Roman" w:hAnsi="Cascadia Code" w:cs="Cascadia Code"/>
+          <w:color w:val="4EC9B0"/>
+          <w:kern w:val="0"/>
+          <w:sz w:val="21"/>
+          <w:szCs w:val="21"/>
+          <w:lang w:eastAsia="en-IN"/>
+          <w14:ligatures w14:val="none"/>
+        </w:rPr>
+        <w:t>2</w:t>
+      </w:r>
+      <w:r>
+        <w:rPr>
+          <w:rFonts w:ascii="Cascadia Code" w:eastAsia="Times New Roman" w:hAnsi="Cascadia Code" w:cs="Cascadia Code"/>
+          <w:color w:val="D4D4D4"/>
+          <w:kern w:val="0"/>
+          <w:sz w:val="21"/>
+          <w:szCs w:val="21"/>
+          <w:lang w:eastAsia="en-IN"/>
+          <w14:ligatures w14:val="none"/>
+        </w:rPr>
+        <w:t>::</w:t>
+      </w:r>
+      <w:r>
+        <w:rPr>
+          <w:rFonts w:ascii="Cascadia Code" w:eastAsia="Times New Roman" w:hAnsi="Cascadia Code" w:cs="Cascadia Code"/>
+          <w:color w:val="569CD6"/>
+          <w:kern w:val="0"/>
+          <w:sz w:val="21"/>
+          <w:szCs w:val="21"/>
+          <w:lang w:eastAsia="en-IN"/>
+          <w14:ligatures w14:val="none"/>
+        </w:rPr>
+        <w:t>class</w:t>
+      </w:r>
+      <w:r>
+        <w:rPr>
+          <w:rFonts w:ascii="Cascadia Code" w:eastAsia="Times New Roman" w:hAnsi="Cascadia Code" w:cs="Cascadia Code"/>
+          <w:color w:val="D4D4D4"/>
+          <w:kern w:val="0"/>
+          <w:sz w:val="21"/>
+          <w:szCs w:val="21"/>
+          <w:lang w:eastAsia="en-IN"/>
+          <w14:ligatures w14:val="none"/>
+        </w:rPr>
+        <w:t xml:space="preserve">, </w:t>
+      </w:r>
+      <w:r>
+        <w:rPr>
+          <w:rFonts w:ascii="Cascadia Code" w:eastAsia="Times New Roman" w:hAnsi="Cascadia Code" w:cs="Cascadia Code"/>
+          <w:color w:val="CE9178"/>
+          <w:kern w:val="0"/>
+          <w:sz w:val="21"/>
+          <w:szCs w:val="21"/>
+          <w:lang w:eastAsia="en-IN"/>
+          <w14:ligatures w14:val="none"/>
+        </w:rPr>
+        <w:t>'db'</w:t>
+      </w:r>
+      <w:r>
+        <w:rPr>
+          <w:rFonts w:ascii="Cascadia Code" w:eastAsia="Times New Roman" w:hAnsi="Cascadia Code" w:cs="Cascadia Code"/>
+          <w:color w:val="D4D4D4"/>
+          <w:kern w:val="0"/>
+          <w:sz w:val="21"/>
+          <w:szCs w:val="21"/>
+          <w:lang w:eastAsia="en-IN"/>
+          <w14:ligatures w14:val="none"/>
+        </w:rPr>
+        <w:t>]);</w:t>
+      </w:r>
+    </w:p>
+    <w:p>
+      <w:pPr>
+        <w:pStyle w:val="ListParagraph"/>
+        <w:numPr>
+          <w:ilvl w:val="0"/>
+          <w:numId w:val="29"/>
+        </w:numPr>
+      </w:pPr>
+      <w:r>
+        <w:lastRenderedPageBreak/>
+        <w:t>Output</w:t>
+      </w:r>
+    </w:p>
+    <w:p>
+      <w:pPr>
+        <w:pStyle w:val="ListParagraph"/>
+      </w:pPr>
+    </w:p>
+    <w:p>
+      <w:pPr>
+        <w:pStyle w:val="ListParagraph"/>
+      </w:pPr>
+      <w:r>
+        <w:rPr>
+          <w:noProof/>
+        </w:rPr>
+        <w:drawing>
+          <wp:inline distT="0" distB="0" distL="0" distR="0" wp14:anchorId="3055DF36" wp14:editId="5DDC7696">
+            <wp:extent cx="3615307" cy="2415268"/>
+            <wp:effectExtent l="0" t="0" r="4445" b="4445"/>
+            <wp:docPr id="1414052426" name="Picture 4"/>
+            <wp:cNvGraphicFramePr>
+              <a:graphicFrameLocks xmlns:a="http://schemas.openxmlformats.org/drawingml/2006/main" noChangeAspect="1"/>
+            </wp:cNvGraphicFramePr>
+            <a:graphic xmlns:a="http://schemas.openxmlformats.org/drawingml/2006/main">
+              <a:graphicData uri="http://schemas.openxmlformats.org/drawingml/2006/picture">
+                <pic:pic xmlns:pic="http://schemas.openxmlformats.org/drawingml/2006/picture">
+                  <pic:nvPicPr>
+                    <pic:cNvPr id="1414052426" name="Picture 1414052426"/>
+                    <pic:cNvPicPr/>
+                  </pic:nvPicPr>
+                  <pic:blipFill>
+                    <a:blip r:embed="rId42">
+                      <a:extLst>
+                        <a:ext uri="{28A0092B-C50C-407E-A947-70E740481C1C}">
+                          <a14:useLocalDpi xmlns:a14="http://schemas.microsoft.com/office/drawing/2010/main" val="0"/>
+                        </a:ext>
+                      </a:extLst>
+                    </a:blip>
+                    <a:stretch>
+                      <a:fillRect/>
+                    </a:stretch>
+                  </pic:blipFill>
+                  <pic:spPr>
+                    <a:xfrm>
+                      <a:off x="0" y="0"/>
+                      <a:ext cx="3649201" cy="2437911"/>
+                    </a:xfrm>
+                    <a:prstGeom prst="rect">
+                      <a:avLst/>
+                    </a:prstGeom>
+                  </pic:spPr>
+                </pic:pic>
+              </a:graphicData>
+            </a:graphic>
+          </wp:inline>
+        </w:drawing>
+      </w:r>
+    </w:p>
+    <w:p/>
+    <w:p>
+      <w:pPr>
+        <w:pStyle w:val="ListParagraph"/>
+        <w:numPr>
+          <w:ilvl w:val="0"/>
+          <w:numId w:val="29"/>
+        </w:numPr>
+      </w:pPr>
+      <w:r>
+        <w:t>Now what if our table name is like student and also need to call that table</w:t>
+      </w:r>
+    </w:p>
+    <w:p>
+      <w:pPr>
+        <w:pStyle w:val="ListParagraph"/>
+      </w:pPr>
+      <w:r>
+        <w:t xml:space="preserve">  </w:t>
+      </w:r>
+      <w:r>
+        <w:rPr>
+          <w:highlight w:val="yellow"/>
+        </w:rPr>
+        <w:t>Now keep in mind</w:t>
+      </w:r>
+    </w:p>
+    <w:p>
+      <w:pPr>
+        <w:pStyle w:val="ListParagraph"/>
+      </w:pPr>
+    </w:p>
+    <w:tbl>
+      <w:tblPr>
+        <w:tblStyle w:val="TableGrid"/>
+        <w:tblW w:w="0" w:type="auto"/>
+        <w:tblInd w:w="720" w:type="dxa"/>
+        <w:tblLook w:val="04A0" w:firstRow="1" w:lastRow="0" w:firstColumn="1" w:lastColumn="0" w:noHBand="0" w:noVBand="1"/>
+      </w:tblPr>
+      <w:tblGrid>
+        <w:gridCol w:w="2895"/>
+        <w:gridCol w:w="2892"/>
+      </w:tblGrid>
+      <w:tr>
+        <w:trPr>
+          <w:trHeight w:val="272"/>
+        </w:trPr>
+        <w:tc>
+          <w:tcPr>
+            <w:tcW w:w="2895" w:type="dxa"/>
+          </w:tcPr>
+          <w:p>
+            <w:pPr>
+              <w:pStyle w:val="ListParagraph"/>
+              <w:ind w:left="0"/>
+              <w:rPr>
+                <w:b/>
+                <w:bCs/>
+              </w:rPr>
+            </w:pPr>
+            <w:r>
+              <w:rPr>
+                <w:b/>
+                <w:bCs/>
+                <w:highlight w:val="yellow"/>
+              </w:rPr>
+              <w:t>Db Table</w:t>
+            </w:r>
+          </w:p>
+        </w:tc>
+        <w:tc>
+          <w:tcPr>
+            <w:tcW w:w="2892" w:type="dxa"/>
+          </w:tcPr>
+          <w:p>
+            <w:pPr>
+              <w:pStyle w:val="ListParagraph"/>
+              <w:ind w:left="0"/>
+              <w:rPr>
+                <w:b/>
+                <w:bCs/>
+              </w:rPr>
+            </w:pPr>
+            <w:r>
+              <w:rPr>
+                <w:b/>
+                <w:bCs/>
+                <w:highlight w:val="yellow"/>
+              </w:rPr>
+              <w:t>Model Name</w:t>
+            </w:r>
+          </w:p>
+        </w:tc>
+      </w:tr>
+      <w:tr>
+        <w:trPr>
+          <w:trHeight w:val="281"/>
+        </w:trPr>
+        <w:tc>
+          <w:tcPr>
+            <w:tcW w:w="2895" w:type="dxa"/>
+          </w:tcPr>
+          <w:p>
+            <w:pPr>
+              <w:pStyle w:val="ListParagraph"/>
+              <w:ind w:left="0"/>
+            </w:pPr>
+            <w:r>
+              <w:rPr>
+                <w:highlight w:val="yellow"/>
+              </w:rPr>
+              <w:t>users</w:t>
+            </w:r>
+          </w:p>
+        </w:tc>
+        <w:tc>
+          <w:tcPr>
+            <w:tcW w:w="2892" w:type="dxa"/>
+          </w:tcPr>
+          <w:p>
+            <w:pPr>
+              <w:pStyle w:val="ListParagraph"/>
+              <w:ind w:left="0"/>
+            </w:pPr>
+            <w:r>
+              <w:rPr>
+                <w:highlight w:val="yellow"/>
+              </w:rPr>
+              <w:t>User</w:t>
+            </w:r>
+          </w:p>
+        </w:tc>
+      </w:tr>
+      <w:tr>
+        <w:trPr>
+          <w:trHeight w:val="281"/>
+        </w:trPr>
+        <w:tc>
+          <w:tcPr>
+            <w:tcW w:w="2895" w:type="dxa"/>
+          </w:tcPr>
+          <w:p>
+            <w:pPr>
+              <w:pStyle w:val="ListParagraph"/>
+              <w:ind w:left="0"/>
+            </w:pPr>
+            <w:r>
+              <w:rPr>
+                <w:highlight w:val="yellow"/>
+              </w:rPr>
+              <w:t>students</w:t>
+            </w:r>
+          </w:p>
+        </w:tc>
+        <w:tc>
+          <w:tcPr>
+            <w:tcW w:w="2892" w:type="dxa"/>
+          </w:tcPr>
+          <w:p>
+            <w:pPr>
+              <w:pStyle w:val="ListParagraph"/>
+              <w:ind w:left="0"/>
+            </w:pPr>
+            <w:r>
+              <w:rPr>
+                <w:highlight w:val="yellow"/>
+              </w:rPr>
+              <w:t>Student</w:t>
+            </w:r>
+          </w:p>
+        </w:tc>
+      </w:tr>
+    </w:tbl>
+    <w:p>
+      <w:pPr>
+        <w:pStyle w:val="ListParagraph"/>
+      </w:pPr>
+    </w:p>
+    <w:p>
+      <w:pPr>
+        <w:pStyle w:val="ListParagraph"/>
+        <w:rPr>
+          <w:color w:val="FF0000"/>
+        </w:rPr>
+      </w:pPr>
+      <w:r>
+        <w:rPr>
+          <w:color w:val="FF0000"/>
+        </w:rPr>
+        <w:t>Our database table name  is users then we create a model named User</w:t>
+      </w:r>
+    </w:p>
+    <w:p>
+      <w:pPr>
+        <w:pStyle w:val="ListParagraph"/>
+      </w:pPr>
+    </w:p>
+    <w:p>
+      <w:pPr>
+        <w:pStyle w:val="ListParagraph"/>
+      </w:pPr>
+      <w:r>
+        <w:t>Because this condition is not satisfy:</w:t>
+      </w:r>
+    </w:p>
+    <w:p>
+      <w:pPr>
+        <w:pStyle w:val="ListParagraph"/>
+      </w:pPr>
+      <w:r>
+        <w:t xml:space="preserve">So for that we need to make a change in model we created </w:t>
+      </w:r>
+    </w:p>
+    <w:p>
+      <w:pPr>
+        <w:pStyle w:val="ListParagraph"/>
+      </w:pPr>
+    </w:p>
+    <w:p>
+      <w:pPr>
+        <w:shd w:val="clear" w:color="auto" w:fill="1F1F1F"/>
+        <w:spacing w:after="0" w:line="285" w:lineRule="atLeast"/>
+        <w:rPr>
+          <w:rFonts w:ascii="Cascadia Code" w:eastAsia="Times New Roman" w:hAnsi="Cascadia Code" w:cs="Cascadia Code"/>
+          <w:color w:val="569CD6"/>
+          <w:kern w:val="0"/>
+          <w:sz w:val="21"/>
+          <w:szCs w:val="21"/>
+          <w:lang w:eastAsia="en-IN"/>
+          <w14:ligatures w14:val="none"/>
+        </w:rPr>
+      </w:pPr>
+      <w:r>
+        <w:rPr>
+          <w:rFonts w:ascii="Cascadia Code" w:eastAsia="Times New Roman" w:hAnsi="Cascadia Code" w:cs="Cascadia Code"/>
+          <w:color w:val="569CD6"/>
+          <w:kern w:val="0"/>
+          <w:sz w:val="21"/>
+          <w:szCs w:val="21"/>
+          <w:lang w:eastAsia="en-IN"/>
+          <w14:ligatures w14:val="none"/>
+        </w:rPr>
+        <w:t>//User.php</w:t>
+      </w:r>
+    </w:p>
+    <w:p>
+      <w:pPr>
+        <w:shd w:val="clear" w:color="auto" w:fill="1F1F1F"/>
+        <w:spacing w:after="0" w:line="285" w:lineRule="atLeast"/>
+        <w:rPr>
+          <w:rFonts w:ascii="Cascadia Code" w:eastAsia="Times New Roman" w:hAnsi="Cascadia Code" w:cs="Cascadia Code"/>
+          <w:color w:val="569CD6"/>
+          <w:kern w:val="0"/>
+          <w:sz w:val="21"/>
+          <w:szCs w:val="21"/>
+          <w:lang w:eastAsia="en-IN"/>
+          <w14:ligatures w14:val="none"/>
+        </w:rPr>
+      </w:pPr>
+    </w:p>
+    <w:p>
+      <w:pPr>
+        <w:shd w:val="clear" w:color="auto" w:fill="1F1F1F"/>
+        <w:spacing w:after="0" w:line="285" w:lineRule="atLeast"/>
+        <w:rPr>
+          <w:rFonts w:ascii="Cascadia Code" w:eastAsia="Times New Roman" w:hAnsi="Cascadia Code" w:cs="Cascadia Code"/>
+          <w:color w:val="CCCCCC"/>
+          <w:kern w:val="0"/>
+          <w:sz w:val="21"/>
+          <w:szCs w:val="21"/>
+          <w:lang w:eastAsia="en-IN"/>
+          <w14:ligatures w14:val="none"/>
+        </w:rPr>
+      </w:pPr>
+      <w:r>
+        <w:rPr>
+          <w:rFonts w:ascii="Cascadia Code" w:eastAsia="Times New Roman" w:hAnsi="Cascadia Code" w:cs="Cascadia Code"/>
+          <w:color w:val="569CD6"/>
+          <w:kern w:val="0"/>
+          <w:sz w:val="21"/>
+          <w:szCs w:val="21"/>
+          <w:lang w:eastAsia="en-IN"/>
+          <w14:ligatures w14:val="none"/>
+        </w:rPr>
+        <w:t>&lt;?php</w:t>
+      </w:r>
+    </w:p>
+    <w:p>
+      <w:pPr>
+        <w:shd w:val="clear" w:color="auto" w:fill="1F1F1F"/>
+        <w:spacing w:after="0" w:line="285" w:lineRule="atLeast"/>
+        <w:rPr>
+          <w:rFonts w:ascii="Cascadia Code" w:eastAsia="Times New Roman" w:hAnsi="Cascadia Code" w:cs="Cascadia Code"/>
+          <w:color w:val="CCCCCC"/>
+          <w:kern w:val="0"/>
+          <w:sz w:val="21"/>
+          <w:szCs w:val="21"/>
+          <w:lang w:eastAsia="en-IN"/>
+          <w14:ligatures w14:val="none"/>
+        </w:rPr>
+      </w:pPr>
+    </w:p>
+    <w:p>
+      <w:pPr>
+        <w:shd w:val="clear" w:color="auto" w:fill="1F1F1F"/>
+        <w:spacing w:after="0" w:line="285" w:lineRule="atLeast"/>
+        <w:rPr>
+          <w:rFonts w:ascii="Cascadia Code" w:eastAsia="Times New Roman" w:hAnsi="Cascadia Code" w:cs="Cascadia Code"/>
+          <w:color w:val="CCCCCC"/>
+          <w:kern w:val="0"/>
+          <w:sz w:val="21"/>
+          <w:szCs w:val="21"/>
+          <w:lang w:eastAsia="en-IN"/>
+          <w14:ligatures w14:val="none"/>
+        </w:rPr>
+      </w:pPr>
+      <w:r>
+        <w:rPr>
+          <w:rFonts w:ascii="Cascadia Code" w:eastAsia="Times New Roman" w:hAnsi="Cascadia Code" w:cs="Cascadia Code"/>
+          <w:color w:val="569CD6"/>
+          <w:kern w:val="0"/>
+          <w:sz w:val="21"/>
+          <w:szCs w:val="21"/>
+          <w:lang w:eastAsia="en-IN"/>
+          <w14:ligatures w14:val="none"/>
+        </w:rPr>
+        <w:t>namespace</w:t>
+      </w:r>
+      <w:r>
+        <w:rPr>
+          <w:rFonts w:ascii="Cascadia Code" w:eastAsia="Times New Roman" w:hAnsi="Cascadia Code" w:cs="Cascadia Code"/>
+          <w:color w:val="D4D4D4"/>
+          <w:kern w:val="0"/>
+          <w:sz w:val="21"/>
+          <w:szCs w:val="21"/>
+          <w:lang w:eastAsia="en-IN"/>
+          <w14:ligatures w14:val="none"/>
+        </w:rPr>
+        <w:t xml:space="preserve"> </w:t>
+      </w:r>
+      <w:r>
+        <w:rPr>
+          <w:rFonts w:ascii="Cascadia Code" w:eastAsia="Times New Roman" w:hAnsi="Cascadia Code" w:cs="Cascadia Code"/>
+          <w:color w:val="4EC9B0"/>
+          <w:kern w:val="0"/>
+          <w:sz w:val="21"/>
+          <w:szCs w:val="21"/>
+          <w:lang w:eastAsia="en-IN"/>
+          <w14:ligatures w14:val="none"/>
+        </w:rPr>
+        <w:t>App\Models</w:t>
+      </w:r>
+      <w:r>
+        <w:rPr>
+          <w:rFonts w:ascii="Cascadia Code" w:eastAsia="Times New Roman" w:hAnsi="Cascadia Code" w:cs="Cascadia Code"/>
+          <w:color w:val="D4D4D4"/>
+          <w:kern w:val="0"/>
+          <w:sz w:val="21"/>
+          <w:szCs w:val="21"/>
+          <w:lang w:eastAsia="en-IN"/>
+          <w14:ligatures w14:val="none"/>
+        </w:rPr>
+        <w:t>;</w:t>
+      </w:r>
+    </w:p>
+    <w:p>
+      <w:pPr>
+        <w:shd w:val="clear" w:color="auto" w:fill="1F1F1F"/>
+        <w:spacing w:after="0" w:line="285" w:lineRule="atLeast"/>
+        <w:rPr>
+          <w:rFonts w:ascii="Cascadia Code" w:eastAsia="Times New Roman" w:hAnsi="Cascadia Code" w:cs="Cascadia Code"/>
+          <w:color w:val="CCCCCC"/>
+          <w:kern w:val="0"/>
+          <w:sz w:val="21"/>
+          <w:szCs w:val="21"/>
+          <w:lang w:eastAsia="en-IN"/>
+          <w14:ligatures w14:val="none"/>
+        </w:rPr>
+      </w:pPr>
+    </w:p>
+    <w:p>
+      <w:pPr>
+        <w:shd w:val="clear" w:color="auto" w:fill="1F1F1F"/>
+        <w:spacing w:after="0" w:line="285" w:lineRule="atLeast"/>
+        <w:rPr>
+          <w:rFonts w:ascii="Cascadia Code" w:eastAsia="Times New Roman" w:hAnsi="Cascadia Code" w:cs="Cascadia Code"/>
+          <w:color w:val="CCCCCC"/>
+          <w:kern w:val="0"/>
+          <w:sz w:val="21"/>
+          <w:szCs w:val="21"/>
+          <w:lang w:eastAsia="en-IN"/>
+          <w14:ligatures w14:val="none"/>
+        </w:rPr>
+      </w:pPr>
+      <w:r>
+        <w:rPr>
+          <w:rFonts w:ascii="Cascadia Code" w:eastAsia="Times New Roman" w:hAnsi="Cascadia Code" w:cs="Cascadia Code"/>
+          <w:color w:val="569CD6"/>
+          <w:kern w:val="0"/>
+          <w:sz w:val="21"/>
+          <w:szCs w:val="21"/>
+          <w:lang w:eastAsia="en-IN"/>
+          <w14:ligatures w14:val="none"/>
+        </w:rPr>
+        <w:t>use</w:t>
+      </w:r>
+      <w:r>
+        <w:rPr>
+          <w:rFonts w:ascii="Cascadia Code" w:eastAsia="Times New Roman" w:hAnsi="Cascadia Code" w:cs="Cascadia Code"/>
+          <w:color w:val="D4D4D4"/>
+          <w:kern w:val="0"/>
+          <w:sz w:val="21"/>
+          <w:szCs w:val="21"/>
+          <w:lang w:eastAsia="en-IN"/>
+          <w14:ligatures w14:val="none"/>
+        </w:rPr>
+        <w:t xml:space="preserve"> Illuminate\Database\Eloquent\Factories\</w:t>
+      </w:r>
+      <w:r>
+        <w:rPr>
+          <w:rFonts w:ascii="Cascadia Code" w:eastAsia="Times New Roman" w:hAnsi="Cascadia Code" w:cs="Cascadia Code"/>
+          <w:color w:val="4EC9B0"/>
+          <w:kern w:val="0"/>
+          <w:sz w:val="21"/>
+          <w:szCs w:val="21"/>
+          <w:lang w:eastAsia="en-IN"/>
+          <w14:ligatures w14:val="none"/>
+        </w:rPr>
+        <w:t>HasFactory</w:t>
+      </w:r>
+      <w:r>
+        <w:rPr>
+          <w:rFonts w:ascii="Cascadia Code" w:eastAsia="Times New Roman" w:hAnsi="Cascadia Code" w:cs="Cascadia Code"/>
+          <w:color w:val="D4D4D4"/>
+          <w:kern w:val="0"/>
+          <w:sz w:val="21"/>
+          <w:szCs w:val="21"/>
+          <w:lang w:eastAsia="en-IN"/>
+          <w14:ligatures w14:val="none"/>
+        </w:rPr>
+        <w:t>;</w:t>
+      </w:r>
+    </w:p>
+    <w:p>
+      <w:pPr>
+        <w:shd w:val="clear" w:color="auto" w:fill="1F1F1F"/>
+        <w:spacing w:after="0" w:line="285" w:lineRule="atLeast"/>
+        <w:rPr>
+          <w:rFonts w:ascii="Cascadia Code" w:eastAsia="Times New Roman" w:hAnsi="Cascadia Code" w:cs="Cascadia Code"/>
+          <w:color w:val="CCCCCC"/>
+          <w:kern w:val="0"/>
+          <w:sz w:val="21"/>
+          <w:szCs w:val="21"/>
+          <w:lang w:eastAsia="en-IN"/>
+          <w14:ligatures w14:val="none"/>
+        </w:rPr>
+      </w:pPr>
+      <w:r>
+        <w:rPr>
+          <w:rFonts w:ascii="Cascadia Code" w:eastAsia="Times New Roman" w:hAnsi="Cascadia Code" w:cs="Cascadia Code"/>
+          <w:color w:val="569CD6"/>
+          <w:kern w:val="0"/>
+          <w:sz w:val="21"/>
+          <w:szCs w:val="21"/>
+          <w:lang w:eastAsia="en-IN"/>
+          <w14:ligatures w14:val="none"/>
+        </w:rPr>
+        <w:t>use</w:t>
+      </w:r>
+      <w:r>
+        <w:rPr>
+          <w:rFonts w:ascii="Cascadia Code" w:eastAsia="Times New Roman" w:hAnsi="Cascadia Code" w:cs="Cascadia Code"/>
+          <w:color w:val="D4D4D4"/>
+          <w:kern w:val="0"/>
+          <w:sz w:val="21"/>
+          <w:szCs w:val="21"/>
+          <w:lang w:eastAsia="en-IN"/>
+          <w14:ligatures w14:val="none"/>
+        </w:rPr>
+        <w:t xml:space="preserve"> Illuminate\Database\Eloquent\</w:t>
+      </w:r>
+      <w:r>
+        <w:rPr>
+          <w:rFonts w:ascii="Cascadia Code" w:eastAsia="Times New Roman" w:hAnsi="Cascadia Code" w:cs="Cascadia Code"/>
+          <w:color w:val="4EC9B0"/>
+          <w:kern w:val="0"/>
+          <w:sz w:val="21"/>
+          <w:szCs w:val="21"/>
+          <w:lang w:eastAsia="en-IN"/>
+          <w14:ligatures w14:val="none"/>
+        </w:rPr>
+        <w:t>Model</w:t>
+      </w:r>
+      <w:r>
+        <w:rPr>
+          <w:rFonts w:ascii="Cascadia Code" w:eastAsia="Times New Roman" w:hAnsi="Cascadia Code" w:cs="Cascadia Code"/>
+          <w:color w:val="D4D4D4"/>
+          <w:kern w:val="0"/>
+          <w:sz w:val="21"/>
+          <w:szCs w:val="21"/>
+          <w:lang w:eastAsia="en-IN"/>
+          <w14:ligatures w14:val="none"/>
+        </w:rPr>
+        <w:t>;</w:t>
+      </w:r>
+    </w:p>
+    <w:p>
+      <w:pPr>
+        <w:shd w:val="clear" w:color="auto" w:fill="1F1F1F"/>
+        <w:spacing w:after="0" w:line="285" w:lineRule="atLeast"/>
+        <w:rPr>
+          <w:rFonts w:ascii="Cascadia Code" w:eastAsia="Times New Roman" w:hAnsi="Cascadia Code" w:cs="Cascadia Code"/>
+          <w:color w:val="CCCCCC"/>
+          <w:kern w:val="0"/>
+          <w:sz w:val="21"/>
+          <w:szCs w:val="21"/>
+          <w:lang w:eastAsia="en-IN"/>
+          <w14:ligatures w14:val="none"/>
+        </w:rPr>
+      </w:pPr>
+    </w:p>
+    <w:p>
+      <w:pPr>
+        <w:shd w:val="clear" w:color="auto" w:fill="1F1F1F"/>
+        <w:spacing w:after="0" w:line="285" w:lineRule="atLeast"/>
+        <w:rPr>
+          <w:rFonts w:ascii="Cascadia Code" w:eastAsia="Times New Roman" w:hAnsi="Cascadia Code" w:cs="Cascadia Code"/>
+          <w:color w:val="CCCCCC"/>
+          <w:kern w:val="0"/>
+          <w:sz w:val="21"/>
+          <w:szCs w:val="21"/>
+          <w:lang w:eastAsia="en-IN"/>
+          <w14:ligatures w14:val="none"/>
+        </w:rPr>
+      </w:pPr>
+      <w:r>
+        <w:rPr>
+          <w:rFonts w:ascii="Cascadia Code" w:eastAsia="Times New Roman" w:hAnsi="Cascadia Code" w:cs="Cascadia Code"/>
+          <w:color w:val="569CD6"/>
+          <w:kern w:val="0"/>
+          <w:sz w:val="21"/>
+          <w:szCs w:val="21"/>
+          <w:lang w:eastAsia="en-IN"/>
+          <w14:ligatures w14:val="none"/>
+        </w:rPr>
+        <w:t>class</w:t>
+      </w:r>
+      <w:r>
+        <w:rPr>
+          <w:rFonts w:ascii="Cascadia Code" w:eastAsia="Times New Roman" w:hAnsi="Cascadia Code" w:cs="Cascadia Code"/>
+          <w:color w:val="D4D4D4"/>
+          <w:kern w:val="0"/>
+          <w:sz w:val="21"/>
+          <w:szCs w:val="21"/>
+          <w:lang w:eastAsia="en-IN"/>
+          <w14:ligatures w14:val="none"/>
+        </w:rPr>
+        <w:t xml:space="preserve"> </w:t>
+      </w:r>
+      <w:r>
+        <w:rPr>
+          <w:rFonts w:ascii="Cascadia Code" w:eastAsia="Times New Roman" w:hAnsi="Cascadia Code" w:cs="Cascadia Code"/>
+          <w:color w:val="4EC9B0"/>
+          <w:kern w:val="0"/>
+          <w:sz w:val="21"/>
+          <w:szCs w:val="21"/>
+          <w:lang w:eastAsia="en-IN"/>
+          <w14:ligatures w14:val="none"/>
+        </w:rPr>
+        <w:t>User</w:t>
+      </w:r>
+      <w:r>
+        <w:rPr>
+          <w:rFonts w:ascii="Cascadia Code" w:eastAsia="Times New Roman" w:hAnsi="Cascadia Code" w:cs="Cascadia Code"/>
+          <w:color w:val="D4D4D4"/>
+          <w:kern w:val="0"/>
+          <w:sz w:val="21"/>
+          <w:szCs w:val="21"/>
+          <w:lang w:eastAsia="en-IN"/>
+          <w14:ligatures w14:val="none"/>
+        </w:rPr>
+        <w:t xml:space="preserve"> </w:t>
+      </w:r>
+      <w:r>
+        <w:rPr>
+          <w:rFonts w:ascii="Cascadia Code" w:eastAsia="Times New Roman" w:hAnsi="Cascadia Code" w:cs="Cascadia Code"/>
+          <w:color w:val="569CD6"/>
+          <w:kern w:val="0"/>
+          <w:sz w:val="21"/>
+          <w:szCs w:val="21"/>
+          <w:lang w:eastAsia="en-IN"/>
+          <w14:ligatures w14:val="none"/>
+        </w:rPr>
+        <w:t>extends</w:t>
+      </w:r>
+      <w:r>
+        <w:rPr>
+          <w:rFonts w:ascii="Cascadia Code" w:eastAsia="Times New Roman" w:hAnsi="Cascadia Code" w:cs="Cascadia Code"/>
+          <w:color w:val="D4D4D4"/>
+          <w:kern w:val="0"/>
+          <w:sz w:val="21"/>
+          <w:szCs w:val="21"/>
+          <w:lang w:eastAsia="en-IN"/>
+          <w14:ligatures w14:val="none"/>
+        </w:rPr>
+        <w:t xml:space="preserve"> </w:t>
+      </w:r>
+      <w:r>
+        <w:rPr>
+          <w:rFonts w:ascii="Cascadia Code" w:eastAsia="Times New Roman" w:hAnsi="Cascadia Code" w:cs="Cascadia Code"/>
+          <w:color w:val="4EC9B0"/>
+          <w:kern w:val="0"/>
+          <w:sz w:val="21"/>
+          <w:szCs w:val="21"/>
+          <w:lang w:eastAsia="en-IN"/>
+          <w14:ligatures w14:val="none"/>
+        </w:rPr>
+        <w:t>Model</w:t>
+      </w:r>
+    </w:p>
+    <w:p>
+      <w:pPr>
+        <w:shd w:val="clear" w:color="auto" w:fill="1F1F1F"/>
+        <w:spacing w:after="0" w:line="285" w:lineRule="atLeast"/>
+        <w:rPr>
+          <w:rFonts w:ascii="Cascadia Code" w:eastAsia="Times New Roman" w:hAnsi="Cascadia Code" w:cs="Cascadia Code"/>
+          <w:color w:val="D4D4D4"/>
+          <w:kern w:val="0"/>
+          <w:sz w:val="21"/>
+          <w:szCs w:val="21"/>
+          <w:lang w:eastAsia="en-IN"/>
+          <w14:ligatures w14:val="none"/>
+        </w:rPr>
+      </w:pPr>
+      <w:r>
+        <w:rPr>
+          <w:rFonts w:ascii="Cascadia Code" w:eastAsia="Times New Roman" w:hAnsi="Cascadia Code" w:cs="Cascadia Code"/>
+          <w:color w:val="D4D4D4"/>
+          <w:kern w:val="0"/>
+          <w:sz w:val="21"/>
+          <w:szCs w:val="21"/>
+          <w:lang w:eastAsia="en-IN"/>
+          <w14:ligatures w14:val="none"/>
+        </w:rPr>
+        <w:t>{</w:t>
+      </w:r>
+    </w:p>
+    <w:p>
+      <w:pPr>
+        <w:shd w:val="clear" w:color="auto" w:fill="1F1F1F"/>
+        <w:spacing w:after="0" w:line="285" w:lineRule="atLeast"/>
+        <w:rPr>
+          <w:rFonts w:ascii="Cascadia Code" w:eastAsia="Times New Roman" w:hAnsi="Cascadia Code" w:cs="Cascadia Code"/>
+          <w:color w:val="CCCCCC"/>
+          <w:kern w:val="0"/>
+          <w:sz w:val="21"/>
+          <w:szCs w:val="21"/>
+          <w:lang w:eastAsia="en-IN"/>
+          <w14:ligatures w14:val="none"/>
+        </w:rPr>
+      </w:pPr>
+      <w:r>
+        <w:rPr>
+          <w:rFonts w:ascii="Cascadia Code" w:eastAsia="Times New Roman" w:hAnsi="Cascadia Code" w:cs="Cascadia Code"/>
+          <w:color w:val="D4D4D4"/>
+          <w:kern w:val="0"/>
+          <w:sz w:val="21"/>
+          <w:szCs w:val="21"/>
+          <w:lang w:eastAsia="en-IN"/>
+          <w14:ligatures w14:val="none"/>
+        </w:rPr>
+        <w:tab/>
+        <w:t>//add this to call specific table</w:t>
+      </w:r>
+    </w:p>
+    <w:p>
+      <w:pPr>
+        <w:shd w:val="clear" w:color="auto" w:fill="1F1F1F"/>
+        <w:spacing w:after="0" w:line="285" w:lineRule="atLeast"/>
+        <w:rPr>
+          <w:rFonts w:ascii="Cascadia Code" w:eastAsia="Times New Roman" w:hAnsi="Cascadia Code" w:cs="Cascadia Code"/>
+          <w:color w:val="CCCCCC"/>
+          <w:kern w:val="0"/>
+          <w:sz w:val="21"/>
+          <w:szCs w:val="21"/>
+          <w:lang w:eastAsia="en-IN"/>
+          <w14:ligatures w14:val="none"/>
+        </w:rPr>
+      </w:pPr>
+      <w:r>
+        <w:rPr>
+          <w:rFonts w:ascii="Cascadia Code" w:eastAsia="Times New Roman" w:hAnsi="Cascadia Code" w:cs="Cascadia Code"/>
+          <w:color w:val="D4D4D4"/>
+          <w:kern w:val="0"/>
+          <w:sz w:val="21"/>
+          <w:szCs w:val="21"/>
+          <w:lang w:eastAsia="en-IN"/>
+          <w14:ligatures w14:val="none"/>
+        </w:rPr>
+        <w:t xml:space="preserve">    </w:t>
+      </w:r>
+      <w:r>
+        <w:rPr>
+          <w:rFonts w:ascii="Cascadia Code" w:eastAsia="Times New Roman" w:hAnsi="Cascadia Code" w:cs="Cascadia Code"/>
+          <w:color w:val="569CD6"/>
+          <w:kern w:val="0"/>
+          <w:sz w:val="21"/>
+          <w:szCs w:val="21"/>
+          <w:lang w:eastAsia="en-IN"/>
+          <w14:ligatures w14:val="none"/>
+        </w:rPr>
+        <w:t>public</w:t>
+      </w:r>
+      <w:r>
+        <w:rPr>
+          <w:rFonts w:ascii="Cascadia Code" w:eastAsia="Times New Roman" w:hAnsi="Cascadia Code" w:cs="Cascadia Code"/>
+          <w:color w:val="D4D4D4"/>
+          <w:kern w:val="0"/>
+          <w:sz w:val="21"/>
+          <w:szCs w:val="21"/>
+          <w:lang w:eastAsia="en-IN"/>
+          <w14:ligatures w14:val="none"/>
+        </w:rPr>
+        <w:t xml:space="preserve"> </w:t>
+      </w:r>
+      <w:r>
+        <w:rPr>
+          <w:rFonts w:ascii="Cascadia Code" w:eastAsia="Times New Roman" w:hAnsi="Cascadia Code" w:cs="Cascadia Code"/>
+          <w:color w:val="9CDCFE"/>
+          <w:kern w:val="0"/>
+          <w:sz w:val="21"/>
+          <w:szCs w:val="21"/>
+          <w:lang w:eastAsia="en-IN"/>
+          <w14:ligatures w14:val="none"/>
+        </w:rPr>
+        <w:t>$table</w:t>
+      </w:r>
+      <w:r>
+        <w:rPr>
+          <w:rFonts w:ascii="Cascadia Code" w:eastAsia="Times New Roman" w:hAnsi="Cascadia Code" w:cs="Cascadia Code"/>
+          <w:color w:val="D4D4D4"/>
+          <w:kern w:val="0"/>
+          <w:sz w:val="21"/>
+          <w:szCs w:val="21"/>
+          <w:lang w:eastAsia="en-IN"/>
+          <w14:ligatures w14:val="none"/>
+        </w:rPr>
+        <w:t>=</w:t>
+      </w:r>
+      <w:r>
+        <w:rPr>
+          <w:rFonts w:ascii="Cascadia Code" w:eastAsia="Times New Roman" w:hAnsi="Cascadia Code" w:cs="Cascadia Code"/>
+          <w:color w:val="CE9178"/>
+          <w:kern w:val="0"/>
+          <w:sz w:val="21"/>
+          <w:szCs w:val="21"/>
+          <w:lang w:eastAsia="en-IN"/>
+          <w14:ligatures w14:val="none"/>
+        </w:rPr>
+        <w:t>'student'</w:t>
+      </w:r>
+      <w:r>
+        <w:rPr>
+          <w:rFonts w:ascii="Cascadia Code" w:eastAsia="Times New Roman" w:hAnsi="Cascadia Code" w:cs="Cascadia Code"/>
+          <w:color w:val="D4D4D4"/>
+          <w:kern w:val="0"/>
+          <w:sz w:val="21"/>
+          <w:szCs w:val="21"/>
+          <w:lang w:eastAsia="en-IN"/>
+          <w14:ligatures w14:val="none"/>
+        </w:rPr>
+        <w:t>;</w:t>
+      </w:r>
+    </w:p>
+    <w:p>
+      <w:pPr>
+        <w:shd w:val="clear" w:color="auto" w:fill="1F1F1F"/>
+        <w:spacing w:after="0" w:line="285" w:lineRule="atLeast"/>
+        <w:rPr>
+          <w:rFonts w:ascii="Cascadia Code" w:eastAsia="Times New Roman" w:hAnsi="Cascadia Code" w:cs="Cascadia Code"/>
+          <w:color w:val="CCCCCC"/>
+          <w:kern w:val="0"/>
+          <w:sz w:val="21"/>
+          <w:szCs w:val="21"/>
+          <w:lang w:eastAsia="en-IN"/>
+          <w14:ligatures w14:val="none"/>
+        </w:rPr>
+      </w:pPr>
+      <w:r>
+        <w:rPr>
+          <w:rFonts w:ascii="Cascadia Code" w:eastAsia="Times New Roman" w:hAnsi="Cascadia Code" w:cs="Cascadia Code"/>
+          <w:color w:val="D4D4D4"/>
+          <w:kern w:val="0"/>
+          <w:sz w:val="21"/>
+          <w:szCs w:val="21"/>
+          <w:lang w:eastAsia="en-IN"/>
+          <w14:ligatures w14:val="none"/>
+        </w:rPr>
+        <w:t xml:space="preserve">    </w:t>
+      </w:r>
+      <w:r>
+        <w:rPr>
+          <w:rFonts w:ascii="Cascadia Code" w:eastAsia="Times New Roman" w:hAnsi="Cascadia Code" w:cs="Cascadia Code"/>
+          <w:color w:val="569CD6"/>
+          <w:kern w:val="0"/>
+          <w:sz w:val="21"/>
+          <w:szCs w:val="21"/>
+          <w:lang w:eastAsia="en-IN"/>
+          <w14:ligatures w14:val="none"/>
+        </w:rPr>
+        <w:t>use</w:t>
+      </w:r>
+      <w:r>
+        <w:rPr>
+          <w:rFonts w:ascii="Cascadia Code" w:eastAsia="Times New Roman" w:hAnsi="Cascadia Code" w:cs="Cascadia Code"/>
+          <w:color w:val="D4D4D4"/>
+          <w:kern w:val="0"/>
+          <w:sz w:val="21"/>
+          <w:szCs w:val="21"/>
+          <w:lang w:eastAsia="en-IN"/>
+          <w14:ligatures w14:val="none"/>
+        </w:rPr>
+        <w:t xml:space="preserve"> </w:t>
+      </w:r>
+      <w:r>
+        <w:rPr>
+          <w:rFonts w:ascii="Cascadia Code" w:eastAsia="Times New Roman" w:hAnsi="Cascadia Code" w:cs="Cascadia Code"/>
+          <w:color w:val="4EC9B0"/>
+          <w:kern w:val="0"/>
+          <w:sz w:val="21"/>
+          <w:szCs w:val="21"/>
+          <w:lang w:eastAsia="en-IN"/>
+          <w14:ligatures w14:val="none"/>
+        </w:rPr>
+        <w:t>HasFactory</w:t>
+      </w:r>
+      <w:r>
+        <w:rPr>
+          <w:rFonts w:ascii="Cascadia Code" w:eastAsia="Times New Roman" w:hAnsi="Cascadia Code" w:cs="Cascadia Code"/>
+          <w:color w:val="D4D4D4"/>
+          <w:kern w:val="0"/>
+          <w:sz w:val="21"/>
+          <w:szCs w:val="21"/>
+          <w:lang w:eastAsia="en-IN"/>
+          <w14:ligatures w14:val="none"/>
+        </w:rPr>
+        <w:t>;</w:t>
+      </w:r>
+    </w:p>
+    <w:p>
+      <w:pPr>
+        <w:shd w:val="clear" w:color="auto" w:fill="1F1F1F"/>
+        <w:spacing w:after="0" w:line="285" w:lineRule="atLeast"/>
+        <w:rPr>
+          <w:rFonts w:ascii="Cascadia Code" w:eastAsia="Times New Roman" w:hAnsi="Cascadia Code" w:cs="Cascadia Code"/>
+          <w:color w:val="CCCCCC"/>
+          <w:kern w:val="0"/>
+          <w:sz w:val="21"/>
+          <w:szCs w:val="21"/>
+          <w:lang w:eastAsia="en-IN"/>
+          <w14:ligatures w14:val="none"/>
+        </w:rPr>
+      </w:pPr>
+      <w:r>
+        <w:rPr>
+          <w:rFonts w:ascii="Cascadia Code" w:eastAsia="Times New Roman" w:hAnsi="Cascadia Code" w:cs="Cascadia Code"/>
+          <w:color w:val="D4D4D4"/>
+          <w:kern w:val="0"/>
+          <w:sz w:val="21"/>
+          <w:szCs w:val="21"/>
+          <w:lang w:eastAsia="en-IN"/>
+          <w14:ligatures w14:val="none"/>
+        </w:rPr>
+        <w:t>}</w:t>
+      </w:r>
+    </w:p>
+    <w:p>
+      <w:pPr>
+        <w:shd w:val="clear" w:color="auto" w:fill="1F1F1F"/>
+        <w:spacing w:after="0" w:line="285" w:lineRule="atLeast"/>
+        <w:rPr>
+          <w:rFonts w:ascii="Cascadia Code" w:eastAsia="Times New Roman" w:hAnsi="Cascadia Code" w:cs="Cascadia Code"/>
+          <w:color w:val="CCCCCC"/>
+          <w:kern w:val="0"/>
+          <w:sz w:val="21"/>
+          <w:szCs w:val="21"/>
+          <w:lang w:eastAsia="en-IN"/>
+          <w14:ligatures w14:val="none"/>
+        </w:rPr>
+      </w:pPr>
+    </w:p>
+    <w:p>
+      <w:pPr>
         <w:pStyle w:val="ListParagraph"/>
       </w:pPr>
     </w:p>
@@ -53170,8 +56525,8 @@
   <w:abstractNum w:abstractNumId="8" w15:restartNumberingAfterBreak="0">
     <w:nsid w:val="22C3537F"/>
     <w:multiLevelType w:val="hybridMultilevel"/>
-    <w:tmpl w:val="A0BA8D18"/>
-    <w:lvl w:ilvl="0" w:tplc="40090019">
+    <w:tmpl w:val="7DDE2E82"/>
+    <w:lvl w:ilvl="0" w:tplc="1ABABB0C">
       <w:start w:val="1"/>
       <w:numFmt w:val="lowerLetter"/>
       <w:lvlText w:val="%1."/>
@@ -54416,16 +57771,16 @@
     </w:lvl>
   </w:abstractNum>
   <w:abstractNum w:abstractNumId="22" w15:restartNumberingAfterBreak="0">
-    <w:nsid w:val="6A2C5E6F"/>
+    <w:nsid w:val="66CD1945"/>
     <w:multiLevelType w:val="hybridMultilevel"/>
-    <w:tmpl w:val="4D146066"/>
-    <w:lvl w:ilvl="0" w:tplc="2C46ECFE">
+    <w:tmpl w:val="31A01CE8"/>
+    <w:lvl w:ilvl="0" w:tplc="1ABABB0C">
       <w:start w:val="1"/>
       <w:numFmt w:val="lowerLetter"/>
       <w:lvlText w:val="%1."/>
       <w:lvlJc w:val="left"/>
       <w:pPr>
-        <w:ind w:left="1440" w:hanging="360"/>
+        <w:ind w:left="720" w:hanging="360"/>
       </w:pPr>
       <w:rPr>
         <w:rFonts w:hint="default"/>
@@ -54437,7 +57792,7 @@
       <w:lvlText w:val="%2."/>
       <w:lvlJc w:val="left"/>
       <w:pPr>
-        <w:ind w:left="2160" w:hanging="360"/>
+        <w:ind w:left="1440" w:hanging="360"/>
       </w:pPr>
     </w:lvl>
     <w:lvl w:ilvl="2" w:tplc="4009001B" w:tentative="1">
@@ -54446,7 +57801,7 @@
       <w:lvlText w:val="%3."/>
       <w:lvlJc w:val="right"/>
       <w:pPr>
-        <w:ind w:left="2880" w:hanging="180"/>
+        <w:ind w:left="2160" w:hanging="180"/>
       </w:pPr>
     </w:lvl>
     <w:lvl w:ilvl="3" w:tplc="4009000F" w:tentative="1">
@@ -54455,7 +57810,7 @@
       <w:lvlText w:val="%4."/>
       <w:lvlJc w:val="left"/>
       <w:pPr>
-        <w:ind w:left="3600" w:hanging="360"/>
+        <w:ind w:left="2880" w:hanging="360"/>
       </w:pPr>
     </w:lvl>
     <w:lvl w:ilvl="4" w:tplc="40090019" w:tentative="1">
@@ -54464,7 +57819,7 @@
       <w:lvlText w:val="%5."/>
       <w:lvlJc w:val="left"/>
       <w:pPr>
-        <w:ind w:left="4320" w:hanging="360"/>
+        <w:ind w:left="3600" w:hanging="360"/>
       </w:pPr>
     </w:lvl>
     <w:lvl w:ilvl="5" w:tplc="4009001B" w:tentative="1">
@@ -54473,7 +57828,7 @@
       <w:lvlText w:val="%6."/>
       <w:lvlJc w:val="right"/>
       <w:pPr>
-        <w:ind w:left="5040" w:hanging="180"/>
+        <w:ind w:left="4320" w:hanging="180"/>
       </w:pPr>
     </w:lvl>
     <w:lvl w:ilvl="6" w:tplc="4009000F" w:tentative="1">
@@ -54482,7 +57837,7 @@
       <w:lvlText w:val="%7."/>
       <w:lvlJc w:val="left"/>
       <w:pPr>
-        <w:ind w:left="5760" w:hanging="360"/>
+        <w:ind w:left="5040" w:hanging="360"/>
       </w:pPr>
     </w:lvl>
     <w:lvl w:ilvl="7" w:tplc="40090019" w:tentative="1">
@@ -54491,7 +57846,7 @@
       <w:lvlText w:val="%8."/>
       <w:lvlJc w:val="left"/>
       <w:pPr>
-        <w:ind w:left="6480" w:hanging="360"/>
+        <w:ind w:left="5760" w:hanging="360"/>
       </w:pPr>
     </w:lvl>
     <w:lvl w:ilvl="8" w:tplc="4009001B" w:tentative="1">
@@ -54500,15 +57855,15 @@
       <w:lvlText w:val="%9."/>
       <w:lvlJc w:val="right"/>
       <w:pPr>
-        <w:ind w:left="7200" w:hanging="180"/>
+        <w:ind w:left="6480" w:hanging="180"/>
       </w:pPr>
     </w:lvl>
   </w:abstractNum>
   <w:abstractNum w:abstractNumId="23" w15:restartNumberingAfterBreak="0">
-    <w:nsid w:val="6ABB4C7D"/>
+    <w:nsid w:val="6A2C5E6F"/>
     <w:multiLevelType w:val="hybridMultilevel"/>
-    <w:tmpl w:val="F7BEDC30"/>
-    <w:lvl w:ilvl="0" w:tplc="AF5606D8">
+    <w:tmpl w:val="4D146066"/>
+    <w:lvl w:ilvl="0" w:tplc="2C46ECFE">
       <w:start w:val="1"/>
       <w:numFmt w:val="lowerLetter"/>
       <w:lvlText w:val="%1."/>
@@ -54594,6 +57949,95 @@
     </w:lvl>
   </w:abstractNum>
   <w:abstractNum w:abstractNumId="24" w15:restartNumberingAfterBreak="0">
+    <w:nsid w:val="6ABB4C7D"/>
+    <w:multiLevelType w:val="hybridMultilevel"/>
+    <w:tmpl w:val="F7BEDC30"/>
+    <w:lvl w:ilvl="0" w:tplc="AF5606D8">
+      <w:start w:val="1"/>
+      <w:numFmt w:val="lowerLetter"/>
+      <w:lvlText w:val="%1."/>
+      <w:lvlJc w:val="left"/>
+      <w:pPr>
+        <w:ind w:left="1440" w:hanging="360"/>
+      </w:pPr>
+      <w:rPr>
+        <w:rFonts w:hint="default"/>
+      </w:rPr>
+    </w:lvl>
+    <w:lvl w:ilvl="1" w:tplc="40090019" w:tentative="1">
+      <w:start w:val="1"/>
+      <w:numFmt w:val="lowerLetter"/>
+      <w:lvlText w:val="%2."/>
+      <w:lvlJc w:val="left"/>
+      <w:pPr>
+        <w:ind w:left="2160" w:hanging="360"/>
+      </w:pPr>
+    </w:lvl>
+    <w:lvl w:ilvl="2" w:tplc="4009001B" w:tentative="1">
+      <w:start w:val="1"/>
+      <w:numFmt w:val="lowerRoman"/>
+      <w:lvlText w:val="%3."/>
+      <w:lvlJc w:val="right"/>
+      <w:pPr>
+        <w:ind w:left="2880" w:hanging="180"/>
+      </w:pPr>
+    </w:lvl>
+    <w:lvl w:ilvl="3" w:tplc="4009000F" w:tentative="1">
+      <w:start w:val="1"/>
+      <w:numFmt w:val="decimal"/>
+      <w:lvlText w:val="%4."/>
+      <w:lvlJc w:val="left"/>
+      <w:pPr>
+        <w:ind w:left="3600" w:hanging="360"/>
+      </w:pPr>
+    </w:lvl>
+    <w:lvl w:ilvl="4" w:tplc="40090019" w:tentative="1">
+      <w:start w:val="1"/>
+      <w:numFmt w:val="lowerLetter"/>
+      <w:lvlText w:val="%5."/>
+      <w:lvlJc w:val="left"/>
+      <w:pPr>
+        <w:ind w:left="4320" w:hanging="360"/>
+      </w:pPr>
+    </w:lvl>
+    <w:lvl w:ilvl="5" w:tplc="4009001B" w:tentative="1">
+      <w:start w:val="1"/>
+      <w:numFmt w:val="lowerRoman"/>
+      <w:lvlText w:val="%6."/>
+      <w:lvlJc w:val="right"/>
+      <w:pPr>
+        <w:ind w:left="5040" w:hanging="180"/>
+      </w:pPr>
+    </w:lvl>
+    <w:lvl w:ilvl="6" w:tplc="4009000F" w:tentative="1">
+      <w:start w:val="1"/>
+      <w:numFmt w:val="decimal"/>
+      <w:lvlText w:val="%7."/>
+      <w:lvlJc w:val="left"/>
+      <w:pPr>
+        <w:ind w:left="5760" w:hanging="360"/>
+      </w:pPr>
+    </w:lvl>
+    <w:lvl w:ilvl="7" w:tplc="40090019" w:tentative="1">
+      <w:start w:val="1"/>
+      <w:numFmt w:val="lowerLetter"/>
+      <w:lvlText w:val="%8."/>
+      <w:lvlJc w:val="left"/>
+      <w:pPr>
+        <w:ind w:left="6480" w:hanging="360"/>
+      </w:pPr>
+    </w:lvl>
+    <w:lvl w:ilvl="8" w:tplc="4009001B" w:tentative="1">
+      <w:start w:val="1"/>
+      <w:numFmt w:val="lowerRoman"/>
+      <w:lvlText w:val="%9."/>
+      <w:lvlJc w:val="right"/>
+      <w:pPr>
+        <w:ind w:left="7200" w:hanging="180"/>
+      </w:pPr>
+    </w:lvl>
+  </w:abstractNum>
+  <w:abstractNum w:abstractNumId="25" w15:restartNumberingAfterBreak="0">
     <w:nsid w:val="6B085F41"/>
     <w:multiLevelType w:val="hybridMultilevel"/>
     <w:tmpl w:val="9C42F89A"/>
@@ -54706,7 +58150,7 @@
       </w:rPr>
     </w:lvl>
   </w:abstractNum>
-  <w:abstractNum w:abstractNumId="25" w15:restartNumberingAfterBreak="0">
+  <w:abstractNum w:abstractNumId="26" w15:restartNumberingAfterBreak="0">
     <w:nsid w:val="783855CA"/>
     <w:multiLevelType w:val="hybridMultilevel"/>
     <w:tmpl w:val="AACE2DE2"/>
@@ -54795,7 +58239,7 @@
       </w:pPr>
     </w:lvl>
   </w:abstractNum>
-  <w:abstractNum w:abstractNumId="26" w15:restartNumberingAfterBreak="0">
+  <w:abstractNum w:abstractNumId="27" w15:restartNumberingAfterBreak="0">
     <w:nsid w:val="79450C3F"/>
     <w:multiLevelType w:val="hybridMultilevel"/>
     <w:tmpl w:val="4470DEB8"/>
@@ -54884,7 +58328,7 @@
       </w:pPr>
     </w:lvl>
   </w:abstractNum>
-  <w:abstractNum w:abstractNumId="27" w15:restartNumberingAfterBreak="0">
+  <w:abstractNum w:abstractNumId="28" w15:restartNumberingAfterBreak="0">
     <w:nsid w:val="7B820AF5"/>
     <w:multiLevelType w:val="hybridMultilevel"/>
     <w:tmpl w:val="D1F65BF6"/>
@@ -54986,7 +58430,7 @@
     <w:abstractNumId w:val="4"/>
   </w:num>
   <w:num w:numId="5" w16cid:durableId="660889406">
-    <w:abstractNumId w:val="27"/>
+    <w:abstractNumId w:val="28"/>
   </w:num>
   <w:num w:numId="6" w16cid:durableId="1950237958">
     <w:abstractNumId w:val="3"/>
@@ -54995,13 +58439,13 @@
     <w:abstractNumId w:val="2"/>
   </w:num>
   <w:num w:numId="8" w16cid:durableId="271935066">
+    <w:abstractNumId w:val="25"/>
+  </w:num>
+  <w:num w:numId="9" w16cid:durableId="1247181467">
     <w:abstractNumId w:val="24"/>
   </w:num>
-  <w:num w:numId="9" w16cid:durableId="1247181467">
+  <w:num w:numId="10" w16cid:durableId="902371309">
     <w:abstractNumId w:val="23"/>
-  </w:num>
-  <w:num w:numId="10" w16cid:durableId="902371309">
-    <w:abstractNumId w:val="22"/>
   </w:num>
   <w:num w:numId="11" w16cid:durableId="1952202564">
     <w:abstractNumId w:val="5"/>
@@ -55031,7 +58475,7 @@
     <w:abstractNumId w:val="15"/>
   </w:num>
   <w:num w:numId="20" w16cid:durableId="814420957">
-    <w:abstractNumId w:val="26"/>
+    <w:abstractNumId w:val="27"/>
   </w:num>
   <w:num w:numId="21" w16cid:durableId="123162911">
     <w:abstractNumId w:val="17"/>
@@ -55052,10 +58496,13 @@
     <w:abstractNumId w:val="6"/>
   </w:num>
   <w:num w:numId="27" w16cid:durableId="196285180">
-    <w:abstractNumId w:val="25"/>
+    <w:abstractNumId w:val="26"/>
   </w:num>
   <w:num w:numId="28" w16cid:durableId="451438113">
     <w:abstractNumId w:val="8"/>
+  </w:num>
+  <w:num w:numId="29" w16cid:durableId="1896773356">
+    <w:abstractNumId w:val="22"/>
   </w:num>
 </w:numbering>
 </file>
@@ -55600,6 +59047,25 @@
       <w:shd w:val="clear" w:color="auto" w:fill="E1DFDD"/>
     </w:rPr>
   </w:style>
+  <w:style w:type="table" w:styleId="TableGrid">
+    <w:name w:val="Table Grid"/>
+    <w:basedOn w:val="TableNormal"/>
+    <w:uiPriority w:val="39"/>
+    <w:rsid w:val="005D383E"/>
+    <w:pPr>
+      <w:spacing w:after="0" w:line="240" w:lineRule="auto"/>
+    </w:pPr>
+    <w:tblPr>
+      <w:tblBorders>
+        <w:top w:val="single" w:sz="4" w:space="0" w:color="auto"/>
+        <w:left w:val="single" w:sz="4" w:space="0" w:color="auto"/>
+        <w:bottom w:val="single" w:sz="4" w:space="0" w:color="auto"/>
+        <w:right w:val="single" w:sz="4" w:space="0" w:color="auto"/>
+        <w:insideH w:val="single" w:sz="4" w:space="0" w:color="auto"/>
+        <w:insideV w:val="single" w:sz="4" w:space="0" w:color="auto"/>
+      </w:tblBorders>
+    </w:tblPr>
+  </w:style>
 </w:styles>
 </file>
 

</xml_diff>